<commit_message>
31 - Interactive containers
</commit_message>
<xml_diff>
--- a/Anotações - Docker.docx
+++ b/Anotações - Docker.docx
@@ -78,7 +78,24 @@
           <w:szCs w:val="18"/>
           <w:u w:val="single"/>
         </w:rPr>
-        <w:t xml:space="preserve">Em caso de mudanças no código ou em outros arquivos, a imagem deve ser </w:t>
+        <w:t xml:space="preserve">Em caso de mudanças no código ou </w:t>
+      </w:r>
+      <w:r>
+        <w:rPr>
+          <w:rFonts w:ascii="Arial" w:hAnsi="Arial" w:cs="Arial"/>
+          <w:sz w:val="18"/>
+          <w:szCs w:val="18"/>
+        </w:rPr>
+        <w:t>em</w:t>
+      </w:r>
+      <w:r>
+        <w:rPr>
+          <w:rFonts w:ascii="Arial" w:hAnsi="Arial" w:cs="Arial"/>
+          <w:sz w:val="18"/>
+          <w:szCs w:val="18"/>
+          <w:u w:val="single"/>
+        </w:rPr>
+        <w:t xml:space="preserve"> outros arquivos, a imagem deve ser </w:t>
       </w:r>
       <w:r>
         <w:rPr>
@@ -98,26 +115,97 @@
           <w:color w:val="000000" w:themeColor="text1"/>
           <w:sz w:val="18"/>
           <w:szCs w:val="18"/>
-          <w:u w:val="single"/>
-        </w:rPr>
-      </w:pPr>
-      <w:r>
-        <w:rPr>
-          <w:rFonts w:ascii="Arial" w:hAnsi="Arial" w:cs="Arial"/>
-          <w:color w:val="FF0000"/>
-          <w:sz w:val="18"/>
-          <w:szCs w:val="18"/>
-        </w:rPr>
-        <w:t>docker run [IMAGE_NAME]</w:t>
-      </w:r>
-      <w:r>
-        <w:rPr>
-          <w:rFonts w:ascii="Arial" w:hAnsi="Arial" w:cs="Arial"/>
-          <w:color w:val="000000" w:themeColor="text1"/>
-          <w:sz w:val="18"/>
-          <w:szCs w:val="18"/>
-        </w:rPr>
-        <w:t>: Inicia o contâiner informado. Flag –p [LOCAL_PORT]:[DOCKER_EXPOSED_PORT] informa a porta a ser utilizada localmente para acessar a aplicação.</w:t>
+        </w:rPr>
+      </w:pPr>
+      <w:r>
+        <w:rPr>
+          <w:rFonts w:ascii="Arial" w:hAnsi="Arial" w:cs="Arial"/>
+          <w:color w:val="FF0000"/>
+          <w:sz w:val="18"/>
+          <w:szCs w:val="18"/>
+        </w:rPr>
+        <w:t xml:space="preserve">docker run </w:t>
+      </w:r>
+      <w:r>
+        <w:rPr>
+          <w:rFonts w:ascii="Arial" w:hAnsi="Arial" w:cs="Arial"/>
+          <w:color w:val="FF0000"/>
+          <w:sz w:val="18"/>
+          <w:szCs w:val="18"/>
+        </w:rPr>
+        <w:t xml:space="preserve">[FLAGS] </w:t>
+      </w:r>
+      <w:r>
+        <w:rPr>
+          <w:rFonts w:ascii="Arial" w:hAnsi="Arial" w:cs="Arial"/>
+          <w:color w:val="FF0000"/>
+          <w:sz w:val="18"/>
+          <w:szCs w:val="18"/>
+        </w:rPr>
+        <w:t>[</w:t>
+      </w:r>
+      <w:r>
+        <w:rPr>
+          <w:rFonts w:ascii="Arial" w:hAnsi="Arial" w:cs="Arial"/>
+          <w:color w:val="FF0000"/>
+          <w:sz w:val="18"/>
+          <w:szCs w:val="18"/>
+        </w:rPr>
+        <w:t>CONTAINER</w:t>
+      </w:r>
+      <w:r>
+        <w:rPr>
+          <w:rFonts w:ascii="Arial" w:hAnsi="Arial" w:cs="Arial"/>
+          <w:color w:val="FF0000"/>
+          <w:sz w:val="18"/>
+          <w:szCs w:val="18"/>
+        </w:rPr>
+        <w:t>_NAME]</w:t>
+      </w:r>
+      <w:r>
+        <w:rPr>
+          <w:rFonts w:ascii="Arial" w:hAnsi="Arial" w:cs="Arial"/>
+          <w:color w:val="000000" w:themeColor="text1"/>
+          <w:sz w:val="18"/>
+          <w:szCs w:val="18"/>
+        </w:rPr>
+        <w:t xml:space="preserve">: Inicia o contâiner informado. Flag </w:t>
+      </w:r>
+      <w:r>
+        <w:rPr>
+          <w:rFonts w:ascii="Arial" w:hAnsi="Arial" w:cs="Arial"/>
+          <w:color w:val="FF0000"/>
+          <w:sz w:val="18"/>
+          <w:szCs w:val="18"/>
+        </w:rPr>
+        <w:t>–p [LOCAL_PORT]:[DOCKER_EXPOSED_PORT]</w:t>
+      </w:r>
+      <w:r>
+        <w:rPr>
+          <w:rFonts w:ascii="Arial" w:hAnsi="Arial" w:cs="Arial"/>
+          <w:color w:val="000000" w:themeColor="text1"/>
+          <w:sz w:val="18"/>
+          <w:szCs w:val="18"/>
+        </w:rPr>
+        <w:t xml:space="preserve"> </w:t>
+      </w:r>
+      <w:r>
+        <w:rPr>
+          <w:rFonts w:ascii="Arial" w:hAnsi="Arial" w:cs="Arial"/>
+          <w:color w:val="000000" w:themeColor="text1"/>
+          <w:sz w:val="18"/>
+          <w:szCs w:val="18"/>
+        </w:rPr>
+        <w:t xml:space="preserve">antes do nome da imagem </w:t>
+      </w:r>
+      <w:r>
+        <w:rPr>
+          <w:rFonts w:ascii="Arial" w:hAnsi="Arial" w:cs="Arial"/>
+          <w:color w:val="000000" w:themeColor="text1"/>
+          <w:sz w:val="18"/>
+          <w:szCs w:val="18"/>
+        </w:rPr>
+        <w:t>informa a porta a ser utilizada localmente para acessar a aplicação.</w:t>
       </w:r>
     </w:p>
     <w:p>
@@ -127,32 +215,119 @@
           <w:color w:val="000000" w:themeColor="text1"/>
           <w:sz w:val="18"/>
           <w:szCs w:val="18"/>
-        </w:rPr>
-      </w:pPr>
-      <w:r>
-        <w:rPr>
-          <w:rFonts w:ascii="Arial" w:hAnsi="Arial" w:cs="Arial"/>
-          <w:color w:val="FF0000"/>
-          <w:sz w:val="18"/>
-          <w:szCs w:val="18"/>
-        </w:rPr>
-        <w:t>docker stop [IMAGE_NAME]</w:t>
-      </w:r>
-      <w:r>
-        <w:rPr>
-          <w:rFonts w:ascii="Arial" w:hAnsi="Arial" w:cs="Arial"/>
-          <w:color w:val="000000" w:themeColor="text1"/>
-          <w:sz w:val="18"/>
-          <w:szCs w:val="18"/>
-        </w:rPr>
-        <w:t>: Para o contêiner informado.</w:t>
+          <w:u w:val="single"/>
+        </w:rPr>
+      </w:pPr>
+      <w:r>
+        <w:rPr>
+          <w:rFonts w:ascii="Arial" w:hAnsi="Arial" w:cs="Arial"/>
+          <w:color w:val="FF0000"/>
+          <w:sz w:val="18"/>
+          <w:szCs w:val="18"/>
+        </w:rPr>
+        <w:t>docker start [CONTAINER_NAME]</w:t>
+      </w:r>
+      <w:r>
+        <w:rPr>
+          <w:rFonts w:ascii="Arial" w:hAnsi="Arial" w:cs="Arial"/>
+          <w:color w:val="000000" w:themeColor="text1"/>
+          <w:sz w:val="18"/>
+          <w:szCs w:val="18"/>
+        </w:rPr>
+        <w:t>:</w:t>
+      </w:r>
+      <w:r>
+        <w:rPr>
+          <w:rFonts w:ascii="Arial" w:hAnsi="Arial" w:cs="Arial"/>
+          <w:color w:val="000000" w:themeColor="text1"/>
+          <w:sz w:val="18"/>
+          <w:szCs w:val="18"/>
+        </w:rPr>
+        <w:t xml:space="preserve"> Inicia um contêiner já existente, </w:t>
+      </w:r>
+      <w:r>
+        <w:rPr>
+          <w:rFonts w:ascii="Arial" w:hAnsi="Arial" w:cs="Arial"/>
+          <w:color w:val="000000" w:themeColor="text1"/>
+          <w:sz w:val="18"/>
+          <w:szCs w:val="18"/>
+          <w:u w:val="single"/>
+        </w:rPr>
+        <w:t xml:space="preserve">diferente do docker run, </w:t>
+      </w:r>
+      <w:r>
+        <w:rPr>
+          <w:rFonts w:ascii="Arial" w:hAnsi="Arial" w:cs="Arial"/>
+          <w:b/>
+          <w:color w:val="000000" w:themeColor="text1"/>
+          <w:sz w:val="18"/>
+          <w:szCs w:val="18"/>
+          <w:u w:val="single"/>
+        </w:rPr>
+        <w:t>que cria um novo</w:t>
+      </w:r>
+      <w:r>
+        <w:rPr>
+          <w:rFonts w:ascii="Arial" w:hAnsi="Arial" w:cs="Arial"/>
+          <w:color w:val="000000" w:themeColor="text1"/>
+          <w:sz w:val="18"/>
+          <w:szCs w:val="18"/>
+          <w:u w:val="single"/>
+        </w:rPr>
+        <w:t>.</w:t>
       </w:r>
     </w:p>
     <w:p>
       <w:pPr>
         <w:rPr>
           <w:rFonts w:ascii="Arial" w:hAnsi="Arial" w:cs="Arial"/>
-          <w:color w:val="FF0000"/>
+          <w:color w:val="000000" w:themeColor="text1"/>
+          <w:sz w:val="18"/>
+          <w:szCs w:val="18"/>
+        </w:rPr>
+      </w:pPr>
+      <w:r>
+        <w:rPr>
+          <w:rFonts w:ascii="Arial" w:hAnsi="Arial" w:cs="Arial"/>
+          <w:color w:val="FF0000"/>
+          <w:sz w:val="18"/>
+          <w:szCs w:val="18"/>
+        </w:rPr>
+        <w:t>docker stop [</w:t>
+      </w:r>
+      <w:r>
+        <w:rPr>
+          <w:rFonts w:ascii="Arial" w:hAnsi="Arial" w:cs="Arial"/>
+          <w:color w:val="FF0000"/>
+          <w:sz w:val="18"/>
+          <w:szCs w:val="18"/>
+        </w:rPr>
+        <w:t>CONTAINER</w:t>
+      </w:r>
+      <w:r>
+        <w:rPr>
+          <w:rFonts w:ascii="Arial" w:hAnsi="Arial" w:cs="Arial"/>
+          <w:color w:val="FF0000"/>
+          <w:sz w:val="18"/>
+          <w:szCs w:val="18"/>
+        </w:rPr>
+        <w:t>_NAME]</w:t>
+      </w:r>
+      <w:r>
+        <w:rPr>
+          <w:rFonts w:ascii="Arial" w:hAnsi="Arial" w:cs="Arial"/>
+          <w:color w:val="000000" w:themeColor="text1"/>
+          <w:sz w:val="18"/>
+          <w:szCs w:val="18"/>
+        </w:rPr>
+        <w:t>: Para o contêiner informado.</w:t>
+      </w:r>
+    </w:p>
+    <w:p>
+      <w:pPr>
+        <w:rPr>
+          <w:rFonts w:ascii="Arial" w:hAnsi="Arial" w:cs="Arial"/>
+          <w:color w:val="000000" w:themeColor="text1"/>
           <w:sz w:val="18"/>
           <w:szCs w:val="18"/>
         </w:rPr>
@@ -191,8 +366,129 @@
           <w:sz w:val="18"/>
           <w:szCs w:val="18"/>
         </w:rPr>
-        <w:t xml:space="preserve"> lista todos os processos, e não somente aqueles rodando.</w:t>
-      </w:r>
+        <w:t xml:space="preserve"> lista todos os processos, e não somente aqueles </w:t>
+      </w:r>
+      <w:r>
+        <w:rPr>
+          <w:rFonts w:ascii="Arial" w:hAnsi="Arial" w:cs="Arial"/>
+          <w:color w:val="000000" w:themeColor="text1"/>
+          <w:sz w:val="18"/>
+          <w:szCs w:val="18"/>
+          <w:u w:val="single"/>
+        </w:rPr>
+        <w:t>rodando</w:t>
+      </w:r>
+      <w:r>
+        <w:rPr>
+          <w:rFonts w:ascii="Arial" w:hAnsi="Arial" w:cs="Arial"/>
+          <w:color w:val="000000" w:themeColor="text1"/>
+          <w:sz w:val="18"/>
+          <w:szCs w:val="18"/>
+        </w:rPr>
+        <w:t>.</w:t>
+      </w:r>
+    </w:p>
+    <w:p>
+      <w:pPr>
+        <w:rPr>
+          <w:rFonts w:ascii="Arial" w:hAnsi="Arial" w:cs="Arial"/>
+          <w:color w:val="000000" w:themeColor="text1"/>
+          <w:sz w:val="18"/>
+          <w:szCs w:val="18"/>
+        </w:rPr>
+      </w:pPr>
+      <w:r>
+        <w:rPr>
+          <w:rFonts w:ascii="Arial" w:hAnsi="Arial" w:cs="Arial"/>
+          <w:color w:val="FF0000"/>
+          <w:sz w:val="18"/>
+          <w:szCs w:val="18"/>
+        </w:rPr>
+        <w:t>docker attach [CONTAINER_NAME]</w:t>
+      </w:r>
+      <w:r>
+        <w:rPr>
+          <w:rFonts w:ascii="Arial" w:hAnsi="Arial" w:cs="Arial"/>
+          <w:color w:val="000000" w:themeColor="text1"/>
+          <w:sz w:val="18"/>
+          <w:szCs w:val="18"/>
+        </w:rPr>
+        <w:t>:</w:t>
+      </w:r>
+      <w:r>
+        <w:rPr>
+          <w:rFonts w:ascii="Arial" w:hAnsi="Arial" w:cs="Arial"/>
+          <w:color w:val="000000" w:themeColor="text1"/>
+          <w:sz w:val="18"/>
+          <w:szCs w:val="18"/>
+        </w:rPr>
+        <w:t xml:space="preserve"> “Attacha-se” a um contêiner rodando, para que possa-se visualizar o output do contêiner.</w:t>
+      </w:r>
+    </w:p>
+    <w:p>
+      <w:pPr>
+        <w:rPr>
+          <w:rFonts w:ascii="Arial" w:hAnsi="Arial" w:cs="Arial"/>
+          <w:color w:val="000000" w:themeColor="text1"/>
+          <w:sz w:val="18"/>
+          <w:szCs w:val="18"/>
+        </w:rPr>
+      </w:pPr>
+      <w:r>
+        <w:rPr>
+          <w:rFonts w:ascii="Arial" w:hAnsi="Arial" w:cs="Arial"/>
+          <w:color w:val="FF0000"/>
+          <w:sz w:val="18"/>
+          <w:szCs w:val="18"/>
+        </w:rPr>
+        <w:t xml:space="preserve">docker </w:t>
+      </w:r>
+      <w:r>
+        <w:rPr>
+          <w:rFonts w:ascii="Arial" w:hAnsi="Arial" w:cs="Arial"/>
+          <w:color w:val="FF0000"/>
+          <w:sz w:val="18"/>
+          <w:szCs w:val="18"/>
+        </w:rPr>
+        <w:t>logs</w:t>
+      </w:r>
+      <w:r>
+        <w:rPr>
+          <w:rFonts w:ascii="Arial" w:hAnsi="Arial" w:cs="Arial"/>
+          <w:color w:val="FF0000"/>
+          <w:sz w:val="18"/>
+          <w:szCs w:val="18"/>
+        </w:rPr>
+        <w:t xml:space="preserve"> [CONTAINER_NAME]</w:t>
+      </w:r>
+      <w:r>
+        <w:rPr>
+          <w:rFonts w:ascii="Arial" w:hAnsi="Arial" w:cs="Arial"/>
+          <w:color w:val="000000" w:themeColor="text1"/>
+          <w:sz w:val="18"/>
+          <w:szCs w:val="18"/>
+        </w:rPr>
+        <w:t>:</w:t>
+      </w:r>
+      <w:r>
+        <w:rPr>
+          <w:rFonts w:ascii="Arial" w:hAnsi="Arial" w:cs="Arial"/>
+          <w:color w:val="000000" w:themeColor="text1"/>
+          <w:sz w:val="18"/>
+          <w:szCs w:val="18"/>
+        </w:rPr>
+        <w:t xml:space="preserve"> Printa os logs do contêiner informado.</w:t>
+      </w:r>
+    </w:p>
+    <w:p>
+      <w:pPr>
+        <w:rPr>
+          <w:rFonts w:ascii="Arial" w:hAnsi="Arial" w:cs="Arial"/>
+          <w:color w:val="FF0000"/>
+          <w:sz w:val="18"/>
+          <w:szCs w:val="18"/>
+        </w:rPr>
+      </w:pPr>
     </w:p>
     <w:p>
       <w:pPr>

</xml_diff>

<commit_message>
36 - Assignment done and taking notes of flags
</commit_message>
<xml_diff>
--- a/Anotações - Docker.docx
+++ b/Anotações - Docker.docx
@@ -23,6 +23,7 @@
       <w:pPr>
         <w:rPr>
           <w:rFonts w:ascii="Arial" w:hAnsi="Arial" w:cs="Arial"/>
+          <w:b/>
           <w:sz w:val="18"/>
           <w:szCs w:val="18"/>
           <w:u w:val="single"/>
@@ -35,7 +36,25 @@
           <w:sz w:val="18"/>
           <w:szCs w:val="18"/>
         </w:rPr>
-        <w:t>docker build [DOCKERFILE_PATH]</w:t>
+        <w:t xml:space="preserve">docker build </w:t>
+      </w:r>
+      <w:r>
+        <w:rPr>
+          <w:rFonts w:ascii="Arial" w:hAnsi="Arial" w:cs="Arial"/>
+          <w:color w:val="548DD4" w:themeColor="text2" w:themeTint="99"/>
+          <w:sz w:val="18"/>
+          <w:szCs w:val="18"/>
+        </w:rPr>
+        <w:t xml:space="preserve">[FLAGS] </w:t>
+      </w:r>
+      <w:r>
+        <w:rPr>
+          <w:rFonts w:ascii="Arial" w:hAnsi="Arial" w:cs="Arial"/>
+          <w:color w:val="548DD4" w:themeColor="text2" w:themeTint="99"/>
+          <w:sz w:val="18"/>
+          <w:szCs w:val="18"/>
+        </w:rPr>
+        <w:t>[DOCKERFILE_PATH]</w:t>
       </w:r>
       <w:r>
         <w:rPr>
@@ -112,6 +131,79 @@
       <w:pPr>
         <w:rPr>
           <w:rFonts w:ascii="Arial" w:hAnsi="Arial" w:cs="Arial"/>
+          <w:color w:val="7030A0"/>
+          <w:sz w:val="18"/>
+          <w:szCs w:val="18"/>
+        </w:rPr>
+      </w:pPr>
+      <w:r>
+        <w:rPr>
+          <w:rFonts w:ascii="Arial" w:hAnsi="Arial" w:cs="Arial"/>
+          <w:color w:val="7030A0"/>
+          <w:sz w:val="18"/>
+          <w:szCs w:val="18"/>
+        </w:rPr>
+        <w:t>Flags:</w:t>
+      </w:r>
+    </w:p>
+    <w:p>
+      <w:pPr>
+        <w:rPr>
+          <w:rFonts w:ascii="Arial" w:hAnsi="Arial" w:cs="Arial"/>
+          <w:color w:val="000000" w:themeColor="text1"/>
+          <w:sz w:val="18"/>
+          <w:szCs w:val="18"/>
+        </w:rPr>
+      </w:pPr>
+      <w:r>
+        <w:rPr>
+          <w:rFonts w:ascii="Arial" w:hAnsi="Arial" w:cs="Arial"/>
+          <w:color w:val="FF0000"/>
+          <w:sz w:val="18"/>
+          <w:szCs w:val="18"/>
+        </w:rPr>
+        <w:t>–t</w:t>
+      </w:r>
+      <w:r>
+        <w:rPr>
+          <w:rFonts w:ascii="Arial" w:hAnsi="Arial" w:cs="Arial"/>
+          <w:color w:val="000000" w:themeColor="text1"/>
+          <w:sz w:val="18"/>
+          <w:szCs w:val="18"/>
+        </w:rPr>
+        <w:t xml:space="preserve"> </w:t>
+      </w:r>
+      <w:r>
+        <w:rPr>
+          <w:rFonts w:ascii="Arial" w:hAnsi="Arial" w:cs="Arial"/>
+          <w:color w:val="000000" w:themeColor="text1"/>
+          <w:sz w:val="18"/>
+          <w:szCs w:val="18"/>
+        </w:rPr>
+        <w:t>nomeia a imagem a ser buildada</w:t>
+      </w:r>
+    </w:p>
+    <w:p>
+      <w:pPr>
+        <w:rPr>
+          <w:rFonts w:ascii="Arial" w:hAnsi="Arial" w:cs="Arial"/>
+          <w:sz w:val="18"/>
+          <w:szCs w:val="18"/>
+        </w:rPr>
+      </w:pPr>
+      <w:r>
+        <w:rPr>
+          <w:rFonts w:ascii="Arial" w:hAnsi="Arial" w:cs="Arial"/>
+          <w:sz w:val="18"/>
+          <w:szCs w:val="18"/>
+        </w:rPr>
+        <w:t>_____________________________________________________________________________________________</w:t>
+      </w:r>
+    </w:p>
+    <w:p>
+      <w:pPr>
+        <w:rPr>
+          <w:rFonts w:ascii="Arial" w:hAnsi="Arial" w:cs="Arial"/>
           <w:color w:val="000000" w:themeColor="text1"/>
           <w:sz w:val="18"/>
           <w:szCs w:val="18"/>
@@ -129,7 +221,7 @@
       <w:r>
         <w:rPr>
           <w:rFonts w:ascii="Arial" w:hAnsi="Arial" w:cs="Arial"/>
-          <w:color w:val="FF0000"/>
+          <w:color w:val="548DD4" w:themeColor="text2" w:themeTint="99"/>
           <w:sz w:val="18"/>
           <w:szCs w:val="18"/>
         </w:rPr>
@@ -138,7 +230,7 @@
       <w:r>
         <w:rPr>
           <w:rFonts w:ascii="Arial" w:hAnsi="Arial" w:cs="Arial"/>
-          <w:color w:val="FF0000"/>
+          <w:color w:val="548DD4" w:themeColor="text2" w:themeTint="99"/>
           <w:sz w:val="18"/>
           <w:szCs w:val="18"/>
         </w:rPr>
@@ -147,7 +239,7 @@
       <w:r>
         <w:rPr>
           <w:rFonts w:ascii="Arial" w:hAnsi="Arial" w:cs="Arial"/>
-          <w:color w:val="FF0000"/>
+          <w:color w:val="548DD4" w:themeColor="text2" w:themeTint="99"/>
           <w:sz w:val="18"/>
           <w:szCs w:val="18"/>
         </w:rPr>
@@ -156,7 +248,7 @@
       <w:r>
         <w:rPr>
           <w:rFonts w:ascii="Arial" w:hAnsi="Arial" w:cs="Arial"/>
-          <w:color w:val="FF0000"/>
+          <w:color w:val="548DD4" w:themeColor="text2" w:themeTint="99"/>
           <w:sz w:val="18"/>
           <w:szCs w:val="18"/>
         </w:rPr>
@@ -169,16 +261,54 @@
           <w:sz w:val="18"/>
           <w:szCs w:val="18"/>
         </w:rPr>
-        <w:t xml:space="preserve">: Inicia o contâiner informado. Flag </w:t>
-      </w:r>
-      <w:r>
-        <w:rPr>
-          <w:rFonts w:ascii="Arial" w:hAnsi="Arial" w:cs="Arial"/>
-          <w:color w:val="FF0000"/>
-          <w:sz w:val="18"/>
-          <w:szCs w:val="18"/>
-        </w:rPr>
-        <w:t>–p [LOCAL_PORT]:[DOCKER_EXPOSED_PORT]</w:t>
+        <w:t>: Inicia o contâiner informado.</w:t>
+      </w:r>
+    </w:p>
+    <w:p>
+      <w:pPr>
+        <w:rPr>
+          <w:rFonts w:ascii="Arial" w:hAnsi="Arial" w:cs="Arial"/>
+          <w:color w:val="7030A0"/>
+          <w:sz w:val="18"/>
+          <w:szCs w:val="18"/>
+        </w:rPr>
+      </w:pPr>
+      <w:r>
+        <w:rPr>
+          <w:rFonts w:ascii="Arial" w:hAnsi="Arial" w:cs="Arial"/>
+          <w:color w:val="7030A0"/>
+          <w:sz w:val="18"/>
+          <w:szCs w:val="18"/>
+        </w:rPr>
+        <w:t>Flags:</w:t>
+      </w:r>
+    </w:p>
+    <w:p>
+      <w:pPr>
+        <w:rPr>
+          <w:rFonts w:ascii="Arial" w:hAnsi="Arial" w:cs="Arial"/>
+          <w:color w:val="000000" w:themeColor="text1"/>
+          <w:sz w:val="18"/>
+          <w:szCs w:val="18"/>
+        </w:rPr>
+      </w:pPr>
+      <w:r>
+        <w:rPr>
+          <w:rFonts w:ascii="Arial" w:hAnsi="Arial" w:cs="Arial"/>
+          <w:color w:val="FF0000"/>
+          <w:sz w:val="18"/>
+          <w:szCs w:val="18"/>
+        </w:rPr>
+        <w:t xml:space="preserve">–p </w:t>
+      </w:r>
+      <w:r>
+        <w:rPr>
+          <w:rFonts w:ascii="Arial" w:hAnsi="Arial" w:cs="Arial"/>
+          <w:color w:val="548DD4" w:themeColor="text2" w:themeTint="99"/>
+          <w:sz w:val="18"/>
+          <w:szCs w:val="18"/>
+        </w:rPr>
+        <w:t>[LOCAL_PORT]:[DOCKER_EXPOSED_PORT]</w:t>
       </w:r>
       <w:r>
         <w:rPr>
@@ -215,6 +345,154 @@
           <w:color w:val="000000" w:themeColor="text1"/>
           <w:sz w:val="18"/>
           <w:szCs w:val="18"/>
+        </w:rPr>
+      </w:pPr>
+      <w:r>
+        <w:rPr>
+          <w:rFonts w:ascii="Arial" w:hAnsi="Arial" w:cs="Arial"/>
+          <w:color w:val="FF0000"/>
+          <w:sz w:val="18"/>
+          <w:szCs w:val="18"/>
+        </w:rPr>
+        <w:t>--</w:t>
+      </w:r>
+      <w:r>
+        <w:rPr>
+          <w:rFonts w:ascii="Arial" w:hAnsi="Arial" w:cs="Arial"/>
+          <w:color w:val="FF0000"/>
+          <w:sz w:val="18"/>
+          <w:szCs w:val="18"/>
+        </w:rPr>
+        <w:t>rm</w:t>
+      </w:r>
+      <w:r>
+        <w:rPr>
+          <w:rFonts w:ascii="Arial" w:hAnsi="Arial" w:cs="Arial"/>
+          <w:color w:val="FF0000"/>
+          <w:sz w:val="18"/>
+          <w:szCs w:val="18"/>
+        </w:rPr>
+        <w:t xml:space="preserve"> </w:t>
+      </w:r>
+      <w:r>
+        <w:rPr>
+          <w:rFonts w:ascii="Arial" w:hAnsi="Arial" w:cs="Arial"/>
+          <w:color w:val="000000" w:themeColor="text1"/>
+          <w:sz w:val="18"/>
+          <w:szCs w:val="18"/>
+        </w:rPr>
+        <w:t>deleta o contêiner após ele ser “stoppado”.</w:t>
+      </w:r>
+    </w:p>
+    <w:p>
+      <w:pPr>
+        <w:rPr>
+          <w:rFonts w:ascii="Arial" w:hAnsi="Arial" w:cs="Arial"/>
+          <w:color w:val="000000" w:themeColor="text1"/>
+          <w:sz w:val="18"/>
+          <w:szCs w:val="18"/>
+        </w:rPr>
+      </w:pPr>
+      <w:r>
+        <w:rPr>
+          <w:rFonts w:ascii="Arial" w:hAnsi="Arial" w:cs="Arial"/>
+          <w:color w:val="FF0000"/>
+          <w:sz w:val="18"/>
+          <w:szCs w:val="18"/>
+        </w:rPr>
+        <w:t>–it</w:t>
+      </w:r>
+      <w:r>
+        <w:rPr>
+          <w:rFonts w:ascii="Arial" w:hAnsi="Arial" w:cs="Arial"/>
+          <w:color w:val="000000" w:themeColor="text1"/>
+          <w:sz w:val="18"/>
+          <w:szCs w:val="18"/>
+        </w:rPr>
+        <w:t xml:space="preserve"> roda o contêiner em modo interativo.</w:t>
+      </w:r>
+    </w:p>
+    <w:p>
+      <w:pPr>
+        <w:rPr>
+          <w:rFonts w:ascii="Arial" w:hAnsi="Arial" w:cs="Arial"/>
+          <w:color w:val="FF0000"/>
+          <w:sz w:val="18"/>
+          <w:szCs w:val="18"/>
+        </w:rPr>
+      </w:pPr>
+      <w:r>
+        <w:rPr>
+          <w:rFonts w:ascii="Arial" w:hAnsi="Arial" w:cs="Arial"/>
+          <w:color w:val="FF0000"/>
+          <w:sz w:val="18"/>
+          <w:szCs w:val="18"/>
+        </w:rPr>
+        <w:t>--name</w:t>
+      </w:r>
+      <w:r>
+        <w:rPr>
+          <w:rFonts w:ascii="Arial" w:hAnsi="Arial" w:cs="Arial"/>
+          <w:color w:val="FF0000"/>
+          <w:sz w:val="18"/>
+          <w:szCs w:val="18"/>
+        </w:rPr>
+        <w:t xml:space="preserve"> </w:t>
+      </w:r>
+      <w:r>
+        <w:rPr>
+          <w:rFonts w:ascii="Arial" w:hAnsi="Arial" w:cs="Arial"/>
+          <w:color w:val="000000" w:themeColor="text1"/>
+          <w:sz w:val="18"/>
+          <w:szCs w:val="18"/>
+        </w:rPr>
+        <w:t>dá um</w:t>
+      </w:r>
+      <w:r>
+        <w:rPr>
+          <w:rFonts w:ascii="Arial" w:hAnsi="Arial" w:cs="Arial"/>
+          <w:color w:val="FF0000"/>
+          <w:sz w:val="18"/>
+          <w:szCs w:val="18"/>
+        </w:rPr>
+        <w:t xml:space="preserve"> </w:t>
+      </w:r>
+      <w:r>
+        <w:rPr>
+          <w:rFonts w:ascii="Arial" w:hAnsi="Arial" w:cs="Arial"/>
+          <w:color w:val="000000" w:themeColor="text1"/>
+          <w:sz w:val="18"/>
+          <w:szCs w:val="18"/>
+        </w:rPr>
+        <w:t>nome ao contêiner</w:t>
+      </w:r>
+    </w:p>
+    <w:p>
+      <w:pPr>
+        <w:rPr>
+          <w:rFonts w:ascii="Arial" w:hAnsi="Arial" w:cs="Arial"/>
+          <w:color w:val="000000" w:themeColor="text1"/>
+          <w:sz w:val="18"/>
+          <w:szCs w:val="18"/>
+        </w:rPr>
+      </w:pPr>
+      <w:r>
+        <w:rPr>
+          <w:rFonts w:ascii="Arial" w:hAnsi="Arial" w:cs="Arial"/>
+          <w:color w:val="000000" w:themeColor="text1"/>
+          <w:sz w:val="18"/>
+          <w:szCs w:val="18"/>
+        </w:rPr>
+        <w:t>_____________________________________________________________________________________________</w:t>
+      </w:r>
+    </w:p>
+    <w:p>
+      <w:pPr>
+        <w:rPr>
+          <w:rFonts w:ascii="Arial" w:hAnsi="Arial" w:cs="Arial"/>
+          <w:color w:val="000000" w:themeColor="text1"/>
+          <w:sz w:val="18"/>
+          <w:szCs w:val="18"/>
           <w:u w:val="single"/>
         </w:rPr>
       </w:pPr>
@@ -225,7 +503,25 @@
           <w:sz w:val="18"/>
           <w:szCs w:val="18"/>
         </w:rPr>
-        <w:t>docker start [CONTAINER_NAME]</w:t>
+        <w:t xml:space="preserve">docker start </w:t>
+      </w:r>
+      <w:r>
+        <w:rPr>
+          <w:rFonts w:ascii="Arial" w:hAnsi="Arial" w:cs="Arial"/>
+          <w:color w:val="548DD4" w:themeColor="text2" w:themeTint="99"/>
+          <w:sz w:val="18"/>
+          <w:szCs w:val="18"/>
+        </w:rPr>
+        <w:t xml:space="preserve">[FLAGS] </w:t>
+      </w:r>
+      <w:r>
+        <w:rPr>
+          <w:rFonts w:ascii="Arial" w:hAnsi="Arial" w:cs="Arial"/>
+          <w:color w:val="548DD4" w:themeColor="text2" w:themeTint="99"/>
+          <w:sz w:val="18"/>
+          <w:szCs w:val="18"/>
+        </w:rPr>
+        <w:t>[CONTAINER_NAME]</w:t>
       </w:r>
       <w:r>
         <w:rPr>
@@ -281,24 +577,129 @@
       <w:pPr>
         <w:rPr>
           <w:rFonts w:ascii="Arial" w:hAnsi="Arial" w:cs="Arial"/>
-          <w:color w:val="000000" w:themeColor="text1"/>
-          <w:sz w:val="18"/>
-          <w:szCs w:val="18"/>
-        </w:rPr>
-      </w:pPr>
-      <w:r>
-        <w:rPr>
-          <w:rFonts w:ascii="Arial" w:hAnsi="Arial" w:cs="Arial"/>
-          <w:color w:val="FF0000"/>
-          <w:sz w:val="18"/>
-          <w:szCs w:val="18"/>
-        </w:rPr>
-        <w:t>docker stop [</w:t>
-      </w:r>
-      <w:r>
-        <w:rPr>
-          <w:rFonts w:ascii="Arial" w:hAnsi="Arial" w:cs="Arial"/>
-          <w:color w:val="FF0000"/>
+          <w:color w:val="7030A0"/>
+          <w:sz w:val="18"/>
+          <w:szCs w:val="18"/>
+        </w:rPr>
+      </w:pPr>
+      <w:r>
+        <w:rPr>
+          <w:rFonts w:ascii="Arial" w:hAnsi="Arial" w:cs="Arial"/>
+          <w:color w:val="7030A0"/>
+          <w:sz w:val="18"/>
+          <w:szCs w:val="18"/>
+        </w:rPr>
+        <w:t>Flags:</w:t>
+      </w:r>
+    </w:p>
+    <w:p>
+      <w:pPr>
+        <w:rPr>
+          <w:rFonts w:ascii="Arial" w:hAnsi="Arial" w:cs="Arial"/>
+          <w:color w:val="000000" w:themeColor="text1"/>
+          <w:sz w:val="18"/>
+          <w:szCs w:val="18"/>
+        </w:rPr>
+      </w:pPr>
+      <w:r>
+        <w:rPr>
+          <w:rFonts w:ascii="Arial" w:hAnsi="Arial" w:cs="Arial"/>
+          <w:color w:val="FF0000"/>
+          <w:sz w:val="18"/>
+          <w:szCs w:val="18"/>
+        </w:rPr>
+        <w:t>–i</w:t>
+      </w:r>
+      <w:r>
+        <w:rPr>
+          <w:rFonts w:ascii="Arial" w:hAnsi="Arial" w:cs="Arial"/>
+          <w:color w:val="000000" w:themeColor="text1"/>
+          <w:sz w:val="18"/>
+          <w:szCs w:val="18"/>
+        </w:rPr>
+        <w:t xml:space="preserve"> inicia o contêiner em modo interativo</w:t>
+      </w:r>
+    </w:p>
+    <w:p>
+      <w:pPr>
+        <w:rPr>
+          <w:rFonts w:ascii="Arial" w:hAnsi="Arial" w:cs="Arial"/>
+          <w:color w:val="000000" w:themeColor="text1"/>
+          <w:sz w:val="18"/>
+          <w:szCs w:val="18"/>
+        </w:rPr>
+      </w:pPr>
+      <w:r>
+        <w:rPr>
+          <w:rFonts w:ascii="Arial" w:hAnsi="Arial" w:cs="Arial"/>
+          <w:color w:val="FF0000"/>
+          <w:sz w:val="18"/>
+          <w:szCs w:val="18"/>
+        </w:rPr>
+        <w:t>–a</w:t>
+      </w:r>
+      <w:r>
+        <w:rPr>
+          <w:rFonts w:ascii="Arial" w:hAnsi="Arial" w:cs="Arial"/>
+          <w:color w:val="000000" w:themeColor="text1"/>
+          <w:sz w:val="18"/>
+          <w:szCs w:val="18"/>
+        </w:rPr>
+        <w:t xml:space="preserve"> “attacha-se” ao contêiner</w:t>
+      </w:r>
+    </w:p>
+    <w:p>
+      <w:pPr>
+        <w:rPr>
+          <w:rFonts w:ascii="Arial" w:hAnsi="Arial" w:cs="Arial"/>
+          <w:color w:val="000000" w:themeColor="text1"/>
+          <w:sz w:val="18"/>
+          <w:szCs w:val="18"/>
+          <w:u w:val="single"/>
+        </w:rPr>
+      </w:pPr>
+      <w:r>
+        <w:rPr>
+          <w:rFonts w:ascii="Arial" w:hAnsi="Arial" w:cs="Arial"/>
+          <w:color w:val="000000" w:themeColor="text1"/>
+          <w:sz w:val="18"/>
+          <w:szCs w:val="18"/>
+          <w:u w:val="single"/>
+        </w:rPr>
+        <w:t>_____________________________________________________________________________________________</w:t>
+      </w:r>
+    </w:p>
+    <w:p>
+      <w:pPr>
+        <w:rPr>
+          <w:rFonts w:ascii="Arial" w:hAnsi="Arial" w:cs="Arial"/>
+          <w:color w:val="000000" w:themeColor="text1"/>
+          <w:sz w:val="18"/>
+          <w:szCs w:val="18"/>
+        </w:rPr>
+      </w:pPr>
+      <w:r>
+        <w:rPr>
+          <w:rFonts w:ascii="Arial" w:hAnsi="Arial" w:cs="Arial"/>
+          <w:color w:val="FF0000"/>
+          <w:sz w:val="18"/>
+          <w:szCs w:val="18"/>
+        </w:rPr>
+        <w:t xml:space="preserve">docker stop </w:t>
+      </w:r>
+      <w:r>
+        <w:rPr>
+          <w:rFonts w:ascii="Arial" w:hAnsi="Arial" w:cs="Arial"/>
+          <w:color w:val="548DD4" w:themeColor="text2" w:themeTint="99"/>
+          <w:sz w:val="18"/>
+          <w:szCs w:val="18"/>
+        </w:rPr>
+        <w:t>[</w:t>
+      </w:r>
+      <w:r>
+        <w:rPr>
+          <w:rFonts w:ascii="Arial" w:hAnsi="Arial" w:cs="Arial"/>
+          <w:color w:val="548DD4" w:themeColor="text2" w:themeTint="99"/>
           <w:sz w:val="18"/>
           <w:szCs w:val="18"/>
         </w:rPr>
@@ -307,7 +708,7 @@
       <w:r>
         <w:rPr>
           <w:rFonts w:ascii="Arial" w:hAnsi="Arial" w:cs="Arial"/>
-          <w:color w:val="FF0000"/>
+          <w:color w:val="548DD4" w:themeColor="text2" w:themeTint="99"/>
           <w:sz w:val="18"/>
           <w:szCs w:val="18"/>
         </w:rPr>
@@ -335,6 +736,25 @@
       <w:r>
         <w:rPr>
           <w:rFonts w:ascii="Arial" w:hAnsi="Arial" w:cs="Arial"/>
+          <w:color w:val="000000" w:themeColor="text1"/>
+          <w:sz w:val="18"/>
+          <w:szCs w:val="18"/>
+        </w:rPr>
+        <w:t>_____________________________________________________________________________________________</w:t>
+      </w:r>
+    </w:p>
+    <w:p>
+      <w:pPr>
+        <w:rPr>
+          <w:rFonts w:ascii="Arial" w:hAnsi="Arial" w:cs="Arial"/>
+          <w:color w:val="000000" w:themeColor="text1"/>
+          <w:sz w:val="18"/>
+          <w:szCs w:val="18"/>
+        </w:rPr>
+      </w:pPr>
+      <w:r>
+        <w:rPr>
+          <w:rFonts w:ascii="Arial" w:hAnsi="Arial" w:cs="Arial"/>
           <w:color w:val="FF0000"/>
           <w:sz w:val="18"/>
           <w:szCs w:val="18"/>
@@ -348,8 +768,37 @@
           <w:sz w:val="18"/>
           <w:szCs w:val="18"/>
         </w:rPr>
-        <w:t xml:space="preserve">: Lista todos os contêineres e/ou processos rodando (ps = processes). Flag </w:t>
-      </w:r>
+        <w:t>: Lista todos os contêineres e/ou processos rodando (ps = processes).</w:t>
+      </w:r>
+    </w:p>
+    <w:p>
+      <w:pPr>
+        <w:rPr>
+          <w:rFonts w:ascii="Arial" w:hAnsi="Arial" w:cs="Arial"/>
+          <w:color w:val="7030A0"/>
+          <w:sz w:val="18"/>
+          <w:szCs w:val="18"/>
+        </w:rPr>
+      </w:pPr>
+      <w:r>
+        <w:rPr>
+          <w:rFonts w:ascii="Arial" w:hAnsi="Arial" w:cs="Arial"/>
+          <w:color w:val="7030A0"/>
+          <w:sz w:val="18"/>
+          <w:szCs w:val="18"/>
+        </w:rPr>
+        <w:t>Flags:</w:t>
+      </w:r>
+    </w:p>
+    <w:p>
+      <w:pPr>
+        <w:rPr>
+          <w:rFonts w:ascii="Arial" w:hAnsi="Arial" w:cs="Arial"/>
+          <w:color w:val="000000" w:themeColor="text1"/>
+          <w:sz w:val="18"/>
+          <w:szCs w:val="18"/>
+        </w:rPr>
+      </w:pPr>
       <w:r>
         <w:rPr>
           <w:rFonts w:ascii="Arial" w:hAnsi="Arial" w:cs="Arial"/>
@@ -400,11 +849,39 @@
       <w:r>
         <w:rPr>
           <w:rFonts w:ascii="Arial" w:hAnsi="Arial" w:cs="Arial"/>
-          <w:color w:val="FF0000"/>
-          <w:sz w:val="18"/>
-          <w:szCs w:val="18"/>
-        </w:rPr>
-        <w:t>docker attach [CONTAINER_NAME]</w:t>
+          <w:color w:val="000000" w:themeColor="text1"/>
+          <w:sz w:val="18"/>
+          <w:szCs w:val="18"/>
+        </w:rPr>
+        <w:t>_____________________________________________________________________________________________</w:t>
+      </w:r>
+    </w:p>
+    <w:p>
+      <w:pPr>
+        <w:rPr>
+          <w:rFonts w:ascii="Arial" w:hAnsi="Arial" w:cs="Arial"/>
+          <w:color w:val="000000" w:themeColor="text1"/>
+          <w:sz w:val="18"/>
+          <w:szCs w:val="18"/>
+        </w:rPr>
+      </w:pPr>
+      <w:r>
+        <w:rPr>
+          <w:rFonts w:ascii="Arial" w:hAnsi="Arial" w:cs="Arial"/>
+          <w:color w:val="FF0000"/>
+          <w:sz w:val="18"/>
+          <w:szCs w:val="18"/>
+        </w:rPr>
+        <w:t xml:space="preserve">docker attach </w:t>
+      </w:r>
+      <w:r>
+        <w:rPr>
+          <w:rFonts w:ascii="Arial" w:hAnsi="Arial" w:cs="Arial"/>
+          <w:color w:val="548DD4" w:themeColor="text2" w:themeTint="99"/>
+          <w:sz w:val="18"/>
+          <w:szCs w:val="18"/>
+        </w:rPr>
+        <w:t>[CONTAINER_NAME]</w:t>
       </w:r>
       <w:r>
         <w:rPr>
@@ -437,6 +914,25 @@
       <w:r>
         <w:rPr>
           <w:rFonts w:ascii="Arial" w:hAnsi="Arial" w:cs="Arial"/>
+          <w:color w:val="000000" w:themeColor="text1"/>
+          <w:sz w:val="18"/>
+          <w:szCs w:val="18"/>
+        </w:rPr>
+        <w:t>_____________________________________________________________________________________________</w:t>
+      </w:r>
+    </w:p>
+    <w:p>
+      <w:pPr>
+        <w:rPr>
+          <w:rFonts w:ascii="Arial" w:hAnsi="Arial" w:cs="Arial"/>
+          <w:color w:val="000000" w:themeColor="text1"/>
+          <w:sz w:val="18"/>
+          <w:szCs w:val="18"/>
+        </w:rPr>
+      </w:pPr>
+      <w:r>
+        <w:rPr>
+          <w:rFonts w:ascii="Arial" w:hAnsi="Arial" w:cs="Arial"/>
           <w:color w:val="FF0000"/>
           <w:sz w:val="18"/>
           <w:szCs w:val="18"/>
@@ -459,7 +955,16 @@
           <w:sz w:val="18"/>
           <w:szCs w:val="18"/>
         </w:rPr>
-        <w:t xml:space="preserve"> [CONTAINER_NAME]</w:t>
+        <w:t xml:space="preserve"> </w:t>
+      </w:r>
+      <w:r>
+        <w:rPr>
+          <w:rFonts w:ascii="Arial" w:hAnsi="Arial" w:cs="Arial"/>
+          <w:color w:val="548DD4" w:themeColor="text2" w:themeTint="99"/>
+          <w:sz w:val="18"/>
+          <w:szCs w:val="18"/>
+        </w:rPr>
+        <w:t>[CONTAINER_NAME]</w:t>
       </w:r>
       <w:r>
         <w:rPr>
@@ -478,6 +983,204 @@
           <w:szCs w:val="18"/>
         </w:rPr>
         <w:t xml:space="preserve"> Printa os logs do contêiner informado.</w:t>
+      </w:r>
+    </w:p>
+    <w:p>
+      <w:pPr>
+        <w:rPr>
+          <w:rFonts w:ascii="Arial" w:hAnsi="Arial" w:cs="Arial"/>
+          <w:color w:val="000000" w:themeColor="text1"/>
+          <w:sz w:val="18"/>
+          <w:szCs w:val="18"/>
+        </w:rPr>
+      </w:pPr>
+      <w:r>
+        <w:rPr>
+          <w:rFonts w:ascii="Arial" w:hAnsi="Arial" w:cs="Arial"/>
+          <w:color w:val="000000" w:themeColor="text1"/>
+          <w:sz w:val="18"/>
+          <w:szCs w:val="18"/>
+        </w:rPr>
+        <w:lastRenderedPageBreak/>
+        <w:t>_____________________________________________________________________________________________</w:t>
+      </w:r>
+    </w:p>
+    <w:p>
+      <w:pPr>
+        <w:rPr>
+          <w:rFonts w:ascii="Arial" w:hAnsi="Arial" w:cs="Arial"/>
+          <w:color w:val="000000" w:themeColor="text1"/>
+          <w:sz w:val="18"/>
+          <w:szCs w:val="18"/>
+        </w:rPr>
+      </w:pPr>
+      <w:r>
+        <w:rPr>
+          <w:rFonts w:ascii="Arial" w:hAnsi="Arial" w:cs="Arial"/>
+          <w:color w:val="FF0000"/>
+          <w:sz w:val="18"/>
+          <w:szCs w:val="18"/>
+        </w:rPr>
+        <w:t>docker container prune</w:t>
+      </w:r>
+      <w:r>
+        <w:rPr>
+          <w:rFonts w:ascii="Arial" w:hAnsi="Arial" w:cs="Arial"/>
+          <w:color w:val="000000" w:themeColor="text1"/>
+          <w:sz w:val="18"/>
+          <w:szCs w:val="18"/>
+        </w:rPr>
+        <w:t>: Deleta todos os contêineres</w:t>
+      </w:r>
+    </w:p>
+    <w:p>
+      <w:pPr>
+        <w:rPr>
+          <w:rFonts w:ascii="Arial" w:hAnsi="Arial" w:cs="Arial"/>
+          <w:color w:val="000000" w:themeColor="text1"/>
+          <w:sz w:val="18"/>
+          <w:szCs w:val="18"/>
+        </w:rPr>
+      </w:pPr>
+      <w:r>
+        <w:rPr>
+          <w:rFonts w:ascii="Arial" w:hAnsi="Arial" w:cs="Arial"/>
+          <w:color w:val="000000" w:themeColor="text1"/>
+          <w:sz w:val="18"/>
+          <w:szCs w:val="18"/>
+        </w:rPr>
+        <w:t>_____________________________________________________________________________________________</w:t>
+      </w:r>
+    </w:p>
+    <w:p>
+      <w:pPr>
+        <w:rPr>
+          <w:rFonts w:ascii="Arial" w:hAnsi="Arial" w:cs="Arial"/>
+          <w:color w:val="000000" w:themeColor="text1"/>
+          <w:sz w:val="18"/>
+          <w:szCs w:val="18"/>
+        </w:rPr>
+      </w:pPr>
+      <w:r>
+        <w:rPr>
+          <w:rFonts w:ascii="Arial" w:hAnsi="Arial" w:cs="Arial"/>
+          <w:color w:val="FF0000"/>
+          <w:sz w:val="18"/>
+          <w:szCs w:val="18"/>
+        </w:rPr>
+        <w:t xml:space="preserve">docker </w:t>
+      </w:r>
+      <w:r>
+        <w:rPr>
+          <w:rFonts w:ascii="Arial" w:hAnsi="Arial" w:cs="Arial"/>
+          <w:color w:val="FF0000"/>
+          <w:sz w:val="18"/>
+          <w:szCs w:val="18"/>
+        </w:rPr>
+        <w:t>image</w:t>
+      </w:r>
+      <w:r>
+        <w:rPr>
+          <w:rFonts w:ascii="Arial" w:hAnsi="Arial" w:cs="Arial"/>
+          <w:color w:val="FF0000"/>
+          <w:sz w:val="18"/>
+          <w:szCs w:val="18"/>
+        </w:rPr>
+        <w:t xml:space="preserve"> prune</w:t>
+      </w:r>
+      <w:r>
+        <w:rPr>
+          <w:rFonts w:ascii="Arial" w:hAnsi="Arial" w:cs="Arial"/>
+          <w:color w:val="000000" w:themeColor="text1"/>
+          <w:sz w:val="18"/>
+          <w:szCs w:val="18"/>
+        </w:rPr>
+        <w:t>: Deleta todas as imagens</w:t>
+      </w:r>
+      <w:r>
+        <w:rPr>
+          <w:rFonts w:ascii="Arial" w:hAnsi="Arial" w:cs="Arial"/>
+          <w:color w:val="000000" w:themeColor="text1"/>
+          <w:sz w:val="18"/>
+          <w:szCs w:val="18"/>
+        </w:rPr>
+        <w:t xml:space="preserve"> que estão “untagged”</w:t>
+      </w:r>
+    </w:p>
+    <w:p>
+      <w:pPr>
+        <w:rPr>
+          <w:rFonts w:ascii="Arial" w:hAnsi="Arial" w:cs="Arial"/>
+          <w:color w:val="7030A0"/>
+          <w:sz w:val="18"/>
+          <w:szCs w:val="18"/>
+        </w:rPr>
+      </w:pPr>
+      <w:r>
+        <w:rPr>
+          <w:rFonts w:ascii="Arial" w:hAnsi="Arial" w:cs="Arial"/>
+          <w:color w:val="7030A0"/>
+          <w:sz w:val="18"/>
+          <w:szCs w:val="18"/>
+        </w:rPr>
+        <w:t>Flags:</w:t>
+      </w:r>
+    </w:p>
+    <w:p>
+      <w:pPr>
+        <w:rPr>
+          <w:rFonts w:ascii="Arial" w:hAnsi="Arial" w:cs="Arial"/>
+          <w:color w:val="000000" w:themeColor="text1"/>
+          <w:sz w:val="18"/>
+          <w:szCs w:val="18"/>
+        </w:rPr>
+      </w:pPr>
+      <w:r>
+        <w:rPr>
+          <w:rFonts w:ascii="Arial" w:hAnsi="Arial" w:cs="Arial"/>
+          <w:color w:val="FF0000"/>
+          <w:sz w:val="18"/>
+          <w:szCs w:val="18"/>
+        </w:rPr>
+        <w:t>-a</w:t>
+      </w:r>
+      <w:r>
+        <w:rPr>
+          <w:rFonts w:ascii="Arial" w:hAnsi="Arial" w:cs="Arial"/>
+          <w:color w:val="FF0000"/>
+          <w:sz w:val="18"/>
+          <w:szCs w:val="18"/>
+        </w:rPr>
+        <w:t xml:space="preserve"> </w:t>
+      </w:r>
+      <w:r>
+        <w:rPr>
+          <w:rFonts w:ascii="Arial" w:hAnsi="Arial" w:cs="Arial"/>
+          <w:color w:val="000000" w:themeColor="text1"/>
+          <w:sz w:val="18"/>
+          <w:szCs w:val="18"/>
+        </w:rPr>
+        <w:t xml:space="preserve">remove </w:t>
+      </w:r>
+      <w:r>
+        <w:rPr>
+          <w:rFonts w:ascii="Arial" w:hAnsi="Arial" w:cs="Arial"/>
+          <w:b/>
+          <w:color w:val="000000" w:themeColor="text1"/>
+          <w:sz w:val="18"/>
+          <w:szCs w:val="18"/>
+          <w:u w:val="single"/>
+        </w:rPr>
+        <w:t>TODAS</w:t>
+      </w:r>
+      <w:r>
+        <w:rPr>
+          <w:rFonts w:ascii="Arial" w:hAnsi="Arial" w:cs="Arial"/>
+          <w:color w:val="000000" w:themeColor="text1"/>
+          <w:sz w:val="18"/>
+          <w:szCs w:val="18"/>
+        </w:rPr>
+        <w:t xml:space="preserve"> as imagens.</w:t>
       </w:r>
     </w:p>
     <w:p>
@@ -666,7 +1369,7 @@
   <w:style w:type="paragraph" w:default="1" w:styleId="Normal">
     <w:name w:val="Normal"/>
     <w:qFormat/>
-    <w:rsid w:val="00CC6D01"/>
+    <w:rsid w:val="00F51D5E"/>
   </w:style>
   <w:style w:type="character" w:default="1" w:styleId="Fontepargpadro">
     <w:name w:val="Default Paragraph Font"/>

</xml_diff>

<commit_message>
75 - Taking notes on docker networks
</commit_message>
<xml_diff>
--- a/Anotações - Docker.docx
+++ b/Anotações - Docker.docx
@@ -1809,7 +1809,25 @@
           <w:sz w:val="18"/>
           <w:szCs w:val="18"/>
         </w:rPr>
-        <w:t>, visando comunicar-se com um MongoDB hospedado em outro contêiner</w:t>
+        <w:t>, visando comunicar-se com um MongoD</w:t>
+      </w:r>
+      <w:r>
+        <w:rPr>
+          <w:rFonts w:ascii="Arial" w:hAnsi="Arial" w:cs="Arial"/>
+          <w:color w:val="000000" w:themeColor="text1"/>
+          <w:sz w:val="18"/>
+          <w:szCs w:val="18"/>
+        </w:rPr>
+        <w:t>b</w:t>
+      </w:r>
+      <w:r>
+        <w:rPr>
+          <w:rFonts w:ascii="Arial" w:hAnsi="Arial" w:cs="Arial"/>
+          <w:color w:val="000000" w:themeColor="text1"/>
+          <w:sz w:val="18"/>
+          <w:szCs w:val="18"/>
+        </w:rPr>
+        <w:t xml:space="preserve"> hospedado em outro contêiner</w:t>
       </w:r>
       <w:r>
         <w:rPr>
@@ -1883,6 +1901,410 @@
     </w:p>
     <w:p>
       <w:pPr>
+        <w:rPr>
+          <w:rFonts w:ascii="Arial" w:hAnsi="Arial" w:cs="Arial"/>
+          <w:color w:val="000000" w:themeColor="text1"/>
+          <w:sz w:val="18"/>
+          <w:szCs w:val="18"/>
+          <w:u w:val="single"/>
+        </w:rPr>
+      </w:pPr>
+      <w:r>
+        <w:rPr>
+          <w:rFonts w:ascii="Arial" w:hAnsi="Arial" w:cs="Arial"/>
+          <w:color w:val="000000" w:themeColor="text1"/>
+          <w:sz w:val="18"/>
+          <w:szCs w:val="18"/>
+        </w:rPr>
+        <w:t xml:space="preserve">Entretanto, </w:t>
+      </w:r>
+      <w:r>
+        <w:rPr>
+          <w:rFonts w:ascii="Arial" w:hAnsi="Arial" w:cs="Arial"/>
+          <w:color w:val="000000" w:themeColor="text1"/>
+          <w:sz w:val="18"/>
+          <w:szCs w:val="18"/>
+          <w:u w:val="single"/>
+        </w:rPr>
+        <w:t>essa não é a melhor forma de fazê-lo.</w:t>
+      </w:r>
+    </w:p>
+    <w:p>
+      <w:pPr>
+        <w:rPr>
+          <w:rFonts w:ascii="Arial" w:hAnsi="Arial" w:cs="Arial"/>
+          <w:color w:val="000000" w:themeColor="text1"/>
+          <w:sz w:val="18"/>
+          <w:szCs w:val="18"/>
+        </w:rPr>
+      </w:pPr>
+      <w:r>
+        <w:rPr>
+          <w:rFonts w:ascii="Arial" w:hAnsi="Arial" w:cs="Arial"/>
+          <w:color w:val="000000" w:themeColor="text1"/>
+          <w:sz w:val="18"/>
+          <w:szCs w:val="18"/>
+        </w:rPr>
+        <w:t xml:space="preserve">Como alternativa, </w:t>
+      </w:r>
+      <w:r>
+        <w:rPr>
+          <w:rFonts w:ascii="Arial" w:hAnsi="Arial" w:cs="Arial"/>
+          <w:b/>
+          <w:color w:val="000000" w:themeColor="text1"/>
+          <w:sz w:val="18"/>
+          <w:szCs w:val="18"/>
+        </w:rPr>
+        <w:t>podemos criar uma rede interna do docker</w:t>
+      </w:r>
+      <w:r>
+        <w:rPr>
+          <w:rFonts w:ascii="Arial" w:hAnsi="Arial" w:cs="Arial"/>
+          <w:color w:val="000000" w:themeColor="text1"/>
+          <w:sz w:val="18"/>
+          <w:szCs w:val="18"/>
+        </w:rPr>
+        <w:t>, que possibilita a comunicação entre contêineres que são incluídos nela.</w:t>
+      </w:r>
+    </w:p>
+    <w:p>
+      <w:pPr>
+        <w:rPr>
+          <w:rFonts w:ascii="Arial" w:hAnsi="Arial" w:cs="Arial"/>
+          <w:color w:val="000000" w:themeColor="text1"/>
+          <w:sz w:val="18"/>
+          <w:szCs w:val="18"/>
+        </w:rPr>
+      </w:pPr>
+      <w:r>
+        <w:rPr>
+          <w:rFonts w:ascii="Arial" w:hAnsi="Arial" w:cs="Arial"/>
+          <w:color w:val="000000" w:themeColor="text1"/>
+          <w:sz w:val="18"/>
+          <w:szCs w:val="18"/>
+        </w:rPr>
+        <w:t>Para criar a rede, usamos o comando:</w:t>
+      </w:r>
+    </w:p>
+    <w:p>
+      <w:pPr>
+        <w:pStyle w:val="PargrafodaLista"/>
+        <w:numPr>
+          <w:ilvl w:val="0"/>
+          <w:numId w:val="2"/>
+        </w:numPr>
+        <w:rPr>
+          <w:rFonts w:ascii="Arial" w:hAnsi="Arial" w:cs="Arial"/>
+          <w:color w:val="FF0000"/>
+          <w:sz w:val="18"/>
+          <w:szCs w:val="18"/>
+        </w:rPr>
+      </w:pPr>
+      <w:r>
+        <w:rPr>
+          <w:rFonts w:ascii="Arial" w:hAnsi="Arial" w:cs="Arial"/>
+          <w:color w:val="FF0000"/>
+          <w:sz w:val="18"/>
+          <w:szCs w:val="18"/>
+        </w:rPr>
+        <w:t xml:space="preserve">docker network create </w:t>
+      </w:r>
+      <w:r>
+        <w:rPr>
+          <w:rFonts w:ascii="Arial" w:hAnsi="Arial" w:cs="Arial"/>
+          <w:color w:val="0070C0"/>
+          <w:sz w:val="18"/>
+          <w:szCs w:val="18"/>
+        </w:rPr>
+        <w:t>[NETWORK_NAME]</w:t>
+      </w:r>
+    </w:p>
+    <w:p>
+      <w:pPr>
+        <w:rPr>
+          <w:rFonts w:ascii="Arial" w:hAnsi="Arial" w:cs="Arial"/>
+          <w:color w:val="000000" w:themeColor="text1"/>
+          <w:sz w:val="18"/>
+          <w:szCs w:val="18"/>
+        </w:rPr>
+      </w:pPr>
+      <w:r>
+        <w:rPr>
+          <w:rFonts w:ascii="Arial" w:hAnsi="Arial" w:cs="Arial"/>
+          <w:color w:val="000000" w:themeColor="text1"/>
+          <w:sz w:val="18"/>
+          <w:szCs w:val="18"/>
+        </w:rPr>
+        <w:t>Logo em seguida, podemos incluir contêineres nela.</w:t>
+      </w:r>
+      <w:r>
+        <w:rPr>
+          <w:rFonts w:ascii="Arial" w:hAnsi="Arial" w:cs="Arial"/>
+          <w:color w:val="000000" w:themeColor="text1"/>
+          <w:sz w:val="18"/>
+          <w:szCs w:val="18"/>
+        </w:rPr>
+        <w:t xml:space="preserve"> Como exemplo, usarei um contêiner contendo uma imagem do MongoDb, para que ele se comunique com outro contêiner de uma aplicação Nodejs:</w:t>
+      </w:r>
+    </w:p>
+    <w:p>
+      <w:pPr>
+        <w:pStyle w:val="PargrafodaLista"/>
+        <w:numPr>
+          <w:ilvl w:val="0"/>
+          <w:numId w:val="2"/>
+        </w:numPr>
+        <w:rPr>
+          <w:rFonts w:ascii="Arial" w:hAnsi="Arial" w:cs="Arial"/>
+          <w:color w:val="FF0000"/>
+          <w:sz w:val="18"/>
+          <w:szCs w:val="18"/>
+        </w:rPr>
+      </w:pPr>
+      <w:r>
+        <w:rPr>
+          <w:rFonts w:ascii="Arial" w:hAnsi="Arial" w:cs="Arial"/>
+          <w:color w:val="FF0000"/>
+          <w:sz w:val="18"/>
+          <w:szCs w:val="18"/>
+        </w:rPr>
+        <w:t>docker network create</w:t>
+      </w:r>
+      <w:r>
+        <w:rPr>
+          <w:rFonts w:ascii="Arial" w:hAnsi="Arial" w:cs="Arial"/>
+          <w:color w:val="0070C0"/>
+          <w:sz w:val="18"/>
+          <w:szCs w:val="18"/>
+        </w:rPr>
+        <w:t xml:space="preserve"> favorites</w:t>
+      </w:r>
+    </w:p>
+    <w:p>
+      <w:pPr>
+        <w:pStyle w:val="PargrafodaLista"/>
+        <w:numPr>
+          <w:ilvl w:val="0"/>
+          <w:numId w:val="2"/>
+        </w:numPr>
+        <w:rPr>
+          <w:rFonts w:ascii="Arial" w:hAnsi="Arial" w:cs="Arial"/>
+          <w:color w:val="FF0000"/>
+          <w:sz w:val="18"/>
+          <w:szCs w:val="18"/>
+        </w:rPr>
+      </w:pPr>
+      <w:r>
+        <w:rPr>
+          <w:rFonts w:ascii="Arial" w:hAnsi="Arial" w:cs="Arial"/>
+          <w:color w:val="FF0000"/>
+          <w:sz w:val="18"/>
+          <w:szCs w:val="18"/>
+        </w:rPr>
+        <w:t xml:space="preserve">docker run </w:t>
+      </w:r>
+      <w:r>
+        <w:rPr>
+          <w:rFonts w:ascii="Arial" w:hAnsi="Arial" w:cs="Arial"/>
+          <w:color w:val="0070C0"/>
+          <w:sz w:val="18"/>
+          <w:szCs w:val="18"/>
+        </w:rPr>
+        <w:t>--network favorites –d --rm mongo</w:t>
+      </w:r>
+    </w:p>
+    <w:p>
+      <w:pPr>
+        <w:pStyle w:val="PargrafodaLista"/>
+        <w:numPr>
+          <w:ilvl w:val="0"/>
+          <w:numId w:val="2"/>
+        </w:numPr>
+        <w:rPr>
+          <w:rFonts w:ascii="Arial" w:hAnsi="Arial" w:cs="Arial"/>
+          <w:color w:val="000000" w:themeColor="text1"/>
+          <w:sz w:val="18"/>
+          <w:szCs w:val="18"/>
+        </w:rPr>
+      </w:pPr>
+      <w:r>
+        <w:rPr>
+          <w:rFonts w:ascii="Arial" w:hAnsi="Arial" w:cs="Arial"/>
+          <w:color w:val="FF0000"/>
+          <w:sz w:val="18"/>
+          <w:szCs w:val="18"/>
+        </w:rPr>
+        <w:t>docker run</w:t>
+      </w:r>
+      <w:r>
+        <w:rPr>
+          <w:rFonts w:ascii="Arial" w:hAnsi="Arial" w:cs="Arial"/>
+          <w:color w:val="000000" w:themeColor="text1"/>
+          <w:sz w:val="18"/>
+          <w:szCs w:val="18"/>
+        </w:rPr>
+        <w:t xml:space="preserve"> </w:t>
+      </w:r>
+      <w:r>
+        <w:rPr>
+          <w:rFonts w:ascii="Arial" w:hAnsi="Arial" w:cs="Arial"/>
+          <w:color w:val="0070C0"/>
+          <w:sz w:val="18"/>
+          <w:szCs w:val="18"/>
+        </w:rPr>
+        <w:t>--network favorites –d --rm mynodejscontainer</w:t>
+      </w:r>
+    </w:p>
+    <w:p>
+      <w:pPr>
+        <w:rPr>
+          <w:rFonts w:ascii="Arial" w:hAnsi="Arial" w:cs="Arial"/>
+          <w:color w:val="000000" w:themeColor="text1"/>
+          <w:sz w:val="18"/>
+          <w:szCs w:val="18"/>
+        </w:rPr>
+      </w:pPr>
+      <w:r>
+        <w:rPr>
+          <w:rFonts w:ascii="Arial" w:hAnsi="Arial" w:cs="Arial"/>
+          <w:color w:val="000000" w:themeColor="text1"/>
+          <w:sz w:val="18"/>
+          <w:szCs w:val="18"/>
+        </w:rPr>
+        <w:t xml:space="preserve">Após isso, </w:t>
+      </w:r>
+      <w:r>
+        <w:rPr>
+          <w:rFonts w:ascii="Arial" w:hAnsi="Arial" w:cs="Arial"/>
+          <w:b/>
+          <w:color w:val="000000" w:themeColor="text1"/>
+          <w:sz w:val="18"/>
+          <w:szCs w:val="18"/>
+          <w:u w:val="single"/>
+        </w:rPr>
+        <w:t>a URL de conexão na aplicação Nodejs poderá usar, como host, o nome do contêiner que hospeda o banco</w:t>
+      </w:r>
+      <w:r>
+        <w:rPr>
+          <w:rFonts w:ascii="Arial" w:hAnsi="Arial" w:cs="Arial"/>
+          <w:color w:val="000000" w:themeColor="text1"/>
+          <w:sz w:val="18"/>
+          <w:szCs w:val="18"/>
+        </w:rPr>
+        <w:t>, como segue o exemplo:</w:t>
+      </w:r>
+    </w:p>
+    <w:p>
+      <w:pPr>
+        <w:pStyle w:val="PargrafodaLista"/>
+        <w:numPr>
+          <w:ilvl w:val="0"/>
+          <w:numId w:val="5"/>
+        </w:numPr>
+        <w:rPr>
+          <w:rFonts w:ascii="Arial" w:hAnsi="Arial" w:cs="Arial"/>
+          <w:color w:val="000000" w:themeColor="text1"/>
+          <w:sz w:val="18"/>
+          <w:szCs w:val="18"/>
+        </w:rPr>
+      </w:pPr>
+      <w:r>
+        <w:rPr>
+          <w:rFonts w:ascii="Arial" w:hAnsi="Arial" w:cs="Arial"/>
+          <w:color w:val="000000" w:themeColor="text1"/>
+          <w:sz w:val="18"/>
+          <w:szCs w:val="18"/>
+        </w:rPr>
+        <w:t>mongodb://</w:t>
+      </w:r>
+      <w:r>
+        <w:rPr>
+          <w:rFonts w:ascii="Arial" w:hAnsi="Arial" w:cs="Arial"/>
+          <w:color w:val="FF0000"/>
+          <w:sz w:val="18"/>
+          <w:szCs w:val="18"/>
+        </w:rPr>
+        <w:t>[IP_EXEMPLO]</w:t>
+      </w:r>
+      <w:r>
+        <w:rPr>
+          <w:rFonts w:ascii="Arial" w:hAnsi="Arial" w:cs="Arial"/>
+          <w:color w:val="000000" w:themeColor="text1"/>
+          <w:sz w:val="18"/>
+          <w:szCs w:val="18"/>
+        </w:rPr>
+        <w:t>:27017/swfavorites</w:t>
+      </w:r>
+      <w:r>
+        <w:rPr>
+          <w:rFonts w:ascii="Arial" w:hAnsi="Arial" w:cs="Arial"/>
+          <w:color w:val="000000" w:themeColor="text1"/>
+          <w:sz w:val="18"/>
+          <w:szCs w:val="18"/>
+        </w:rPr>
+        <w:t xml:space="preserve"> -&gt; </w:t>
+      </w:r>
+      <w:r>
+        <w:rPr>
+          <w:rFonts w:ascii="Arial" w:hAnsi="Arial" w:cs="Arial"/>
+          <w:color w:val="000000" w:themeColor="text1"/>
+          <w:sz w:val="18"/>
+          <w:szCs w:val="18"/>
+        </w:rPr>
+        <w:t>mongodb://</w:t>
+      </w:r>
+      <w:r>
+        <w:rPr>
+          <w:rFonts w:ascii="Arial" w:hAnsi="Arial" w:cs="Arial"/>
+          <w:color w:val="FF0000"/>
+          <w:sz w:val="18"/>
+          <w:szCs w:val="18"/>
+        </w:rPr>
+        <w:t>mongo</w:t>
+      </w:r>
+      <w:r>
+        <w:rPr>
+          <w:rFonts w:ascii="Arial" w:hAnsi="Arial" w:cs="Arial"/>
+          <w:color w:val="000000" w:themeColor="text1"/>
+          <w:sz w:val="18"/>
+          <w:szCs w:val="18"/>
+        </w:rPr>
+        <w:t>:27017/swfavorites</w:t>
+      </w:r>
+    </w:p>
+    <w:p>
+      <w:pPr>
+        <w:pStyle w:val="PargrafodaLista"/>
+        <w:rPr>
+          <w:rFonts w:ascii="Arial" w:hAnsi="Arial" w:cs="Arial"/>
+          <w:color w:val="000000" w:themeColor="text1"/>
+          <w:sz w:val="18"/>
+          <w:szCs w:val="18"/>
+        </w:rPr>
+      </w:pPr>
+    </w:p>
+    <w:p>
+      <w:pPr>
+        <w:rPr>
+          <w:rFonts w:ascii="Arial" w:hAnsi="Arial" w:cs="Arial"/>
+          <w:color w:val="000000" w:themeColor="text1"/>
+          <w:sz w:val="18"/>
+          <w:szCs w:val="18"/>
+        </w:rPr>
+      </w:pPr>
+    </w:p>
+    <w:p>
+      <w:pPr>
+        <w:rPr>
+          <w:rFonts w:ascii="Arial" w:hAnsi="Arial" w:cs="Arial"/>
+          <w:color w:val="000000" w:themeColor="text1"/>
+          <w:sz w:val="18"/>
+          <w:szCs w:val="18"/>
+        </w:rPr>
+      </w:pPr>
+    </w:p>
+    <w:p>
+      <w:pPr>
         <w:pStyle w:val="PargrafodaLista"/>
         <w:rPr>
           <w:rFonts w:ascii="Arial" w:hAnsi="Arial" w:cs="Arial"/>
@@ -2317,7 +2739,6 @@
           <w:sz w:val="18"/>
           <w:szCs w:val="18"/>
         </w:rPr>
-        <w:lastRenderedPageBreak/>
         <w:t>Também é possível criar um arquivo ‘.env’, que</w:t>
       </w:r>
       <w:r>
@@ -2785,10 +3206,124 @@
     </w:lvl>
   </w:abstractNum>
   <w:abstractNum w:abstractNumId="3">
+    <w:nsid w:val="2E0E025C"/>
+    <w:multiLevelType w:val="hybridMultilevel"/>
+    <w:tmpl w:val="5FCA4CE0"/>
+    <w:lvl w:ilvl="0" w:tplc="7FEE6162">
+      <w:start w:val="1"/>
+      <w:numFmt w:val="bullet"/>
+      <w:lvlText w:val=""/>
+      <w:lvlJc w:val="left"/>
+      <w:pPr>
+        <w:ind w:left="720" w:hanging="360"/>
+      </w:pPr>
+      <w:rPr>
+        <w:rFonts w:ascii="Symbol" w:hAnsi="Symbol" w:hint="default"/>
+        <w:color w:val="000000" w:themeColor="text1"/>
+      </w:rPr>
+    </w:lvl>
+    <w:lvl w:ilvl="1" w:tplc="04090003" w:tentative="1">
+      <w:start w:val="1"/>
+      <w:numFmt w:val="bullet"/>
+      <w:lvlText w:val="o"/>
+      <w:lvlJc w:val="left"/>
+      <w:pPr>
+        <w:ind w:left="1440" w:hanging="360"/>
+      </w:pPr>
+      <w:rPr>
+        <w:rFonts w:ascii="Courier New" w:hAnsi="Courier New" w:cs="Courier New" w:hint="default"/>
+      </w:rPr>
+    </w:lvl>
+    <w:lvl w:ilvl="2" w:tplc="04090005" w:tentative="1">
+      <w:start w:val="1"/>
+      <w:numFmt w:val="bullet"/>
+      <w:lvlText w:val=""/>
+      <w:lvlJc w:val="left"/>
+      <w:pPr>
+        <w:ind w:left="2160" w:hanging="360"/>
+      </w:pPr>
+      <w:rPr>
+        <w:rFonts w:ascii="Wingdings" w:hAnsi="Wingdings" w:hint="default"/>
+      </w:rPr>
+    </w:lvl>
+    <w:lvl w:ilvl="3" w:tplc="04090001" w:tentative="1">
+      <w:start w:val="1"/>
+      <w:numFmt w:val="bullet"/>
+      <w:lvlText w:val=""/>
+      <w:lvlJc w:val="left"/>
+      <w:pPr>
+        <w:ind w:left="2880" w:hanging="360"/>
+      </w:pPr>
+      <w:rPr>
+        <w:rFonts w:ascii="Symbol" w:hAnsi="Symbol" w:hint="default"/>
+      </w:rPr>
+    </w:lvl>
+    <w:lvl w:ilvl="4" w:tplc="04090003" w:tentative="1">
+      <w:start w:val="1"/>
+      <w:numFmt w:val="bullet"/>
+      <w:lvlText w:val="o"/>
+      <w:lvlJc w:val="left"/>
+      <w:pPr>
+        <w:ind w:left="3600" w:hanging="360"/>
+      </w:pPr>
+      <w:rPr>
+        <w:rFonts w:ascii="Courier New" w:hAnsi="Courier New" w:cs="Courier New" w:hint="default"/>
+      </w:rPr>
+    </w:lvl>
+    <w:lvl w:ilvl="5" w:tplc="04090005" w:tentative="1">
+      <w:start w:val="1"/>
+      <w:numFmt w:val="bullet"/>
+      <w:lvlText w:val=""/>
+      <w:lvlJc w:val="left"/>
+      <w:pPr>
+        <w:ind w:left="4320" w:hanging="360"/>
+      </w:pPr>
+      <w:rPr>
+        <w:rFonts w:ascii="Wingdings" w:hAnsi="Wingdings" w:hint="default"/>
+      </w:rPr>
+    </w:lvl>
+    <w:lvl w:ilvl="6" w:tplc="04090001" w:tentative="1">
+      <w:start w:val="1"/>
+      <w:numFmt w:val="bullet"/>
+      <w:lvlText w:val=""/>
+      <w:lvlJc w:val="left"/>
+      <w:pPr>
+        <w:ind w:left="5040" w:hanging="360"/>
+      </w:pPr>
+      <w:rPr>
+        <w:rFonts w:ascii="Symbol" w:hAnsi="Symbol" w:hint="default"/>
+      </w:rPr>
+    </w:lvl>
+    <w:lvl w:ilvl="7" w:tplc="04090003" w:tentative="1">
+      <w:start w:val="1"/>
+      <w:numFmt w:val="bullet"/>
+      <w:lvlText w:val="o"/>
+      <w:lvlJc w:val="left"/>
+      <w:pPr>
+        <w:ind w:left="5760" w:hanging="360"/>
+      </w:pPr>
+      <w:rPr>
+        <w:rFonts w:ascii="Courier New" w:hAnsi="Courier New" w:cs="Courier New" w:hint="default"/>
+      </w:rPr>
+    </w:lvl>
+    <w:lvl w:ilvl="8" w:tplc="04090005" w:tentative="1">
+      <w:start w:val="1"/>
+      <w:numFmt w:val="bullet"/>
+      <w:lvlText w:val=""/>
+      <w:lvlJc w:val="left"/>
+      <w:pPr>
+        <w:ind w:left="6480" w:hanging="360"/>
+      </w:pPr>
+      <w:rPr>
+        <w:rFonts w:ascii="Wingdings" w:hAnsi="Wingdings" w:hint="default"/>
+      </w:rPr>
+    </w:lvl>
+  </w:abstractNum>
+  <w:abstractNum w:abstractNumId="4">
     <w:nsid w:val="54A45793"/>
     <w:multiLevelType w:val="hybridMultilevel"/>
-    <w:tmpl w:val="29003718"/>
-    <w:lvl w:ilvl="0" w:tplc="04090001">
+    <w:tmpl w:val="A5C4BE14"/>
+    <w:lvl w:ilvl="0" w:tplc="7FEE6162">
       <w:start w:val="1"/>
       <w:numFmt w:val="bullet"/>
       <w:lvlText w:val=""/>
@@ -2798,6 +3333,7 @@
       </w:pPr>
       <w:rPr>
         <w:rFonts w:ascii="Symbol" w:hAnsi="Symbol" w:hint="default"/>
+        <w:color w:val="000000" w:themeColor="text1"/>
       </w:rPr>
     </w:lvl>
     <w:lvl w:ilvl="1" w:tplc="04090003" w:tentative="1">
@@ -2901,13 +3437,16 @@
     <w:abstractNumId w:val="2"/>
   </w:num>
   <w:num w:numId="2">
-    <w:abstractNumId w:val="3"/>
+    <w:abstractNumId w:val="4"/>
   </w:num>
   <w:num w:numId="3">
     <w:abstractNumId w:val="1"/>
   </w:num>
   <w:num w:numId="4">
     <w:abstractNumId w:val="0"/>
+  </w:num>
+  <w:num w:numId="5">
+    <w:abstractNumId w:val="3"/>
   </w:num>
 </w:numbering>
 </file>

</xml_diff>

<commit_message>
110 - Taking notes on utility containers
</commit_message>
<xml_diff>
--- a/Anotações - Docker.docx
+++ b/Anotações - Docker.docx
@@ -1951,18 +1951,6 @@
     </w:p>
     <w:p>
       <w:pPr>
-        <w:pStyle w:val="PargrafodaLista"/>
-        <w:spacing w:line="240" w:lineRule="auto"/>
-        <w:rPr>
-          <w:rFonts w:ascii="Arial" w:hAnsi="Arial" w:cs="Arial"/>
-          <w:color w:val="000000" w:themeColor="text1"/>
-          <w:sz w:val="18"/>
-          <w:szCs w:val="18"/>
-        </w:rPr>
-      </w:pPr>
-    </w:p>
-    <w:p>
-      <w:pPr>
         <w:spacing w:line="240" w:lineRule="auto"/>
         <w:rPr>
           <w:rFonts w:ascii="Arial Black" w:hAnsi="Arial Black" w:cs="Arial"/>
@@ -2557,7 +2545,25 @@
           <w:sz w:val="32"/>
           <w:szCs w:val="32"/>
         </w:rPr>
-        <w:t>Environment variables</w:t>
+        <w:t xml:space="preserve">Environment </w:t>
+      </w:r>
+      <w:r>
+        <w:rPr>
+          <w:rFonts w:ascii="Arial Black" w:hAnsi="Arial Black" w:cs="Arial"/>
+          <w:color w:val="000000" w:themeColor="text1"/>
+          <w:sz w:val="32"/>
+          <w:szCs w:val="32"/>
+        </w:rPr>
+        <w:t>V</w:t>
+      </w:r>
+      <w:r>
+        <w:rPr>
+          <w:rFonts w:ascii="Arial Black" w:hAnsi="Arial Black" w:cs="Arial"/>
+          <w:color w:val="000000" w:themeColor="text1"/>
+          <w:sz w:val="32"/>
+          <w:szCs w:val="32"/>
+        </w:rPr>
+        <w:t>ariables</w:t>
       </w:r>
     </w:p>
     <w:p>
@@ -4551,6 +4557,1539 @@
         </w:rPr>
         <w:t>Força o ‘rebuild’ das imagens contidas no docker-compose.yml</w:t>
       </w:r>
+    </w:p>
+    <w:p>
+      <w:pPr>
+        <w:rPr>
+          <w:rFonts w:ascii="Arial" w:hAnsi="Arial" w:cs="Arial"/>
+          <w:color w:val="FF0000"/>
+          <w:sz w:val="18"/>
+          <w:szCs w:val="18"/>
+        </w:rPr>
+      </w:pPr>
+    </w:p>
+    <w:p>
+      <w:pPr>
+        <w:rPr>
+          <w:rFonts w:ascii="Arial" w:hAnsi="Arial" w:cs="Arial"/>
+          <w:color w:val="FF0000"/>
+          <w:sz w:val="18"/>
+          <w:szCs w:val="18"/>
+        </w:rPr>
+      </w:pPr>
+    </w:p>
+    <w:p>
+      <w:pPr>
+        <w:spacing w:line="240" w:lineRule="auto"/>
+        <w:rPr>
+          <w:rFonts w:ascii="Arial Black" w:hAnsi="Arial Black" w:cs="Arial"/>
+          <w:color w:val="000000" w:themeColor="text1"/>
+          <w:sz w:val="32"/>
+          <w:szCs w:val="32"/>
+        </w:rPr>
+      </w:pPr>
+      <w:r>
+        <w:rPr>
+          <w:rFonts w:ascii="Arial Black" w:hAnsi="Arial Black" w:cs="Arial"/>
+          <w:color w:val="000000" w:themeColor="text1"/>
+          <w:sz w:val="32"/>
+          <w:szCs w:val="32"/>
+        </w:rPr>
+        <w:lastRenderedPageBreak/>
+        <w:t>Utility Containers</w:t>
+      </w:r>
+    </w:p>
+    <w:p>
+      <w:pPr>
+        <w:spacing w:line="240" w:lineRule="auto"/>
+        <w:rPr>
+          <w:rFonts w:ascii="Arial" w:hAnsi="Arial" w:cs="Arial"/>
+          <w:color w:val="000000" w:themeColor="text1"/>
+          <w:sz w:val="18"/>
+          <w:szCs w:val="18"/>
+        </w:rPr>
+      </w:pPr>
+      <w:r>
+        <w:rPr>
+          <w:rFonts w:ascii="Arial" w:hAnsi="Arial" w:cs="Arial"/>
+          <w:color w:val="000000" w:themeColor="text1"/>
+          <w:sz w:val="18"/>
+          <w:szCs w:val="18"/>
+        </w:rPr>
+        <w:t>Servem para “buildarmos” o ambiente sem ter</w:t>
+      </w:r>
+      <w:r>
+        <w:rPr>
+          <w:rFonts w:ascii="Arial" w:hAnsi="Arial" w:cs="Arial"/>
+          <w:color w:val="000000" w:themeColor="text1"/>
+          <w:sz w:val="18"/>
+          <w:szCs w:val="18"/>
+        </w:rPr>
+        <w:t>mos</w:t>
+      </w:r>
+      <w:r>
+        <w:rPr>
+          <w:rFonts w:ascii="Arial" w:hAnsi="Arial" w:cs="Arial"/>
+          <w:color w:val="000000" w:themeColor="text1"/>
+          <w:sz w:val="18"/>
+          <w:szCs w:val="18"/>
+        </w:rPr>
+        <w:t xml:space="preserve"> as ferramentas necessárias para tal instaladas. </w:t>
+      </w:r>
+    </w:p>
+    <w:p>
+      <w:pPr>
+        <w:spacing w:line="240" w:lineRule="auto"/>
+        <w:rPr>
+          <w:rFonts w:ascii="Arial" w:hAnsi="Arial" w:cs="Arial"/>
+          <w:b/>
+          <w:color w:val="0070C0"/>
+          <w:sz w:val="18"/>
+          <w:szCs w:val="18"/>
+          <w:u w:val="single"/>
+        </w:rPr>
+      </w:pPr>
+      <w:r>
+        <w:rPr>
+          <w:rFonts w:ascii="Arial" w:hAnsi="Arial" w:cs="Arial"/>
+          <w:b/>
+          <w:color w:val="000000" w:themeColor="text1"/>
+          <w:sz w:val="18"/>
+          <w:szCs w:val="18"/>
+          <w:u w:val="single"/>
+        </w:rPr>
+        <w:t>Passo a passo para gerarmos um projeto Nodejs e suas dependências sem lhe termos instalado:</w:t>
+      </w:r>
+    </w:p>
+    <w:p>
+      <w:pPr>
+        <w:pStyle w:val="PargrafodaLista"/>
+        <w:numPr>
+          <w:ilvl w:val="0"/>
+          <w:numId w:val="1"/>
+        </w:numPr>
+        <w:rPr>
+          <w:rFonts w:ascii="Arial" w:hAnsi="Arial" w:cs="Arial"/>
+          <w:color w:val="000000" w:themeColor="text1"/>
+          <w:sz w:val="18"/>
+          <w:szCs w:val="18"/>
+        </w:rPr>
+      </w:pPr>
+      <w:r>
+        <w:rPr>
+          <w:rFonts w:ascii="Arial" w:hAnsi="Arial" w:cs="Arial"/>
+          <w:color w:val="000000" w:themeColor="text1"/>
+          <w:sz w:val="18"/>
+          <w:szCs w:val="18"/>
+        </w:rPr>
+        <w:t>Gerar um Dockerfile na seguinte estrutura</w:t>
+      </w:r>
+    </w:p>
+    <w:p>
+      <w:pPr>
+        <w:pStyle w:val="PargrafodaLista"/>
+        <w:shd w:val="clear" w:color="auto" w:fill="1E1E1E"/>
+        <w:spacing w:after="0" w:line="190" w:lineRule="atLeast"/>
+        <w:rPr>
+          <w:rFonts w:ascii="Consolas" w:eastAsia="Times New Roman" w:hAnsi="Consolas" w:cs="Times New Roman"/>
+          <w:color w:val="D4D4D4"/>
+          <w:sz w:val="14"/>
+          <w:szCs w:val="14"/>
+        </w:rPr>
+      </w:pPr>
+      <w:r>
+        <w:rPr>
+          <w:rFonts w:ascii="Consolas" w:eastAsia="Times New Roman" w:hAnsi="Consolas" w:cs="Times New Roman"/>
+          <w:color w:val="569CD6"/>
+          <w:sz w:val="14"/>
+          <w:szCs w:val="14"/>
+        </w:rPr>
+        <w:t>FROM</w:t>
+      </w:r>
+      <w:r>
+        <w:rPr>
+          <w:rFonts w:ascii="Consolas" w:eastAsia="Times New Roman" w:hAnsi="Consolas" w:cs="Times New Roman"/>
+          <w:color w:val="D4D4D4"/>
+          <w:sz w:val="14"/>
+          <w:szCs w:val="14"/>
+        </w:rPr>
+        <w:t xml:space="preserve"> node</w:t>
+      </w:r>
+    </w:p>
+    <w:p>
+      <w:pPr>
+        <w:pStyle w:val="PargrafodaLista"/>
+        <w:shd w:val="clear" w:color="auto" w:fill="1E1E1E"/>
+        <w:spacing w:after="0" w:line="190" w:lineRule="atLeast"/>
+        <w:rPr>
+          <w:rFonts w:ascii="Consolas" w:eastAsia="Times New Roman" w:hAnsi="Consolas" w:cs="Times New Roman"/>
+          <w:color w:val="D4D4D4"/>
+          <w:sz w:val="14"/>
+          <w:szCs w:val="14"/>
+        </w:rPr>
+      </w:pPr>
+    </w:p>
+    <w:p>
+      <w:pPr>
+        <w:pStyle w:val="PargrafodaLista"/>
+        <w:shd w:val="clear" w:color="auto" w:fill="1E1E1E"/>
+        <w:spacing w:after="0" w:line="190" w:lineRule="atLeast"/>
+        <w:rPr>
+          <w:rFonts w:ascii="Consolas" w:eastAsia="Times New Roman" w:hAnsi="Consolas" w:cs="Times New Roman"/>
+          <w:color w:val="D4D4D4"/>
+          <w:sz w:val="14"/>
+          <w:szCs w:val="14"/>
+        </w:rPr>
+      </w:pPr>
+      <w:r>
+        <w:rPr>
+          <w:rFonts w:ascii="Consolas" w:eastAsia="Times New Roman" w:hAnsi="Consolas" w:cs="Times New Roman"/>
+          <w:color w:val="569CD6"/>
+          <w:sz w:val="14"/>
+          <w:szCs w:val="14"/>
+        </w:rPr>
+        <w:t>WORKDIR</w:t>
+      </w:r>
+      <w:r>
+        <w:rPr>
+          <w:rFonts w:ascii="Consolas" w:eastAsia="Times New Roman" w:hAnsi="Consolas" w:cs="Times New Roman"/>
+          <w:color w:val="D4D4D4"/>
+          <w:sz w:val="14"/>
+          <w:szCs w:val="14"/>
+        </w:rPr>
+        <w:t xml:space="preserve"> /app</w:t>
+      </w:r>
+    </w:p>
+    <w:p>
+      <w:pPr>
+        <w:pStyle w:val="PargrafodaLista"/>
+        <w:shd w:val="clear" w:color="auto" w:fill="1E1E1E"/>
+        <w:spacing w:after="0" w:line="190" w:lineRule="atLeast"/>
+        <w:rPr>
+          <w:rFonts w:ascii="Consolas" w:eastAsia="Times New Roman" w:hAnsi="Consolas" w:cs="Times New Roman"/>
+          <w:color w:val="D4D4D4"/>
+          <w:sz w:val="14"/>
+          <w:szCs w:val="14"/>
+        </w:rPr>
+      </w:pPr>
+    </w:p>
+    <w:p>
+      <w:pPr>
+        <w:pStyle w:val="PargrafodaLista"/>
+        <w:shd w:val="clear" w:color="auto" w:fill="1E1E1E"/>
+        <w:spacing w:after="0" w:line="190" w:lineRule="atLeast"/>
+        <w:rPr>
+          <w:rFonts w:ascii="Consolas" w:eastAsia="Times New Roman" w:hAnsi="Consolas" w:cs="Times New Roman"/>
+          <w:color w:val="D4D4D4"/>
+          <w:sz w:val="14"/>
+          <w:szCs w:val="14"/>
+        </w:rPr>
+      </w:pPr>
+      <w:r>
+        <w:rPr>
+          <w:rFonts w:ascii="Consolas" w:eastAsia="Times New Roman" w:hAnsi="Consolas" w:cs="Times New Roman"/>
+          <w:color w:val="569CD6"/>
+          <w:sz w:val="14"/>
+          <w:szCs w:val="14"/>
+        </w:rPr>
+        <w:t>ENTRYPOINT</w:t>
+      </w:r>
+      <w:r>
+        <w:rPr>
+          <w:rFonts w:ascii="Consolas" w:eastAsia="Times New Roman" w:hAnsi="Consolas" w:cs="Times New Roman"/>
+          <w:color w:val="D4D4D4"/>
+          <w:sz w:val="14"/>
+          <w:szCs w:val="14"/>
+        </w:rPr>
+        <w:t xml:space="preserve"> [ </w:t>
+      </w:r>
+      <w:r>
+        <w:rPr>
+          <w:rFonts w:ascii="Consolas" w:eastAsia="Times New Roman" w:hAnsi="Consolas" w:cs="Times New Roman"/>
+          <w:color w:val="CE9178"/>
+          <w:sz w:val="14"/>
+          <w:szCs w:val="14"/>
+        </w:rPr>
+        <w:t>"npm"</w:t>
+      </w:r>
+      <w:r>
+        <w:rPr>
+          <w:rFonts w:ascii="Consolas" w:eastAsia="Times New Roman" w:hAnsi="Consolas" w:cs="Times New Roman"/>
+          <w:color w:val="D4D4D4"/>
+          <w:sz w:val="14"/>
+          <w:szCs w:val="14"/>
+        </w:rPr>
+        <w:t xml:space="preserve"> ]</w:t>
+      </w:r>
+    </w:p>
+    <w:p>
+      <w:pPr>
+        <w:pStyle w:val="PargrafodaLista"/>
+        <w:rPr>
+          <w:rFonts w:ascii="Arial" w:hAnsi="Arial" w:cs="Arial"/>
+          <w:color w:val="000000" w:themeColor="text1"/>
+          <w:sz w:val="18"/>
+          <w:szCs w:val="18"/>
+        </w:rPr>
+      </w:pPr>
+    </w:p>
+    <w:p>
+      <w:pPr>
+        <w:pStyle w:val="PargrafodaLista"/>
+        <w:numPr>
+          <w:ilvl w:val="0"/>
+          <w:numId w:val="1"/>
+        </w:numPr>
+        <w:rPr>
+          <w:rFonts w:ascii="Arial" w:hAnsi="Arial" w:cs="Arial"/>
+          <w:color w:val="000000" w:themeColor="text1"/>
+          <w:sz w:val="18"/>
+          <w:szCs w:val="18"/>
+        </w:rPr>
+      </w:pPr>
+      <w:r>
+        <w:rPr>
+          <w:rFonts w:ascii="Arial" w:hAnsi="Arial" w:cs="Arial"/>
+          <w:color w:val="000000" w:themeColor="text1"/>
+          <w:sz w:val="18"/>
+          <w:szCs w:val="18"/>
+        </w:rPr>
+        <w:t>Rodar</w:t>
+      </w:r>
+      <w:r>
+        <w:rPr>
+          <w:rFonts w:ascii="Arial" w:hAnsi="Arial" w:cs="Arial"/>
+          <w:color w:val="000000" w:themeColor="text1"/>
+          <w:sz w:val="18"/>
+          <w:szCs w:val="18"/>
+        </w:rPr>
+        <w:t xml:space="preserve"> </w:t>
+      </w:r>
+      <w:r>
+        <w:rPr>
+          <w:rFonts w:ascii="Arial" w:hAnsi="Arial" w:cs="Arial"/>
+          <w:b/>
+          <w:color w:val="FF0000"/>
+          <w:sz w:val="18"/>
+          <w:szCs w:val="18"/>
+        </w:rPr>
+        <w:t xml:space="preserve">docker build </w:t>
+      </w:r>
+      <w:r>
+        <w:rPr>
+          <w:rFonts w:ascii="Arial" w:hAnsi="Arial" w:cs="Arial"/>
+          <w:b/>
+          <w:color w:val="0070C0"/>
+          <w:sz w:val="18"/>
+          <w:szCs w:val="18"/>
+        </w:rPr>
+        <w:t>–t nodeutil</w:t>
+      </w:r>
+      <w:r>
+        <w:rPr>
+          <w:rFonts w:ascii="Arial" w:hAnsi="Arial" w:cs="Arial"/>
+          <w:b/>
+          <w:color w:val="FF0000"/>
+          <w:sz w:val="18"/>
+          <w:szCs w:val="18"/>
+        </w:rPr>
+        <w:t xml:space="preserve"> .</w:t>
+      </w:r>
+      <w:r>
+        <w:rPr>
+          <w:rFonts w:ascii="Arial" w:hAnsi="Arial" w:cs="Arial"/>
+          <w:color w:val="FF0000"/>
+          <w:sz w:val="18"/>
+          <w:szCs w:val="18"/>
+        </w:rPr>
+        <w:t xml:space="preserve"> </w:t>
+      </w:r>
+      <w:r>
+        <w:rPr>
+          <w:rFonts w:ascii="Arial" w:hAnsi="Arial" w:cs="Arial"/>
+          <w:color w:val="000000" w:themeColor="text1"/>
+          <w:sz w:val="18"/>
+          <w:szCs w:val="18"/>
+        </w:rPr>
+        <w:t>para gerar uma imagem do Dockerfile</w:t>
+      </w:r>
+    </w:p>
+    <w:p>
+      <w:pPr>
+        <w:pStyle w:val="PargrafodaLista"/>
+        <w:numPr>
+          <w:ilvl w:val="0"/>
+          <w:numId w:val="1"/>
+        </w:numPr>
+        <w:rPr>
+          <w:rFonts w:ascii="Arial" w:hAnsi="Arial" w:cs="Arial"/>
+          <w:b/>
+          <w:color w:val="000000" w:themeColor="text1"/>
+          <w:sz w:val="18"/>
+          <w:szCs w:val="18"/>
+        </w:rPr>
+      </w:pPr>
+      <w:r>
+        <w:rPr>
+          <w:rFonts w:ascii="Arial" w:hAnsi="Arial" w:cs="Arial"/>
+          <w:color w:val="000000" w:themeColor="text1"/>
+          <w:sz w:val="18"/>
+          <w:szCs w:val="18"/>
+        </w:rPr>
+        <w:t>Rodar</w:t>
+      </w:r>
+      <w:r>
+        <w:rPr>
+          <w:rFonts w:ascii="Arial" w:hAnsi="Arial" w:cs="Arial"/>
+          <w:b/>
+          <w:color w:val="000000" w:themeColor="text1"/>
+          <w:sz w:val="18"/>
+          <w:szCs w:val="18"/>
+        </w:rPr>
+        <w:t xml:space="preserve"> </w:t>
+      </w:r>
+      <w:r>
+        <w:rPr>
+          <w:rFonts w:ascii="Arial" w:hAnsi="Arial" w:cs="Arial"/>
+          <w:b/>
+          <w:color w:val="FF0000"/>
+          <w:sz w:val="18"/>
+          <w:szCs w:val="18"/>
+        </w:rPr>
+        <w:t xml:space="preserve">docker run </w:t>
+      </w:r>
+      <w:r>
+        <w:rPr>
+          <w:rFonts w:ascii="Arial" w:hAnsi="Arial" w:cs="Arial"/>
+          <w:b/>
+          <w:color w:val="0070C0"/>
+          <w:sz w:val="18"/>
+          <w:szCs w:val="18"/>
+        </w:rPr>
+        <w:t>–v</w:t>
+      </w:r>
+      <w:r>
+        <w:rPr>
+          <w:rFonts w:ascii="Arial" w:hAnsi="Arial" w:cs="Arial"/>
+          <w:b/>
+          <w:color w:val="FF0000"/>
+          <w:sz w:val="18"/>
+          <w:szCs w:val="18"/>
+        </w:rPr>
+        <w:t xml:space="preserve"> </w:t>
+      </w:r>
+      <w:r>
+        <w:rPr>
+          <w:rFonts w:ascii="Arial" w:hAnsi="Arial" w:cs="Arial"/>
+          <w:b/>
+          <w:color w:val="0070C0"/>
+          <w:sz w:val="18"/>
+          <w:szCs w:val="18"/>
+        </w:rPr>
+        <w:t>[LOCAL_PATH]:[CONTAINER_PATH] -it</w:t>
+      </w:r>
+      <w:r>
+        <w:rPr>
+          <w:rFonts w:ascii="Arial" w:hAnsi="Arial" w:cs="Arial"/>
+          <w:b/>
+          <w:color w:val="FF0000"/>
+          <w:sz w:val="18"/>
+          <w:szCs w:val="18"/>
+        </w:rPr>
+        <w:t xml:space="preserve"> nodeutil </w:t>
+      </w:r>
+      <w:r>
+        <w:rPr>
+          <w:rFonts w:ascii="Arial" w:hAnsi="Arial" w:cs="Arial"/>
+          <w:b/>
+          <w:color w:val="009900"/>
+          <w:sz w:val="18"/>
+          <w:szCs w:val="18"/>
+        </w:rPr>
+        <w:t>init</w:t>
+      </w:r>
+    </w:p>
+    <w:p>
+      <w:pPr>
+        <w:pStyle w:val="PargrafodaLista"/>
+        <w:numPr>
+          <w:ilvl w:val="0"/>
+          <w:numId w:val="1"/>
+        </w:numPr>
+        <w:rPr>
+          <w:rFonts w:ascii="Arial" w:hAnsi="Arial" w:cs="Arial"/>
+          <w:b/>
+          <w:color w:val="FF0000"/>
+          <w:sz w:val="18"/>
+          <w:szCs w:val="18"/>
+        </w:rPr>
+      </w:pPr>
+      <w:r>
+        <w:rPr>
+          <w:rFonts w:ascii="Arial" w:hAnsi="Arial" w:cs="Arial"/>
+          <w:color w:val="000000" w:themeColor="text1"/>
+          <w:sz w:val="18"/>
+          <w:szCs w:val="18"/>
+        </w:rPr>
+        <w:t xml:space="preserve">Rodar </w:t>
+      </w:r>
+      <w:r>
+        <w:rPr>
+          <w:rFonts w:ascii="Arial" w:hAnsi="Arial" w:cs="Arial"/>
+          <w:b/>
+          <w:color w:val="FF0000"/>
+          <w:sz w:val="18"/>
+          <w:szCs w:val="18"/>
+        </w:rPr>
+        <w:t xml:space="preserve">docker run </w:t>
+      </w:r>
+      <w:r>
+        <w:rPr>
+          <w:rFonts w:ascii="Arial" w:hAnsi="Arial" w:cs="Arial"/>
+          <w:b/>
+          <w:color w:val="0070C0"/>
+          <w:sz w:val="18"/>
+          <w:szCs w:val="18"/>
+        </w:rPr>
+        <w:t>–v [LOCAL_PATH]:[CONTAINER_PATH] -it</w:t>
+      </w:r>
+      <w:r>
+        <w:rPr>
+          <w:rFonts w:ascii="Arial" w:hAnsi="Arial" w:cs="Arial"/>
+          <w:b/>
+          <w:color w:val="FF0000"/>
+          <w:sz w:val="18"/>
+          <w:szCs w:val="18"/>
+        </w:rPr>
+        <w:t xml:space="preserve"> nodeutil </w:t>
+      </w:r>
+      <w:r>
+        <w:rPr>
+          <w:rFonts w:ascii="Arial" w:hAnsi="Arial" w:cs="Arial"/>
+          <w:b/>
+          <w:color w:val="009900"/>
+          <w:sz w:val="18"/>
+          <w:szCs w:val="18"/>
+        </w:rPr>
+        <w:t>install</w:t>
+      </w:r>
+    </w:p>
+    <w:p>
+      <w:pPr>
+        <w:pStyle w:val="PargrafodaLista"/>
+        <w:numPr>
+          <w:ilvl w:val="0"/>
+          <w:numId w:val="1"/>
+        </w:numPr>
+        <w:rPr>
+          <w:rFonts w:ascii="Arial" w:hAnsi="Arial" w:cs="Arial"/>
+          <w:color w:val="000000" w:themeColor="text1"/>
+          <w:sz w:val="18"/>
+          <w:szCs w:val="18"/>
+        </w:rPr>
+      </w:pPr>
+      <w:r>
+        <w:rPr>
+          <w:rFonts w:ascii="Arial" w:hAnsi="Arial" w:cs="Arial"/>
+          <w:color w:val="000000" w:themeColor="text1"/>
+          <w:sz w:val="18"/>
+          <w:szCs w:val="18"/>
+        </w:rPr>
+        <w:t xml:space="preserve">Por fim, teremos gerado o </w:t>
+      </w:r>
+      <w:r>
+        <w:rPr>
+          <w:rFonts w:ascii="Arial" w:hAnsi="Arial" w:cs="Arial"/>
+          <w:color w:val="E36C0A" w:themeColor="accent6" w:themeShade="BF"/>
+          <w:sz w:val="18"/>
+          <w:szCs w:val="18"/>
+        </w:rPr>
+        <w:t>package.json</w:t>
+      </w:r>
+      <w:r>
+        <w:rPr>
+          <w:rFonts w:ascii="Arial" w:hAnsi="Arial" w:cs="Arial"/>
+          <w:color w:val="000000" w:themeColor="text1"/>
+          <w:sz w:val="18"/>
+          <w:szCs w:val="18"/>
+        </w:rPr>
+        <w:t xml:space="preserve"> e seu respectivo arquivo de dependências</w:t>
+      </w:r>
+    </w:p>
+    <w:p>
+      <w:pPr>
+        <w:pStyle w:val="PargrafodaLista"/>
+        <w:rPr>
+          <w:rFonts w:ascii="Arial" w:hAnsi="Arial" w:cs="Arial"/>
+          <w:color w:val="000000" w:themeColor="text1"/>
+          <w:sz w:val="18"/>
+          <w:szCs w:val="18"/>
+        </w:rPr>
+      </w:pPr>
+    </w:p>
+    <w:p>
+      <w:pPr>
+        <w:pStyle w:val="PargrafodaLista"/>
+        <w:rPr>
+          <w:rFonts w:ascii="Arial" w:hAnsi="Arial" w:cs="Arial"/>
+          <w:color w:val="000000" w:themeColor="text1"/>
+          <w:sz w:val="18"/>
+          <w:szCs w:val="18"/>
+        </w:rPr>
+      </w:pPr>
+      <w:r>
+        <w:rPr>
+          <w:rFonts w:ascii="Arial" w:hAnsi="Arial" w:cs="Arial"/>
+          <w:color w:val="000000" w:themeColor="text1"/>
+          <w:sz w:val="18"/>
+          <w:szCs w:val="18"/>
+        </w:rPr>
+        <w:pict>
+          <v:shapetype id="_x0000_t75" coordsize="21600,21600" o:spt="75" o:preferrelative="t" path="m@4@5l@4@11@9@11@9@5xe" filled="f" stroked="f">
+            <v:stroke joinstyle="miter"/>
+            <v:formulas>
+              <v:f eqn="if lineDrawn pixelLineWidth 0"/>
+              <v:f eqn="sum @0 1 0"/>
+              <v:f eqn="sum 0 0 @1"/>
+              <v:f eqn="prod @2 1 2"/>
+              <v:f eqn="prod @3 21600 pixelWidth"/>
+              <v:f eqn="prod @3 21600 pixelHeight"/>
+              <v:f eqn="sum @0 0 1"/>
+              <v:f eqn="prod @6 1 2"/>
+              <v:f eqn="prod @7 21600 pixelWidth"/>
+              <v:f eqn="sum @8 21600 0"/>
+              <v:f eqn="prod @7 21600 pixelHeight"/>
+              <v:f eqn="sum @10 21600 0"/>
+            </v:formulas>
+            <v:path o:extrusionok="f" gradientshapeok="t" o:connecttype="rect"/>
+            <o:lock v:ext="edit" aspectratio="t"/>
+          </v:shapetype>
+          <v:shape id="_x0000_i1025" type="#_x0000_t75" style="width:219pt;height:79pt">
+            <v:imagedata r:id="rId5" o:title="imggerad"/>
+          </v:shape>
+        </w:pict>
+      </w:r>
+    </w:p>
+    <w:p>
+      <w:pPr>
+        <w:pStyle w:val="PargrafodaLista"/>
+        <w:rPr>
+          <w:rFonts w:ascii="Arial" w:hAnsi="Arial" w:cs="Arial"/>
+          <w:color w:val="000000" w:themeColor="text1"/>
+          <w:sz w:val="18"/>
+          <w:szCs w:val="18"/>
+        </w:rPr>
+      </w:pPr>
+    </w:p>
+    <w:p>
+      <w:pPr>
+        <w:rPr>
+          <w:rFonts w:ascii="Arial" w:hAnsi="Arial" w:cs="Arial"/>
+          <w:b/>
+          <w:color w:val="000000" w:themeColor="text1"/>
+          <w:sz w:val="18"/>
+          <w:szCs w:val="18"/>
+        </w:rPr>
+      </w:pPr>
+      <w:r>
+        <w:rPr>
+          <w:rFonts w:ascii="Arial" w:hAnsi="Arial" w:cs="Arial"/>
+          <w:b/>
+          <w:color w:val="000000" w:themeColor="text1"/>
+          <w:sz w:val="18"/>
+          <w:szCs w:val="18"/>
+          <w:u w:val="single"/>
+        </w:rPr>
+        <w:t>Importante</w:t>
+      </w:r>
+      <w:r>
+        <w:rPr>
+          <w:rFonts w:ascii="Arial" w:hAnsi="Arial" w:cs="Arial"/>
+          <w:b/>
+          <w:color w:val="000000" w:themeColor="text1"/>
+          <w:sz w:val="18"/>
+          <w:szCs w:val="18"/>
+        </w:rPr>
+        <w:t xml:space="preserve">: </w:t>
+      </w:r>
+      <w:r>
+        <w:rPr>
+          <w:rFonts w:ascii="Arial" w:hAnsi="Arial" w:cs="Arial"/>
+          <w:color w:val="000000" w:themeColor="text1"/>
+          <w:sz w:val="18"/>
+          <w:szCs w:val="18"/>
+        </w:rPr>
+        <w:t>Os comandos</w:t>
+      </w:r>
+      <w:r>
+        <w:rPr>
+          <w:rFonts w:ascii="Arial" w:hAnsi="Arial" w:cs="Arial"/>
+          <w:color w:val="000000" w:themeColor="text1"/>
+          <w:sz w:val="18"/>
+          <w:szCs w:val="18"/>
+        </w:rPr>
+        <w:t xml:space="preserve"> após o nome da imagem (destacados em </w:t>
+      </w:r>
+      <w:r>
+        <w:rPr>
+          <w:rFonts w:ascii="Arial" w:hAnsi="Arial" w:cs="Arial"/>
+          <w:b/>
+          <w:color w:val="009900"/>
+          <w:sz w:val="18"/>
+          <w:szCs w:val="18"/>
+        </w:rPr>
+        <w:t>verde</w:t>
+      </w:r>
+      <w:r>
+        <w:rPr>
+          <w:rFonts w:ascii="Arial" w:hAnsi="Arial" w:cs="Arial"/>
+          <w:color w:val="000000" w:themeColor="text1"/>
+          <w:sz w:val="18"/>
+          <w:szCs w:val="18"/>
+        </w:rPr>
+        <w:t xml:space="preserve">) só são possíveis devido ao </w:t>
+      </w:r>
+      <w:r>
+        <w:rPr>
+          <w:rFonts w:ascii="Arial" w:hAnsi="Arial" w:cs="Arial"/>
+          <w:b/>
+          <w:color w:val="0070C0"/>
+          <w:sz w:val="18"/>
+          <w:szCs w:val="18"/>
+        </w:rPr>
+        <w:t>ENTRYPOINT</w:t>
+      </w:r>
+      <w:r>
+        <w:rPr>
+          <w:rFonts w:ascii="Arial" w:hAnsi="Arial" w:cs="Arial"/>
+          <w:b/>
+          <w:color w:val="000000" w:themeColor="text1"/>
+          <w:sz w:val="18"/>
+          <w:szCs w:val="18"/>
+        </w:rPr>
+        <w:t xml:space="preserve"> [ </w:t>
+      </w:r>
+      <w:r>
+        <w:rPr>
+          <w:rFonts w:ascii="Arial" w:hAnsi="Arial" w:cs="Arial"/>
+          <w:b/>
+          <w:color w:val="E36C0A" w:themeColor="accent6" w:themeShade="BF"/>
+          <w:sz w:val="18"/>
+          <w:szCs w:val="18"/>
+        </w:rPr>
+        <w:t>“npm”</w:t>
+      </w:r>
+      <w:r>
+        <w:rPr>
+          <w:rFonts w:ascii="Arial" w:hAnsi="Arial" w:cs="Arial"/>
+          <w:b/>
+          <w:color w:val="000000" w:themeColor="text1"/>
+          <w:sz w:val="18"/>
+          <w:szCs w:val="18"/>
+        </w:rPr>
+        <w:t xml:space="preserve"> ]</w:t>
+      </w:r>
+      <w:r>
+        <w:rPr>
+          <w:rFonts w:ascii="Arial" w:hAnsi="Arial" w:cs="Arial"/>
+          <w:b/>
+          <w:color w:val="000000" w:themeColor="text1"/>
+          <w:sz w:val="18"/>
+          <w:szCs w:val="18"/>
+        </w:rPr>
+        <w:t xml:space="preserve"> </w:t>
+      </w:r>
+      <w:r>
+        <w:rPr>
+          <w:rFonts w:ascii="Arial" w:hAnsi="Arial" w:cs="Arial"/>
+          <w:color w:val="000000" w:themeColor="text1"/>
+          <w:sz w:val="18"/>
+          <w:szCs w:val="18"/>
+        </w:rPr>
+        <w:t>no Dockerfile.</w:t>
+      </w:r>
+      <w:r>
+        <w:rPr>
+          <w:rFonts w:ascii="Arial" w:hAnsi="Arial" w:cs="Arial"/>
+          <w:color w:val="000000" w:themeColor="text1"/>
+          <w:sz w:val="18"/>
+          <w:szCs w:val="18"/>
+        </w:rPr>
+        <w:t xml:space="preserve"> Ele permite que executemos comandos a partir do </w:t>
+      </w:r>
+      <w:r>
+        <w:rPr>
+          <w:rFonts w:ascii="Arial" w:hAnsi="Arial" w:cs="Arial"/>
+          <w:b/>
+          <w:color w:val="E36C0A" w:themeColor="accent6" w:themeShade="BF"/>
+          <w:sz w:val="18"/>
+          <w:szCs w:val="18"/>
+        </w:rPr>
+        <w:t>npm</w:t>
+      </w:r>
+      <w:r>
+        <w:rPr>
+          <w:rFonts w:ascii="Arial" w:hAnsi="Arial" w:cs="Arial"/>
+          <w:b/>
+          <w:color w:val="000000" w:themeColor="text1"/>
+          <w:sz w:val="18"/>
+          <w:szCs w:val="18"/>
+        </w:rPr>
+        <w:t>.</w:t>
+      </w:r>
+    </w:p>
+    <w:p>
+      <w:pPr>
+        <w:rPr>
+          <w:rFonts w:ascii="Arial" w:hAnsi="Arial" w:cs="Arial"/>
+          <w:b/>
+          <w:color w:val="000000" w:themeColor="text1"/>
+          <w:sz w:val="18"/>
+          <w:szCs w:val="18"/>
+        </w:rPr>
+      </w:pPr>
+    </w:p>
+    <w:p>
+      <w:pPr>
+        <w:rPr>
+          <w:rFonts w:ascii="Arial" w:hAnsi="Arial" w:cs="Arial"/>
+          <w:b/>
+          <w:color w:val="000000" w:themeColor="text1"/>
+          <w:sz w:val="18"/>
+          <w:szCs w:val="18"/>
+          <w:u w:val="single"/>
+        </w:rPr>
+      </w:pPr>
+      <w:r>
+        <w:rPr>
+          <w:rFonts w:ascii="Arial" w:hAnsi="Arial" w:cs="Arial"/>
+          <w:b/>
+          <w:color w:val="000000" w:themeColor="text1"/>
+          <w:sz w:val="18"/>
+          <w:szCs w:val="18"/>
+          <w:u w:val="single"/>
+        </w:rPr>
+        <w:t>Alternativamente, podemos usar o docker-</w:t>
+      </w:r>
+      <w:r>
+        <w:rPr>
+          <w:rFonts w:ascii="Arial" w:hAnsi="Arial" w:cs="Arial"/>
+          <w:b/>
+          <w:color w:val="000000" w:themeColor="text1"/>
+          <w:sz w:val="18"/>
+          <w:szCs w:val="18"/>
+          <w:u w:val="single"/>
+        </w:rPr>
+        <w:t>compose para utilizarmos contêi</w:t>
+      </w:r>
+      <w:r>
+        <w:rPr>
+          <w:rFonts w:ascii="Arial" w:hAnsi="Arial" w:cs="Arial"/>
+          <w:b/>
+          <w:color w:val="000000" w:themeColor="text1"/>
+          <w:sz w:val="18"/>
+          <w:szCs w:val="18"/>
+          <w:u w:val="single"/>
+        </w:rPr>
+        <w:t>neres de utilidade:</w:t>
+      </w:r>
+    </w:p>
+    <w:p>
+      <w:pPr>
+        <w:shd w:val="clear" w:color="auto" w:fill="1E1E1E"/>
+        <w:spacing w:after="0" w:line="190" w:lineRule="atLeast"/>
+        <w:rPr>
+          <w:rFonts w:ascii="Consolas" w:eastAsia="Times New Roman" w:hAnsi="Consolas" w:cs="Times New Roman"/>
+          <w:color w:val="D4D4D4"/>
+          <w:sz w:val="14"/>
+          <w:szCs w:val="14"/>
+        </w:rPr>
+      </w:pPr>
+      <w:r>
+        <w:rPr>
+          <w:rFonts w:ascii="Consolas" w:eastAsia="Times New Roman" w:hAnsi="Consolas" w:cs="Times New Roman"/>
+          <w:color w:val="569CD6"/>
+          <w:sz w:val="14"/>
+          <w:szCs w:val="14"/>
+        </w:rPr>
+        <w:t>version</w:t>
+      </w:r>
+      <w:r>
+        <w:rPr>
+          <w:rFonts w:ascii="Consolas" w:eastAsia="Times New Roman" w:hAnsi="Consolas" w:cs="Times New Roman"/>
+          <w:color w:val="D4D4D4"/>
+          <w:sz w:val="14"/>
+          <w:szCs w:val="14"/>
+        </w:rPr>
+        <w:t>: '3.8'</w:t>
+      </w:r>
+    </w:p>
+    <w:p>
+      <w:pPr>
+        <w:shd w:val="clear" w:color="auto" w:fill="1E1E1E"/>
+        <w:spacing w:after="0" w:line="190" w:lineRule="atLeast"/>
+        <w:rPr>
+          <w:rFonts w:ascii="Consolas" w:eastAsia="Times New Roman" w:hAnsi="Consolas" w:cs="Times New Roman"/>
+          <w:color w:val="D4D4D4"/>
+          <w:sz w:val="14"/>
+          <w:szCs w:val="14"/>
+        </w:rPr>
+      </w:pPr>
+    </w:p>
+    <w:p>
+      <w:pPr>
+        <w:shd w:val="clear" w:color="auto" w:fill="1E1E1E"/>
+        <w:spacing w:after="0" w:line="190" w:lineRule="atLeast"/>
+        <w:rPr>
+          <w:rFonts w:ascii="Consolas" w:eastAsia="Times New Roman" w:hAnsi="Consolas" w:cs="Times New Roman"/>
+          <w:color w:val="D4D4D4"/>
+          <w:sz w:val="14"/>
+          <w:szCs w:val="14"/>
+        </w:rPr>
+      </w:pPr>
+      <w:r>
+        <w:rPr>
+          <w:rFonts w:ascii="Consolas" w:eastAsia="Times New Roman" w:hAnsi="Consolas" w:cs="Times New Roman"/>
+          <w:color w:val="569CD6"/>
+          <w:sz w:val="14"/>
+          <w:szCs w:val="14"/>
+        </w:rPr>
+        <w:t>services</w:t>
+      </w:r>
+      <w:r>
+        <w:rPr>
+          <w:rFonts w:ascii="Consolas" w:eastAsia="Times New Roman" w:hAnsi="Consolas" w:cs="Times New Roman"/>
+          <w:color w:val="D4D4D4"/>
+          <w:sz w:val="14"/>
+          <w:szCs w:val="14"/>
+        </w:rPr>
+        <w:t>:</w:t>
+      </w:r>
+    </w:p>
+    <w:p>
+      <w:pPr>
+        <w:shd w:val="clear" w:color="auto" w:fill="1E1E1E"/>
+        <w:spacing w:after="0" w:line="190" w:lineRule="atLeast"/>
+        <w:rPr>
+          <w:rFonts w:ascii="Consolas" w:eastAsia="Times New Roman" w:hAnsi="Consolas" w:cs="Times New Roman"/>
+          <w:color w:val="D4D4D4"/>
+          <w:sz w:val="14"/>
+          <w:szCs w:val="14"/>
+        </w:rPr>
+      </w:pPr>
+      <w:r>
+        <w:rPr>
+          <w:rFonts w:ascii="Consolas" w:eastAsia="Times New Roman" w:hAnsi="Consolas" w:cs="Times New Roman"/>
+          <w:color w:val="D4D4D4"/>
+          <w:sz w:val="14"/>
+          <w:szCs w:val="14"/>
+        </w:rPr>
+        <w:t xml:space="preserve">  </w:t>
+      </w:r>
+      <w:r>
+        <w:rPr>
+          <w:rFonts w:ascii="Consolas" w:eastAsia="Times New Roman" w:hAnsi="Consolas" w:cs="Times New Roman"/>
+          <w:color w:val="569CD6"/>
+          <w:sz w:val="14"/>
+          <w:szCs w:val="14"/>
+        </w:rPr>
+        <w:t>npm</w:t>
+      </w:r>
+      <w:r>
+        <w:rPr>
+          <w:rFonts w:ascii="Consolas" w:eastAsia="Times New Roman" w:hAnsi="Consolas" w:cs="Times New Roman"/>
+          <w:color w:val="D4D4D4"/>
+          <w:sz w:val="14"/>
+          <w:szCs w:val="14"/>
+        </w:rPr>
+        <w:t>:</w:t>
+      </w:r>
+    </w:p>
+    <w:p>
+      <w:pPr>
+        <w:shd w:val="clear" w:color="auto" w:fill="1E1E1E"/>
+        <w:spacing w:after="0" w:line="190" w:lineRule="atLeast"/>
+        <w:rPr>
+          <w:rFonts w:ascii="Consolas" w:eastAsia="Times New Roman" w:hAnsi="Consolas" w:cs="Times New Roman"/>
+          <w:color w:val="D4D4D4"/>
+          <w:sz w:val="14"/>
+          <w:szCs w:val="14"/>
+        </w:rPr>
+      </w:pPr>
+      <w:r>
+        <w:rPr>
+          <w:rFonts w:ascii="Consolas" w:eastAsia="Times New Roman" w:hAnsi="Consolas" w:cs="Times New Roman"/>
+          <w:color w:val="D4D4D4"/>
+          <w:sz w:val="14"/>
+          <w:szCs w:val="14"/>
+        </w:rPr>
+        <w:t xml:space="preserve">    </w:t>
+      </w:r>
+      <w:r>
+        <w:rPr>
+          <w:rFonts w:ascii="Consolas" w:eastAsia="Times New Roman" w:hAnsi="Consolas" w:cs="Times New Roman"/>
+          <w:color w:val="569CD6"/>
+          <w:sz w:val="14"/>
+          <w:szCs w:val="14"/>
+        </w:rPr>
+        <w:t>build</w:t>
+      </w:r>
+      <w:r>
+        <w:rPr>
+          <w:rFonts w:ascii="Consolas" w:eastAsia="Times New Roman" w:hAnsi="Consolas" w:cs="Times New Roman"/>
+          <w:color w:val="D4D4D4"/>
+          <w:sz w:val="14"/>
+          <w:szCs w:val="14"/>
+        </w:rPr>
+        <w:t xml:space="preserve">: ./         </w:t>
+      </w:r>
+      <w:r>
+        <w:rPr>
+          <w:rFonts w:ascii="Consolas" w:eastAsia="Times New Roman" w:hAnsi="Consolas" w:cs="Times New Roman"/>
+          <w:color w:val="6A9955"/>
+          <w:sz w:val="14"/>
+          <w:szCs w:val="14"/>
+        </w:rPr>
+        <w:t>#buildando e utilizando o Dockerfile do diretório</w:t>
+      </w:r>
+    </w:p>
+    <w:p>
+      <w:pPr>
+        <w:shd w:val="clear" w:color="auto" w:fill="1E1E1E"/>
+        <w:spacing w:after="0" w:line="190" w:lineRule="atLeast"/>
+        <w:rPr>
+          <w:rFonts w:ascii="Consolas" w:eastAsia="Times New Roman" w:hAnsi="Consolas" w:cs="Times New Roman"/>
+          <w:color w:val="D4D4D4"/>
+          <w:sz w:val="14"/>
+          <w:szCs w:val="14"/>
+        </w:rPr>
+      </w:pPr>
+      <w:r>
+        <w:rPr>
+          <w:rFonts w:ascii="Consolas" w:eastAsia="Times New Roman" w:hAnsi="Consolas" w:cs="Times New Roman"/>
+          <w:color w:val="D4D4D4"/>
+          <w:sz w:val="14"/>
+          <w:szCs w:val="14"/>
+        </w:rPr>
+        <w:t xml:space="preserve">    </w:t>
+      </w:r>
+      <w:r>
+        <w:rPr>
+          <w:rFonts w:ascii="Consolas" w:eastAsia="Times New Roman" w:hAnsi="Consolas" w:cs="Times New Roman"/>
+          <w:color w:val="569CD6"/>
+          <w:sz w:val="14"/>
+          <w:szCs w:val="14"/>
+        </w:rPr>
+        <w:t>volumes</w:t>
+      </w:r>
+      <w:r>
+        <w:rPr>
+          <w:rFonts w:ascii="Consolas" w:eastAsia="Times New Roman" w:hAnsi="Consolas" w:cs="Times New Roman"/>
+          <w:color w:val="D4D4D4"/>
+          <w:sz w:val="14"/>
+          <w:szCs w:val="14"/>
+        </w:rPr>
+        <w:t>:</w:t>
+      </w:r>
+    </w:p>
+    <w:p>
+      <w:pPr>
+        <w:shd w:val="clear" w:color="auto" w:fill="1E1E1E"/>
+        <w:spacing w:after="0" w:line="190" w:lineRule="atLeast"/>
+        <w:rPr>
+          <w:rFonts w:ascii="Consolas" w:eastAsia="Times New Roman" w:hAnsi="Consolas" w:cs="Times New Roman"/>
+          <w:color w:val="D4D4D4"/>
+          <w:sz w:val="14"/>
+          <w:szCs w:val="14"/>
+        </w:rPr>
+      </w:pPr>
+      <w:r>
+        <w:rPr>
+          <w:rFonts w:ascii="Consolas" w:eastAsia="Times New Roman" w:hAnsi="Consolas" w:cs="Times New Roman"/>
+          <w:color w:val="D4D4D4"/>
+          <w:sz w:val="14"/>
+          <w:szCs w:val="14"/>
+        </w:rPr>
+        <w:t xml:space="preserve">      - ./:/app       </w:t>
+      </w:r>
+      <w:r>
+        <w:rPr>
+          <w:rFonts w:ascii="Consolas" w:eastAsia="Times New Roman" w:hAnsi="Consolas" w:cs="Times New Roman"/>
+          <w:color w:val="6A9955"/>
+          <w:sz w:val="14"/>
+          <w:szCs w:val="14"/>
+        </w:rPr>
+        <w:t>#Bind mount para gerar os arquivos localmente após docker-compose run</w:t>
+      </w:r>
+    </w:p>
+    <w:p>
+      <w:pPr>
+        <w:shd w:val="clear" w:color="auto" w:fill="1E1E1E"/>
+        <w:spacing w:after="0" w:line="190" w:lineRule="atLeast"/>
+        <w:rPr>
+          <w:rFonts w:ascii="Consolas" w:eastAsia="Times New Roman" w:hAnsi="Consolas" w:cs="Times New Roman"/>
+          <w:color w:val="D4D4D4"/>
+          <w:sz w:val="14"/>
+          <w:szCs w:val="14"/>
+        </w:rPr>
+      </w:pPr>
+      <w:r>
+        <w:rPr>
+          <w:rFonts w:ascii="Consolas" w:eastAsia="Times New Roman" w:hAnsi="Consolas" w:cs="Times New Roman"/>
+          <w:color w:val="D4D4D4"/>
+          <w:sz w:val="14"/>
+          <w:szCs w:val="14"/>
+        </w:rPr>
+        <w:t xml:space="preserve">    </w:t>
+      </w:r>
+      <w:r>
+        <w:rPr>
+          <w:rFonts w:ascii="Consolas" w:eastAsia="Times New Roman" w:hAnsi="Consolas" w:cs="Times New Roman"/>
+          <w:color w:val="569CD6"/>
+          <w:sz w:val="14"/>
+          <w:szCs w:val="14"/>
+        </w:rPr>
+        <w:t>tty</w:t>
+      </w:r>
+      <w:r>
+        <w:rPr>
+          <w:rFonts w:ascii="Consolas" w:eastAsia="Times New Roman" w:hAnsi="Consolas" w:cs="Times New Roman"/>
+          <w:color w:val="D4D4D4"/>
+          <w:sz w:val="14"/>
+          <w:szCs w:val="14"/>
+        </w:rPr>
+        <w:t xml:space="preserve">: </w:t>
+      </w:r>
+      <w:r>
+        <w:rPr>
+          <w:rFonts w:ascii="Consolas" w:eastAsia="Times New Roman" w:hAnsi="Consolas" w:cs="Times New Roman"/>
+          <w:color w:val="569CD6"/>
+          <w:sz w:val="14"/>
+          <w:szCs w:val="14"/>
+        </w:rPr>
+        <w:t>true</w:t>
+      </w:r>
+      <w:r>
+        <w:rPr>
+          <w:rFonts w:ascii="Consolas" w:eastAsia="Times New Roman" w:hAnsi="Consolas" w:cs="Times New Roman"/>
+          <w:color w:val="D4D4D4"/>
+          <w:sz w:val="14"/>
+          <w:szCs w:val="14"/>
+        </w:rPr>
+        <w:t xml:space="preserve">         </w:t>
+      </w:r>
+      <w:r>
+        <w:rPr>
+          <w:rFonts w:ascii="Consolas" w:eastAsia="Times New Roman" w:hAnsi="Consolas" w:cs="Times New Roman"/>
+          <w:color w:val="6A9955"/>
+          <w:sz w:val="14"/>
+          <w:szCs w:val="14"/>
+        </w:rPr>
+        <w:t>#flag -it</w:t>
+      </w:r>
+    </w:p>
+    <w:p>
+      <w:pPr>
+        <w:shd w:val="clear" w:color="auto" w:fill="1E1E1E"/>
+        <w:spacing w:after="0" w:line="190" w:lineRule="atLeast"/>
+        <w:rPr>
+          <w:rFonts w:ascii="Consolas" w:eastAsia="Times New Roman" w:hAnsi="Consolas" w:cs="Times New Roman"/>
+          <w:color w:val="D4D4D4"/>
+          <w:sz w:val="14"/>
+          <w:szCs w:val="14"/>
+        </w:rPr>
+      </w:pPr>
+      <w:r>
+        <w:rPr>
+          <w:rFonts w:ascii="Consolas" w:eastAsia="Times New Roman" w:hAnsi="Consolas" w:cs="Times New Roman"/>
+          <w:color w:val="D4D4D4"/>
+          <w:sz w:val="14"/>
+          <w:szCs w:val="14"/>
+        </w:rPr>
+        <w:t xml:space="preserve">    </w:t>
+      </w:r>
+      <w:r>
+        <w:rPr>
+          <w:rFonts w:ascii="Consolas" w:eastAsia="Times New Roman" w:hAnsi="Consolas" w:cs="Times New Roman"/>
+          <w:color w:val="569CD6"/>
+          <w:sz w:val="14"/>
+          <w:szCs w:val="14"/>
+        </w:rPr>
+        <w:t>stdin_open</w:t>
+      </w:r>
+      <w:r>
+        <w:rPr>
+          <w:rFonts w:ascii="Consolas" w:eastAsia="Times New Roman" w:hAnsi="Consolas" w:cs="Times New Roman"/>
+          <w:color w:val="D4D4D4"/>
+          <w:sz w:val="14"/>
+          <w:szCs w:val="14"/>
+        </w:rPr>
+        <w:t xml:space="preserve">: </w:t>
+      </w:r>
+      <w:r>
+        <w:rPr>
+          <w:rFonts w:ascii="Consolas" w:eastAsia="Times New Roman" w:hAnsi="Consolas" w:cs="Times New Roman"/>
+          <w:color w:val="569CD6"/>
+          <w:sz w:val="14"/>
+          <w:szCs w:val="14"/>
+        </w:rPr>
+        <w:t>true</w:t>
+      </w:r>
+      <w:r>
+        <w:rPr>
+          <w:rFonts w:ascii="Consolas" w:eastAsia="Times New Roman" w:hAnsi="Consolas" w:cs="Times New Roman"/>
+          <w:color w:val="D4D4D4"/>
+          <w:sz w:val="14"/>
+          <w:szCs w:val="14"/>
+        </w:rPr>
+        <w:t xml:space="preserve">  </w:t>
+      </w:r>
+      <w:r>
+        <w:rPr>
+          <w:rFonts w:ascii="Consolas" w:eastAsia="Times New Roman" w:hAnsi="Consolas" w:cs="Times New Roman"/>
+          <w:color w:val="6A9955"/>
+          <w:sz w:val="14"/>
+          <w:szCs w:val="14"/>
+        </w:rPr>
+        <w:t>#flag -it</w:t>
+      </w:r>
+    </w:p>
+    <w:p>
+      <w:pPr>
+        <w:rPr>
+          <w:rFonts w:ascii="Arial" w:hAnsi="Arial" w:cs="Arial"/>
+          <w:b/>
+          <w:color w:val="000000" w:themeColor="text1"/>
+          <w:sz w:val="18"/>
+          <w:szCs w:val="18"/>
+          <w:u w:val="single"/>
+        </w:rPr>
+      </w:pPr>
+    </w:p>
+    <w:p>
+      <w:pPr>
+        <w:rPr>
+          <w:rFonts w:ascii="Arial" w:hAnsi="Arial" w:cs="Arial"/>
+          <w:color w:val="000000" w:themeColor="text1"/>
+          <w:sz w:val="18"/>
+          <w:szCs w:val="18"/>
+        </w:rPr>
+      </w:pPr>
+      <w:r>
+        <w:rPr>
+          <w:rFonts w:ascii="Arial" w:hAnsi="Arial" w:cs="Arial"/>
+          <w:color w:val="000000" w:themeColor="text1"/>
+          <w:sz w:val="18"/>
+          <w:szCs w:val="18"/>
+        </w:rPr>
+        <w:t>Desta forma, seguindo o que foi explicado acima, rodamos os seguintes comandos para o mesmo resultado:</w:t>
+      </w:r>
+    </w:p>
+    <w:p>
+      <w:pPr>
+        <w:pStyle w:val="PargrafodaLista"/>
+        <w:numPr>
+          <w:ilvl w:val="0"/>
+          <w:numId w:val="3"/>
+        </w:numPr>
+        <w:rPr>
+          <w:rFonts w:ascii="Arial" w:hAnsi="Arial" w:cs="Arial"/>
+          <w:b/>
+          <w:color w:val="FF0000"/>
+          <w:sz w:val="18"/>
+          <w:szCs w:val="18"/>
+        </w:rPr>
+      </w:pPr>
+      <w:r>
+        <w:rPr>
+          <w:rFonts w:ascii="Arial" w:hAnsi="Arial" w:cs="Arial"/>
+          <w:b/>
+          <w:color w:val="FF0000"/>
+          <w:sz w:val="18"/>
+          <w:szCs w:val="18"/>
+        </w:rPr>
+        <w:t xml:space="preserve">docker-compose run </w:t>
+      </w:r>
+      <w:r>
+        <w:rPr>
+          <w:rFonts w:ascii="Arial" w:hAnsi="Arial" w:cs="Arial"/>
+          <w:b/>
+          <w:color w:val="E36C0A" w:themeColor="accent6" w:themeShade="BF"/>
+          <w:sz w:val="18"/>
+          <w:szCs w:val="18"/>
+        </w:rPr>
+        <w:t>npm</w:t>
+      </w:r>
+      <w:r>
+        <w:rPr>
+          <w:rFonts w:ascii="Arial" w:hAnsi="Arial" w:cs="Arial"/>
+          <w:b/>
+          <w:color w:val="FF0000"/>
+          <w:sz w:val="18"/>
+          <w:szCs w:val="18"/>
+        </w:rPr>
+        <w:t xml:space="preserve"> </w:t>
+      </w:r>
+      <w:r>
+        <w:rPr>
+          <w:rFonts w:ascii="Arial" w:hAnsi="Arial" w:cs="Arial"/>
+          <w:b/>
+          <w:color w:val="007A37"/>
+          <w:sz w:val="18"/>
+          <w:szCs w:val="18"/>
+        </w:rPr>
+        <w:t>init</w:t>
+      </w:r>
+    </w:p>
+    <w:p>
+      <w:pPr>
+        <w:pStyle w:val="PargrafodaLista"/>
+        <w:numPr>
+          <w:ilvl w:val="0"/>
+          <w:numId w:val="3"/>
+        </w:numPr>
+        <w:rPr>
+          <w:rFonts w:ascii="Arial" w:hAnsi="Arial" w:cs="Arial"/>
+          <w:b/>
+          <w:color w:val="FF0000"/>
+          <w:sz w:val="18"/>
+          <w:szCs w:val="18"/>
+        </w:rPr>
+      </w:pPr>
+      <w:r>
+        <w:rPr>
+          <w:rFonts w:ascii="Arial" w:hAnsi="Arial" w:cs="Arial"/>
+          <w:b/>
+          <w:color w:val="FF0000"/>
+          <w:sz w:val="18"/>
+          <w:szCs w:val="18"/>
+        </w:rPr>
+        <w:t xml:space="preserve">docker-compose run </w:t>
+      </w:r>
+      <w:r>
+        <w:rPr>
+          <w:rFonts w:ascii="Arial" w:hAnsi="Arial" w:cs="Arial"/>
+          <w:b/>
+          <w:color w:val="E36C0A" w:themeColor="accent6" w:themeShade="BF"/>
+          <w:sz w:val="18"/>
+          <w:szCs w:val="18"/>
+        </w:rPr>
+        <w:t>npm</w:t>
+      </w:r>
+      <w:r>
+        <w:rPr>
+          <w:rFonts w:ascii="Arial" w:hAnsi="Arial" w:cs="Arial"/>
+          <w:b/>
+          <w:color w:val="FF0000"/>
+          <w:sz w:val="18"/>
+          <w:szCs w:val="18"/>
+        </w:rPr>
+        <w:t xml:space="preserve"> </w:t>
+      </w:r>
+      <w:r>
+        <w:rPr>
+          <w:rFonts w:ascii="Arial" w:hAnsi="Arial" w:cs="Arial"/>
+          <w:b/>
+          <w:color w:val="007A37"/>
+          <w:sz w:val="18"/>
+          <w:szCs w:val="18"/>
+        </w:rPr>
+        <w:t>install</w:t>
+      </w:r>
+    </w:p>
+    <w:p>
+      <w:pPr>
+        <w:rPr>
+          <w:rFonts w:ascii="Arial" w:hAnsi="Arial" w:cs="Arial"/>
+          <w:color w:val="000000" w:themeColor="text1"/>
+          <w:sz w:val="18"/>
+          <w:szCs w:val="18"/>
+        </w:rPr>
+      </w:pPr>
+      <w:r>
+        <w:rPr>
+          <w:rFonts w:ascii="Arial" w:hAnsi="Arial" w:cs="Arial"/>
+          <w:b/>
+          <w:color w:val="000000" w:themeColor="text1"/>
+          <w:sz w:val="18"/>
+          <w:szCs w:val="18"/>
+        </w:rPr>
+        <w:t>Importante:</w:t>
+      </w:r>
+      <w:r>
+        <w:rPr>
+          <w:rFonts w:ascii="Arial" w:hAnsi="Arial" w:cs="Arial"/>
+          <w:color w:val="000000" w:themeColor="text1"/>
+          <w:sz w:val="18"/>
+          <w:szCs w:val="18"/>
+        </w:rPr>
+        <w:t xml:space="preserve"> </w:t>
+      </w:r>
+    </w:p>
+    <w:p>
+      <w:pPr>
+        <w:pStyle w:val="PargrafodaLista"/>
+        <w:numPr>
+          <w:ilvl w:val="0"/>
+          <w:numId w:val="12"/>
+        </w:numPr>
+        <w:rPr>
+          <w:rFonts w:ascii="Arial" w:hAnsi="Arial" w:cs="Arial"/>
+          <w:color w:val="000000" w:themeColor="text1"/>
+          <w:sz w:val="18"/>
+          <w:szCs w:val="18"/>
+        </w:rPr>
+      </w:pPr>
+      <w:r>
+        <w:rPr>
+          <w:rFonts w:ascii="Arial" w:hAnsi="Arial" w:cs="Arial"/>
+          <w:color w:val="000000" w:themeColor="text1"/>
+          <w:sz w:val="18"/>
+          <w:szCs w:val="18"/>
+        </w:rPr>
+        <w:t xml:space="preserve">O comando </w:t>
+      </w:r>
+      <w:r>
+        <w:rPr>
+          <w:rFonts w:ascii="Arial" w:hAnsi="Arial" w:cs="Arial"/>
+          <w:b/>
+          <w:color w:val="FF0000"/>
+          <w:sz w:val="18"/>
+          <w:szCs w:val="18"/>
+        </w:rPr>
+        <w:t xml:space="preserve">docker-compose run </w:t>
+      </w:r>
+      <w:r>
+        <w:rPr>
+          <w:rFonts w:ascii="Arial" w:hAnsi="Arial" w:cs="Arial"/>
+          <w:b/>
+          <w:color w:val="0070C0"/>
+          <w:sz w:val="18"/>
+          <w:szCs w:val="18"/>
+        </w:rPr>
+        <w:t>[SERVICE_NAME][COMMAND]</w:t>
+      </w:r>
+      <w:r>
+        <w:rPr>
+          <w:rFonts w:ascii="Arial" w:hAnsi="Arial" w:cs="Arial"/>
+          <w:color w:val="0070C0"/>
+          <w:sz w:val="18"/>
+          <w:szCs w:val="18"/>
+        </w:rPr>
+        <w:t xml:space="preserve"> </w:t>
+      </w:r>
+      <w:r>
+        <w:rPr>
+          <w:rFonts w:ascii="Arial" w:hAnsi="Arial" w:cs="Arial"/>
+          <w:color w:val="000000" w:themeColor="text1"/>
+          <w:sz w:val="18"/>
+          <w:szCs w:val="18"/>
+        </w:rPr>
+        <w:t xml:space="preserve">serve para rodar somente </w:t>
+      </w:r>
+      <w:r>
+        <w:rPr>
+          <w:rFonts w:ascii="Arial" w:hAnsi="Arial" w:cs="Arial"/>
+          <w:b/>
+          <w:color w:val="000000" w:themeColor="text1"/>
+          <w:sz w:val="18"/>
+          <w:szCs w:val="18"/>
+        </w:rPr>
+        <w:t>um</w:t>
+      </w:r>
+      <w:r>
+        <w:rPr>
+          <w:rFonts w:ascii="Arial" w:hAnsi="Arial" w:cs="Arial"/>
+          <w:color w:val="000000" w:themeColor="text1"/>
+          <w:sz w:val="18"/>
+          <w:szCs w:val="18"/>
+        </w:rPr>
+        <w:t xml:space="preserve"> serviço informado.</w:t>
+      </w:r>
+    </w:p>
+    <w:p>
+      <w:pPr>
+        <w:pStyle w:val="PargrafodaLista"/>
+        <w:numPr>
+          <w:ilvl w:val="0"/>
+          <w:numId w:val="3"/>
+        </w:numPr>
+        <w:rPr>
+          <w:rFonts w:ascii="Arial" w:hAnsi="Arial" w:cs="Arial"/>
+          <w:color w:val="000000" w:themeColor="text1"/>
+          <w:sz w:val="18"/>
+          <w:szCs w:val="18"/>
+        </w:rPr>
+      </w:pPr>
+      <w:r>
+        <w:rPr>
+          <w:rFonts w:ascii="Arial" w:hAnsi="Arial" w:cs="Arial"/>
+          <w:b/>
+          <w:color w:val="E36C0A" w:themeColor="accent6" w:themeShade="BF"/>
+          <w:sz w:val="18"/>
+          <w:szCs w:val="18"/>
+        </w:rPr>
+        <w:t>npm</w:t>
+      </w:r>
+      <w:r>
+        <w:rPr>
+          <w:rFonts w:ascii="Arial" w:hAnsi="Arial" w:cs="Arial"/>
+          <w:color w:val="000000" w:themeColor="text1"/>
+          <w:sz w:val="18"/>
+          <w:szCs w:val="18"/>
+        </w:rPr>
+        <w:t xml:space="preserve"> </w:t>
+      </w:r>
+      <w:r>
+        <w:rPr>
+          <w:rFonts w:ascii="Arial" w:hAnsi="Arial" w:cs="Arial"/>
+          <w:color w:val="000000" w:themeColor="text1"/>
+          <w:sz w:val="18"/>
+          <w:szCs w:val="18"/>
+          <w:u w:val="single"/>
+        </w:rPr>
+        <w:t xml:space="preserve">se </w:t>
+      </w:r>
+      <w:r>
+        <w:rPr>
+          <w:rFonts w:ascii="Arial" w:hAnsi="Arial" w:cs="Arial"/>
+          <w:b/>
+          <w:color w:val="000000" w:themeColor="text1"/>
+          <w:sz w:val="18"/>
+          <w:szCs w:val="18"/>
+          <w:u w:val="single"/>
+        </w:rPr>
+        <w:t>refere ao nome do serviço</w:t>
+      </w:r>
+      <w:r>
+        <w:rPr>
+          <w:rFonts w:ascii="Arial" w:hAnsi="Arial" w:cs="Arial"/>
+          <w:color w:val="000000" w:themeColor="text1"/>
+          <w:sz w:val="18"/>
+          <w:szCs w:val="18"/>
+        </w:rPr>
+        <w:t xml:space="preserve"> no docker-compose</w:t>
+      </w:r>
+      <w:r>
+        <w:rPr>
+          <w:rFonts w:ascii="Arial" w:hAnsi="Arial" w:cs="Arial"/>
+          <w:color w:val="000000" w:themeColor="text1"/>
+          <w:sz w:val="18"/>
+          <w:szCs w:val="18"/>
+        </w:rPr>
+        <w:t>.</w:t>
+      </w:r>
+    </w:p>
+    <w:p>
+      <w:pPr>
+        <w:pStyle w:val="PargrafodaLista"/>
+        <w:rPr>
+          <w:rFonts w:ascii="Arial" w:hAnsi="Arial" w:cs="Arial"/>
+          <w:color w:val="000000" w:themeColor="text1"/>
+          <w:sz w:val="18"/>
+          <w:szCs w:val="18"/>
+        </w:rPr>
+      </w:pPr>
     </w:p>
     <w:p>
       <w:pPr>
@@ -4724,7 +6263,7 @@
   <w:abstractNum w:abstractNumId="1">
     <w:nsid w:val="0CF964F4"/>
     <w:multiLevelType w:val="hybridMultilevel"/>
-    <w:tmpl w:val="6F1018F2"/>
+    <w:tmpl w:val="E216E474"/>
     <w:lvl w:ilvl="0" w:tplc="04090001">
       <w:start w:val="1"/>
       <w:numFmt w:val="bullet"/>
@@ -4835,6 +6374,119 @@
     </w:lvl>
   </w:abstractNum>
   <w:abstractNum w:abstractNumId="2">
+    <w:nsid w:val="1C2A2D3E"/>
+    <w:multiLevelType w:val="hybridMultilevel"/>
+    <w:tmpl w:val="AEE4D0EE"/>
+    <w:lvl w:ilvl="0" w:tplc="04090001">
+      <w:start w:val="1"/>
+      <w:numFmt w:val="bullet"/>
+      <w:lvlText w:val=""/>
+      <w:lvlJc w:val="left"/>
+      <w:pPr>
+        <w:ind w:left="720" w:hanging="360"/>
+      </w:pPr>
+      <w:rPr>
+        <w:rFonts w:ascii="Symbol" w:hAnsi="Symbol" w:hint="default"/>
+      </w:rPr>
+    </w:lvl>
+    <w:lvl w:ilvl="1" w:tplc="04090003" w:tentative="1">
+      <w:start w:val="1"/>
+      <w:numFmt w:val="bullet"/>
+      <w:lvlText w:val="o"/>
+      <w:lvlJc w:val="left"/>
+      <w:pPr>
+        <w:ind w:left="1440" w:hanging="360"/>
+      </w:pPr>
+      <w:rPr>
+        <w:rFonts w:ascii="Courier New" w:hAnsi="Courier New" w:cs="Courier New" w:hint="default"/>
+      </w:rPr>
+    </w:lvl>
+    <w:lvl w:ilvl="2" w:tplc="04090005" w:tentative="1">
+      <w:start w:val="1"/>
+      <w:numFmt w:val="bullet"/>
+      <w:lvlText w:val=""/>
+      <w:lvlJc w:val="left"/>
+      <w:pPr>
+        <w:ind w:left="2160" w:hanging="360"/>
+      </w:pPr>
+      <w:rPr>
+        <w:rFonts w:ascii="Wingdings" w:hAnsi="Wingdings" w:hint="default"/>
+      </w:rPr>
+    </w:lvl>
+    <w:lvl w:ilvl="3" w:tplc="04090001" w:tentative="1">
+      <w:start w:val="1"/>
+      <w:numFmt w:val="bullet"/>
+      <w:lvlText w:val=""/>
+      <w:lvlJc w:val="left"/>
+      <w:pPr>
+        <w:ind w:left="2880" w:hanging="360"/>
+      </w:pPr>
+      <w:rPr>
+        <w:rFonts w:ascii="Symbol" w:hAnsi="Symbol" w:hint="default"/>
+      </w:rPr>
+    </w:lvl>
+    <w:lvl w:ilvl="4" w:tplc="04090003" w:tentative="1">
+      <w:start w:val="1"/>
+      <w:numFmt w:val="bullet"/>
+      <w:lvlText w:val="o"/>
+      <w:lvlJc w:val="left"/>
+      <w:pPr>
+        <w:ind w:left="3600" w:hanging="360"/>
+      </w:pPr>
+      <w:rPr>
+        <w:rFonts w:ascii="Courier New" w:hAnsi="Courier New" w:cs="Courier New" w:hint="default"/>
+      </w:rPr>
+    </w:lvl>
+    <w:lvl w:ilvl="5" w:tplc="04090005" w:tentative="1">
+      <w:start w:val="1"/>
+      <w:numFmt w:val="bullet"/>
+      <w:lvlText w:val=""/>
+      <w:lvlJc w:val="left"/>
+      <w:pPr>
+        <w:ind w:left="4320" w:hanging="360"/>
+      </w:pPr>
+      <w:rPr>
+        <w:rFonts w:ascii="Wingdings" w:hAnsi="Wingdings" w:hint="default"/>
+      </w:rPr>
+    </w:lvl>
+    <w:lvl w:ilvl="6" w:tplc="04090001" w:tentative="1">
+      <w:start w:val="1"/>
+      <w:numFmt w:val="bullet"/>
+      <w:lvlText w:val=""/>
+      <w:lvlJc w:val="left"/>
+      <w:pPr>
+        <w:ind w:left="5040" w:hanging="360"/>
+      </w:pPr>
+      <w:rPr>
+        <w:rFonts w:ascii="Symbol" w:hAnsi="Symbol" w:hint="default"/>
+      </w:rPr>
+    </w:lvl>
+    <w:lvl w:ilvl="7" w:tplc="04090003" w:tentative="1">
+      <w:start w:val="1"/>
+      <w:numFmt w:val="bullet"/>
+      <w:lvlText w:val="o"/>
+      <w:lvlJc w:val="left"/>
+      <w:pPr>
+        <w:ind w:left="5760" w:hanging="360"/>
+      </w:pPr>
+      <w:rPr>
+        <w:rFonts w:ascii="Courier New" w:hAnsi="Courier New" w:cs="Courier New" w:hint="default"/>
+      </w:rPr>
+    </w:lvl>
+    <w:lvl w:ilvl="8" w:tplc="04090005" w:tentative="1">
+      <w:start w:val="1"/>
+      <w:numFmt w:val="bullet"/>
+      <w:lvlText w:val=""/>
+      <w:lvlJc w:val="left"/>
+      <w:pPr>
+        <w:ind w:left="6480" w:hanging="360"/>
+      </w:pPr>
+      <w:rPr>
+        <w:rFonts w:ascii="Wingdings" w:hAnsi="Wingdings" w:hint="default"/>
+      </w:rPr>
+    </w:lvl>
+  </w:abstractNum>
+  <w:abstractNum w:abstractNumId="3">
     <w:nsid w:val="21347065"/>
     <w:multiLevelType w:val="hybridMultilevel"/>
     <w:tmpl w:val="2C30B780"/>
@@ -4947,7 +6599,7 @@
       </w:rPr>
     </w:lvl>
   </w:abstractNum>
-  <w:abstractNum w:abstractNumId="3">
+  <w:abstractNum w:abstractNumId="4">
     <w:nsid w:val="227E002F"/>
     <w:multiLevelType w:val="hybridMultilevel"/>
     <w:tmpl w:val="79C0578C"/>
@@ -5060,11 +6712,11 @@
       </w:rPr>
     </w:lvl>
   </w:abstractNum>
-  <w:abstractNum w:abstractNumId="4">
+  <w:abstractNum w:abstractNumId="5">
     <w:nsid w:val="26FA0D61"/>
     <w:multiLevelType w:val="hybridMultilevel"/>
-    <w:tmpl w:val="47342CEE"/>
-    <w:lvl w:ilvl="0" w:tplc="04090001">
+    <w:tmpl w:val="571EA3A6"/>
+    <w:lvl w:ilvl="0" w:tplc="BDFE3A0A">
       <w:start w:val="1"/>
       <w:numFmt w:val="bullet"/>
       <w:lvlText w:val=""/>
@@ -5074,6 +6726,7 @@
       </w:pPr>
       <w:rPr>
         <w:rFonts w:ascii="Symbol" w:hAnsi="Symbol" w:hint="default"/>
+        <w:color w:val="000000" w:themeColor="text1"/>
       </w:rPr>
     </w:lvl>
     <w:lvl w:ilvl="1" w:tplc="04090003" w:tentative="1">
@@ -5173,7 +6826,7 @@
       </w:rPr>
     </w:lvl>
   </w:abstractNum>
-  <w:abstractNum w:abstractNumId="5">
+  <w:abstractNum w:abstractNumId="6">
     <w:nsid w:val="2E0E025C"/>
     <w:multiLevelType w:val="hybridMultilevel"/>
     <w:tmpl w:val="5FCA4CE0"/>
@@ -5287,7 +6940,7 @@
       </w:rPr>
     </w:lvl>
   </w:abstractNum>
-  <w:abstractNum w:abstractNumId="6">
+  <w:abstractNum w:abstractNumId="7">
     <w:nsid w:val="2FC42700"/>
     <w:multiLevelType w:val="hybridMultilevel"/>
     <w:tmpl w:val="DA3CDE56"/>
@@ -5400,7 +7053,7 @@
       </w:rPr>
     </w:lvl>
   </w:abstractNum>
-  <w:abstractNum w:abstractNumId="7">
+  <w:abstractNum w:abstractNumId="8">
     <w:nsid w:val="54A45793"/>
     <w:multiLevelType w:val="hybridMultilevel"/>
     <w:tmpl w:val="A5C4BE14"/>
@@ -5514,7 +7167,120 @@
       </w:rPr>
     </w:lvl>
   </w:abstractNum>
-  <w:abstractNum w:abstractNumId="8">
+  <w:abstractNum w:abstractNumId="9">
+    <w:nsid w:val="56D336B5"/>
+    <w:multiLevelType w:val="hybridMultilevel"/>
+    <w:tmpl w:val="00B2E32A"/>
+    <w:lvl w:ilvl="0" w:tplc="04090001">
+      <w:start w:val="1"/>
+      <w:numFmt w:val="bullet"/>
+      <w:lvlText w:val=""/>
+      <w:lvlJc w:val="left"/>
+      <w:pPr>
+        <w:ind w:left="720" w:hanging="360"/>
+      </w:pPr>
+      <w:rPr>
+        <w:rFonts w:ascii="Symbol" w:hAnsi="Symbol" w:hint="default"/>
+      </w:rPr>
+    </w:lvl>
+    <w:lvl w:ilvl="1" w:tplc="04090003" w:tentative="1">
+      <w:start w:val="1"/>
+      <w:numFmt w:val="bullet"/>
+      <w:lvlText w:val="o"/>
+      <w:lvlJc w:val="left"/>
+      <w:pPr>
+        <w:ind w:left="1440" w:hanging="360"/>
+      </w:pPr>
+      <w:rPr>
+        <w:rFonts w:ascii="Courier New" w:hAnsi="Courier New" w:cs="Courier New" w:hint="default"/>
+      </w:rPr>
+    </w:lvl>
+    <w:lvl w:ilvl="2" w:tplc="04090005" w:tentative="1">
+      <w:start w:val="1"/>
+      <w:numFmt w:val="bullet"/>
+      <w:lvlText w:val=""/>
+      <w:lvlJc w:val="left"/>
+      <w:pPr>
+        <w:ind w:left="2160" w:hanging="360"/>
+      </w:pPr>
+      <w:rPr>
+        <w:rFonts w:ascii="Wingdings" w:hAnsi="Wingdings" w:hint="default"/>
+      </w:rPr>
+    </w:lvl>
+    <w:lvl w:ilvl="3" w:tplc="04090001" w:tentative="1">
+      <w:start w:val="1"/>
+      <w:numFmt w:val="bullet"/>
+      <w:lvlText w:val=""/>
+      <w:lvlJc w:val="left"/>
+      <w:pPr>
+        <w:ind w:left="2880" w:hanging="360"/>
+      </w:pPr>
+      <w:rPr>
+        <w:rFonts w:ascii="Symbol" w:hAnsi="Symbol" w:hint="default"/>
+      </w:rPr>
+    </w:lvl>
+    <w:lvl w:ilvl="4" w:tplc="04090003" w:tentative="1">
+      <w:start w:val="1"/>
+      <w:numFmt w:val="bullet"/>
+      <w:lvlText w:val="o"/>
+      <w:lvlJc w:val="left"/>
+      <w:pPr>
+        <w:ind w:left="3600" w:hanging="360"/>
+      </w:pPr>
+      <w:rPr>
+        <w:rFonts w:ascii="Courier New" w:hAnsi="Courier New" w:cs="Courier New" w:hint="default"/>
+      </w:rPr>
+    </w:lvl>
+    <w:lvl w:ilvl="5" w:tplc="04090005" w:tentative="1">
+      <w:start w:val="1"/>
+      <w:numFmt w:val="bullet"/>
+      <w:lvlText w:val=""/>
+      <w:lvlJc w:val="left"/>
+      <w:pPr>
+        <w:ind w:left="4320" w:hanging="360"/>
+      </w:pPr>
+      <w:rPr>
+        <w:rFonts w:ascii="Wingdings" w:hAnsi="Wingdings" w:hint="default"/>
+      </w:rPr>
+    </w:lvl>
+    <w:lvl w:ilvl="6" w:tplc="04090001" w:tentative="1">
+      <w:start w:val="1"/>
+      <w:numFmt w:val="bullet"/>
+      <w:lvlText w:val=""/>
+      <w:lvlJc w:val="left"/>
+      <w:pPr>
+        <w:ind w:left="5040" w:hanging="360"/>
+      </w:pPr>
+      <w:rPr>
+        <w:rFonts w:ascii="Symbol" w:hAnsi="Symbol" w:hint="default"/>
+      </w:rPr>
+    </w:lvl>
+    <w:lvl w:ilvl="7" w:tplc="04090003" w:tentative="1">
+      <w:start w:val="1"/>
+      <w:numFmt w:val="bullet"/>
+      <w:lvlText w:val="o"/>
+      <w:lvlJc w:val="left"/>
+      <w:pPr>
+        <w:ind w:left="5760" w:hanging="360"/>
+      </w:pPr>
+      <w:rPr>
+        <w:rFonts w:ascii="Courier New" w:hAnsi="Courier New" w:cs="Courier New" w:hint="default"/>
+      </w:rPr>
+    </w:lvl>
+    <w:lvl w:ilvl="8" w:tplc="04090005" w:tentative="1">
+      <w:start w:val="1"/>
+      <w:numFmt w:val="bullet"/>
+      <w:lvlText w:val=""/>
+      <w:lvlJc w:val="left"/>
+      <w:pPr>
+        <w:ind w:left="6480" w:hanging="360"/>
+      </w:pPr>
+      <w:rPr>
+        <w:rFonts w:ascii="Wingdings" w:hAnsi="Wingdings" w:hint="default"/>
+      </w:rPr>
+    </w:lvl>
+  </w:abstractNum>
+  <w:abstractNum w:abstractNumId="10">
     <w:nsid w:val="715056E8"/>
     <w:multiLevelType w:val="hybridMultilevel"/>
     <w:tmpl w:val="8434472C"/>
@@ -5627,7 +7393,7 @@
       </w:rPr>
     </w:lvl>
   </w:abstractNum>
-  <w:abstractNum w:abstractNumId="9">
+  <w:abstractNum w:abstractNumId="11">
     <w:nsid w:val="7A1F5146"/>
     <w:multiLevelType w:val="hybridMultilevel"/>
     <w:tmpl w:val="F6C80962"/>
@@ -5741,10 +7507,10 @@
     </w:lvl>
   </w:abstractNum>
   <w:num w:numId="1">
-    <w:abstractNumId w:val="4"/>
+    <w:abstractNumId w:val="5"/>
   </w:num>
   <w:num w:numId="2">
-    <w:abstractNumId w:val="7"/>
+    <w:abstractNumId w:val="8"/>
   </w:num>
   <w:num w:numId="3">
     <w:abstractNumId w:val="1"/>
@@ -5753,22 +7519,28 @@
     <w:abstractNumId w:val="0"/>
   </w:num>
   <w:num w:numId="5">
-    <w:abstractNumId w:val="5"/>
+    <w:abstractNumId w:val="6"/>
   </w:num>
   <w:num w:numId="6">
-    <w:abstractNumId w:val="2"/>
+    <w:abstractNumId w:val="3"/>
   </w:num>
   <w:num w:numId="7">
-    <w:abstractNumId w:val="6"/>
+    <w:abstractNumId w:val="7"/>
   </w:num>
   <w:num w:numId="8">
-    <w:abstractNumId w:val="3"/>
+    <w:abstractNumId w:val="4"/>
   </w:num>
   <w:num w:numId="9">
+    <w:abstractNumId w:val="11"/>
+  </w:num>
+  <w:num w:numId="10">
+    <w:abstractNumId w:val="10"/>
+  </w:num>
+  <w:num w:numId="11">
     <w:abstractNumId w:val="9"/>
   </w:num>
-  <w:num w:numId="10">
-    <w:abstractNumId w:val="8"/>
+  <w:num w:numId="12">
+    <w:abstractNumId w:val="2"/>
   </w:num>
 </w:numbering>
 </file>
@@ -5932,7 +7704,7 @@
   <w:style w:type="paragraph" w:default="1" w:styleId="Normal">
     <w:name w:val="Normal"/>
     <w:qFormat/>
-    <w:rsid w:val="001D3E38"/>
+    <w:rsid w:val="00C27E0C"/>
   </w:style>
   <w:style w:type="character" w:default="1" w:styleId="Fontepargpadro">
     <w:name w:val="Default Paragraph Font"/>

</xml_diff>

<commit_message>
130 - Taking notes on SSH PuTTY connection to AWS EC2
</commit_message>
<xml_diff>
--- a/Anotações - Docker.docx
+++ b/Anotações - Docker.docx
@@ -6090,6 +6090,76 @@
           <w:szCs w:val="18"/>
         </w:rPr>
       </w:pPr>
+    </w:p>
+    <w:p>
+      <w:pPr>
+        <w:rPr>
+          <w:rFonts w:ascii="Arial" w:hAnsi="Arial" w:cs="Arial"/>
+          <w:color w:val="0070C0"/>
+          <w:sz w:val="18"/>
+          <w:szCs w:val="18"/>
+        </w:rPr>
+      </w:pPr>
+    </w:p>
+    <w:p>
+      <w:pPr>
+        <w:spacing w:line="240" w:lineRule="auto"/>
+        <w:rPr>
+          <w:rFonts w:ascii="Arial Black" w:hAnsi="Arial Black" w:cs="Arial"/>
+          <w:color w:val="000000" w:themeColor="text1"/>
+          <w:sz w:val="32"/>
+          <w:szCs w:val="32"/>
+        </w:rPr>
+      </w:pPr>
+      <w:r>
+        <w:rPr>
+          <w:rFonts w:ascii="Arial Black" w:hAnsi="Arial Black" w:cs="Arial"/>
+          <w:color w:val="000000" w:themeColor="text1"/>
+          <w:sz w:val="32"/>
+          <w:szCs w:val="32"/>
+        </w:rPr>
+        <w:lastRenderedPageBreak/>
+        <w:t>Deploy de Contêineres</w:t>
+      </w:r>
+    </w:p>
+    <w:p>
+      <w:pPr>
+        <w:spacing w:line="240" w:lineRule="auto"/>
+        <w:rPr>
+          <w:rFonts w:ascii="Arial" w:hAnsi="Arial" w:cs="Arial"/>
+          <w:color w:val="000000" w:themeColor="text1"/>
+          <w:sz w:val="18"/>
+          <w:szCs w:val="18"/>
+        </w:rPr>
+      </w:pPr>
+      <w:r>
+        <w:rPr>
+          <w:rFonts w:ascii="Arial" w:hAnsi="Arial" w:cs="Arial"/>
+          <w:b/>
+          <w:color w:val="000000" w:themeColor="text1"/>
+          <w:sz w:val="18"/>
+          <w:szCs w:val="18"/>
+          <w:u w:val="single"/>
+        </w:rPr>
+        <w:t>Conexão via SSH PuTTY – EC2:</w:t>
+      </w:r>
+      <w:r>
+        <w:rPr>
+          <w:rFonts w:ascii="Arial" w:hAnsi="Arial" w:cs="Arial"/>
+          <w:color w:val="000000" w:themeColor="text1"/>
+          <w:sz w:val="18"/>
+          <w:szCs w:val="18"/>
+        </w:rPr>
+        <w:t xml:space="preserve"> </w:t>
+      </w:r>
+      <w:hyperlink r:id="rId6" w:history="1">
+        <w:r>
+          <w:rPr>
+            <w:rStyle w:val="Hyperlink"/>
+          </w:rPr>
+          <w:t>How to connect to EC2 w/ PuTTY (Windows) - YouTube</w:t>
+        </w:r>
+      </w:hyperlink>
     </w:p>
     <w:p>
       <w:pPr>
@@ -7704,7 +7774,7 @@
   <w:style w:type="paragraph" w:default="1" w:styleId="Normal">
     <w:name w:val="Normal"/>
     <w:qFormat/>
-    <w:rsid w:val="00C27E0C"/>
+    <w:rsid w:val="00A12E7C"/>
   </w:style>
   <w:style w:type="character" w:default="1" w:styleId="Fontepargpadro">
     <w:name w:val="Default Paragraph Font"/>
@@ -7744,6 +7814,18 @@
       <w:ind w:left="720"/>
       <w:contextualSpacing/>
     </w:pPr>
+  </w:style>
+  <w:style w:type="character" w:styleId="Hyperlink">
+    <w:name w:val="Hyperlink"/>
+    <w:basedOn w:val="Fontepargpadro"/>
+    <w:uiPriority w:val="99"/>
+    <w:semiHidden/>
+    <w:unhideWhenUsed/>
+    <w:rsid w:val="00A12E7C"/>
+    <w:rPr>
+      <w:color w:val="0000FF"/>
+      <w:u w:val="single"/>
+    </w:rPr>
   </w:style>
 </w:styles>
 </file>

</xml_diff>

<commit_message>
139 - Taking notes on AWS ECS
</commit_message>
<xml_diff>
--- a/Anotações - Docker.docx
+++ b/Anotações - Docker.docx
@@ -6312,6 +6312,64 @@
     <w:p>
       <w:pPr>
         <w:spacing w:line="240" w:lineRule="auto"/>
+        <w:rPr>
+          <w:rFonts w:ascii="Arial Black" w:hAnsi="Arial Black" w:cs="Arial"/>
+          <w:color w:val="00B050"/>
+          <w:sz w:val="32"/>
+          <w:szCs w:val="32"/>
+        </w:rPr>
+      </w:pPr>
+      <w:r>
+        <w:rPr>
+          <w:rFonts w:ascii="Arial Black" w:hAnsi="Arial Black" w:cs="Arial"/>
+          <w:color w:val="00B050"/>
+          <w:sz w:val="32"/>
+          <w:szCs w:val="32"/>
+        </w:rPr>
+        <w:t>EC2 (</w:t>
+      </w:r>
+      <w:r>
+        <w:rPr>
+          <w:rFonts w:ascii="Arial Black" w:hAnsi="Arial Black"/>
+          <w:color w:val="00B050"/>
+          <w:sz w:val="32"/>
+          <w:szCs w:val="32"/>
+        </w:rPr>
+        <w:t>Amazon Elastic Compute Cloud</w:t>
+      </w:r>
+      <w:r>
+        <w:rPr>
+          <w:rFonts w:ascii="Arial Black" w:hAnsi="Arial Black" w:cs="Arial"/>
+          <w:color w:val="00B050"/>
+          <w:sz w:val="32"/>
+          <w:szCs w:val="32"/>
+        </w:rPr>
+        <w:t>):</w:t>
+      </w:r>
+    </w:p>
+    <w:p>
+      <w:pPr>
+        <w:spacing w:line="240" w:lineRule="auto"/>
+        <w:rPr>
+          <w:rFonts w:ascii="Arial" w:hAnsi="Arial" w:cs="Arial"/>
+          <w:color w:val="000000" w:themeColor="text1"/>
+          <w:sz w:val="18"/>
+          <w:szCs w:val="18"/>
+        </w:rPr>
+      </w:pPr>
+      <w:r>
+        <w:rPr>
+          <w:rFonts w:ascii="Arial" w:hAnsi="Arial" w:cs="Arial"/>
+          <w:color w:val="000000" w:themeColor="text1"/>
+          <w:sz w:val="18"/>
+          <w:szCs w:val="18"/>
+        </w:rPr>
+        <w:t>Serve para criarmos uma VM hospedada na AWS, com qualquer OS que eles tenham a disposição.</w:t>
+      </w:r>
+    </w:p>
+    <w:p>
+      <w:pPr>
+        <w:spacing w:line="240" w:lineRule="auto"/>
       </w:pPr>
       <w:r>
         <w:rPr>
@@ -6345,32 +6403,23 @@
     <w:p>
       <w:pPr>
         <w:spacing w:line="240" w:lineRule="auto"/>
-      </w:pPr>
-    </w:p>
-    <w:p>
-      <w:pPr>
-        <w:spacing w:line="240" w:lineRule="auto"/>
-        <w:rPr>
-          <w:sz w:val="18"/>
-          <w:szCs w:val="18"/>
-        </w:rPr>
-      </w:pPr>
-      <w:r>
-        <w:rPr>
-          <w:sz w:val="18"/>
-          <w:szCs w:val="18"/>
-        </w:rPr>
-        <w:t xml:space="preserve">Após termos </w:t>
-      </w:r>
-      <w:r>
-        <w:rPr>
-          <w:sz w:val="18"/>
-          <w:szCs w:val="18"/>
-        </w:rPr>
-        <w:t xml:space="preserve">o terminal da VM hospedada no AWS EC2 aberta, podemos executar os seguintes comandos para </w:t>
-      </w:r>
-      <w:r>
-        <w:rPr>
+        <w:rPr>
+          <w:rFonts w:ascii="Arial" w:hAnsi="Arial" w:cs="Arial"/>
+          <w:sz w:val="18"/>
+          <w:szCs w:val="18"/>
+        </w:rPr>
+      </w:pPr>
+      <w:r>
+        <w:rPr>
+          <w:rFonts w:ascii="Arial" w:hAnsi="Arial" w:cs="Arial"/>
+          <w:sz w:val="18"/>
+          <w:szCs w:val="18"/>
+        </w:rPr>
+        <w:t xml:space="preserve">Após termos o terminal da VM hospedada no AWS EC2 aberta, podemos executar os seguintes comandos para </w:t>
+      </w:r>
+      <w:r>
+        <w:rPr>
+          <w:rFonts w:ascii="Arial" w:hAnsi="Arial" w:cs="Arial"/>
           <w:sz w:val="18"/>
           <w:szCs w:val="18"/>
           <w:u w:val="single"/>
@@ -6379,6 +6428,7 @@
       </w:r>
       <w:r>
         <w:rPr>
+          <w:rFonts w:ascii="Arial" w:hAnsi="Arial" w:cs="Arial"/>
           <w:sz w:val="18"/>
           <w:szCs w:val="18"/>
         </w:rPr>
@@ -6386,6 +6436,7 @@
       </w:r>
       <w:r>
         <w:rPr>
+          <w:rFonts w:ascii="Arial" w:hAnsi="Arial" w:cs="Arial"/>
           <w:sz w:val="18"/>
           <w:szCs w:val="18"/>
           <w:u w:val="single"/>
@@ -6394,6 +6445,7 @@
       </w:r>
       <w:r>
         <w:rPr>
+          <w:rFonts w:ascii="Arial" w:hAnsi="Arial" w:cs="Arial"/>
           <w:sz w:val="18"/>
           <w:szCs w:val="18"/>
         </w:rPr>
@@ -6436,6 +6488,100 @@
     <w:p>
       <w:pPr>
         <w:rPr>
+          <w:rFonts w:ascii="Arial Black" w:hAnsi="Arial Black" w:cs="Arial"/>
+          <w:color w:val="00B050"/>
+          <w:sz w:val="32"/>
+          <w:szCs w:val="32"/>
+        </w:rPr>
+      </w:pPr>
+      <w:r>
+        <w:rPr>
+          <w:rFonts w:ascii="Arial Black" w:hAnsi="Arial Black" w:cs="Arial"/>
+          <w:color w:val="00B050"/>
+          <w:sz w:val="32"/>
+          <w:szCs w:val="32"/>
+        </w:rPr>
+        <w:t>EC</w:t>
+      </w:r>
+      <w:r>
+        <w:rPr>
+          <w:rFonts w:ascii="Arial Black" w:hAnsi="Arial Black" w:cs="Arial"/>
+          <w:color w:val="00B050"/>
+          <w:sz w:val="32"/>
+          <w:szCs w:val="32"/>
+        </w:rPr>
+        <w:t>S (Amazon Elastic Container Service)</w:t>
+      </w:r>
+    </w:p>
+    <w:p>
+      <w:pPr>
+        <w:rPr>
+          <w:rFonts w:ascii="Arial" w:hAnsi="Arial" w:cs="Arial"/>
+          <w:color w:val="000000" w:themeColor="text1"/>
+          <w:sz w:val="18"/>
+          <w:szCs w:val="18"/>
+        </w:rPr>
+      </w:pPr>
+      <w:r>
+        <w:rPr>
+          <w:rFonts w:ascii="Arial" w:hAnsi="Arial" w:cs="Arial"/>
+          <w:color w:val="000000" w:themeColor="text1"/>
+          <w:sz w:val="18"/>
+          <w:szCs w:val="18"/>
+        </w:rPr>
+        <w:t>Serve para rodarmos contêineres na AWS, mas sem termos a liberdade de configurar 100% a máquina onde ele estará hospedado.</w:t>
+      </w:r>
+    </w:p>
+    <w:p>
+      <w:pPr>
+        <w:rPr>
+          <w:rFonts w:ascii="Arial" w:hAnsi="Arial" w:cs="Arial"/>
+          <w:b/>
+          <w:color w:val="000000" w:themeColor="text1"/>
+          <w:sz w:val="18"/>
+          <w:szCs w:val="18"/>
+          <w:u w:val="single"/>
+        </w:rPr>
+      </w:pPr>
+      <w:r>
+        <w:rPr>
+          <w:rFonts w:ascii="Arial" w:hAnsi="Arial" w:cs="Arial"/>
+          <w:b/>
+          <w:color w:val="000000" w:themeColor="text1"/>
+          <w:sz w:val="18"/>
+          <w:szCs w:val="18"/>
+          <w:u w:val="single"/>
+        </w:rPr>
+        <w:t>Início das configurações:</w:t>
+      </w:r>
+    </w:p>
+    <w:p>
+      <w:pPr>
+        <w:jc w:val="center"/>
+        <w:rPr>
+          <w:rFonts w:ascii="Arial" w:hAnsi="Arial" w:cs="Arial"/>
+          <w:color w:val="000000" w:themeColor="text1"/>
+          <w:sz w:val="18"/>
+          <w:szCs w:val="18"/>
+        </w:rPr>
+      </w:pPr>
+      <w:r>
+        <w:rPr>
+          <w:rFonts w:ascii="Arial" w:hAnsi="Arial" w:cs="Arial"/>
+          <w:color w:val="000000" w:themeColor="text1"/>
+          <w:sz w:val="18"/>
+          <w:szCs w:val="18"/>
+        </w:rPr>
+        <w:pict>
+          <v:shape id="_x0000_i1028" type="#_x0000_t75" style="width:298.2pt;height:248.6pt">
+            <v:imagedata r:id="rId9" o:title="highlight"/>
+          </v:shape>
+        </w:pict>
+      </w:r>
+    </w:p>
+    <w:p>
+      <w:pPr>
+        <w:rPr>
           <w:rFonts w:ascii="Arial" w:hAnsi="Arial" w:cs="Arial"/>
           <w:color w:val="FF0000"/>
           <w:sz w:val="18"/>
@@ -6445,27 +6591,508 @@
     </w:p>
     <w:p>
       <w:pPr>
+        <w:jc w:val="center"/>
+        <w:rPr>
+          <w:rFonts w:ascii="Arial" w:hAnsi="Arial" w:cs="Arial"/>
+          <w:color w:val="FF0000"/>
+          <w:sz w:val="18"/>
+          <w:szCs w:val="18"/>
+        </w:rPr>
+      </w:pPr>
+      <w:r>
+        <w:rPr>
+          <w:rFonts w:ascii="Arial" w:hAnsi="Arial" w:cs="Arial"/>
+          <w:color w:val="FF0000"/>
+          <w:sz w:val="18"/>
+          <w:szCs w:val="18"/>
+        </w:rPr>
+        <w:lastRenderedPageBreak/>
+        <w:pict>
+          <v:shape id="_x0000_i1029" type="#_x0000_t75" style="width:381.75pt;height:243.85pt">
+            <v:imagedata r:id="rId10" o:title="highlight"/>
+          </v:shape>
+        </w:pict>
+      </w:r>
+    </w:p>
+    <w:p>
+      <w:pPr>
+        <w:jc w:val="center"/>
+        <w:rPr>
+          <w:rFonts w:ascii="Arial" w:hAnsi="Arial" w:cs="Arial"/>
+          <w:color w:val="FF0000"/>
+          <w:sz w:val="18"/>
+          <w:szCs w:val="18"/>
+        </w:rPr>
+      </w:pPr>
+      <w:r>
+        <w:rPr>
+          <w:rFonts w:ascii="Arial" w:hAnsi="Arial" w:cs="Arial"/>
+          <w:color w:val="FF0000"/>
+          <w:sz w:val="18"/>
+          <w:szCs w:val="18"/>
+        </w:rPr>
+        <w:pict>
+          <v:shape id="_x0000_i1030" type="#_x0000_t75" style="width:468pt;height:273.75pt">
+            <v:imagedata r:id="rId11" o:title="highlight"/>
+          </v:shape>
+        </w:pict>
+      </w:r>
+    </w:p>
+    <w:p>
+      <w:pPr>
         <w:rPr>
           <w:u w:val="single"/>
         </w:rPr>
       </w:pPr>
     </w:p>
     <w:p>
-      <w:pPr>
-        <w:rPr>
-          <w:rFonts w:ascii="Arial" w:hAnsi="Arial" w:cs="Arial"/>
+      <w:r>
+        <w:t xml:space="preserve">A </w:t>
+      </w:r>
+      <w:r>
+        <w:t xml:space="preserve">seção de configuração dispõe também de outras configurações, como </w:t>
+      </w:r>
+      <w:r>
+        <w:rPr>
+          <w:b/>
+        </w:rPr>
+        <w:t>redes</w:t>
+      </w:r>
+      <w:r>
+        <w:t xml:space="preserve">, </w:t>
+      </w:r>
+      <w:r>
+        <w:rPr>
+          <w:b/>
+        </w:rPr>
+        <w:t>volumes</w:t>
+      </w:r>
+      <w:r>
+        <w:t xml:space="preserve">, </w:t>
+      </w:r>
+      <w:r>
+        <w:rPr>
+          <w:b/>
+        </w:rPr>
+        <w:t>pontos de montagem</w:t>
+      </w:r>
+      <w:r>
+        <w:t xml:space="preserve">, etc... </w:t>
+      </w:r>
+    </w:p>
+    <w:p>
+      <w:pPr>
+        <w:rPr>
+          <w:b/>
+          <w:color w:val="000000" w:themeColor="text1"/>
+          <w:u w:val="single"/>
+        </w:rPr>
+      </w:pPr>
+      <w:r>
+        <w:rPr>
+          <w:u w:val="single"/>
+        </w:rPr>
+        <w:t xml:space="preserve">Todos eles são baseados nos mesmos comandos que executamos no </w:t>
+      </w:r>
+      <w:r>
+        <w:rPr>
+          <w:b/>
           <w:color w:val="FF0000"/>
-          <w:sz w:val="18"/>
-          <w:szCs w:val="18"/>
-        </w:rPr>
-      </w:pPr>
-    </w:p>
-    <w:p>
-      <w:pPr>
-        <w:rPr>
           <w:u w:val="single"/>
         </w:rPr>
-      </w:pPr>
+        <w:t>docker run</w:t>
+      </w:r>
+      <w:r>
+        <w:rPr>
+          <w:b/>
+          <w:color w:val="000000" w:themeColor="text1"/>
+          <w:u w:val="single"/>
+        </w:rPr>
+        <w:t>.</w:t>
+      </w:r>
+    </w:p>
+    <w:p>
+      <w:pPr>
+        <w:rPr>
+          <w:b/>
+          <w:color w:val="000000" w:themeColor="text1"/>
+          <w:u w:val="single"/>
+        </w:rPr>
+      </w:pPr>
+    </w:p>
+    <w:p>
+      <w:pPr>
+        <w:rPr>
+          <w:b/>
+          <w:color w:val="000000" w:themeColor="text1"/>
+        </w:rPr>
+      </w:pPr>
+      <w:r>
+        <w:rPr>
+          <w:b/>
+          <w:color w:val="000000" w:themeColor="text1"/>
+        </w:rPr>
+        <w:lastRenderedPageBreak/>
+        <w:t xml:space="preserve">Após essas configurações, devemos definir a </w:t>
+      </w:r>
+      <w:r>
+        <w:rPr>
+          <w:b/>
+          <w:color w:val="000000" w:themeColor="text1"/>
+          <w:u w:val="single"/>
+        </w:rPr>
+        <w:t>Task Definition</w:t>
+      </w:r>
+      <w:r>
+        <w:rPr>
+          <w:b/>
+          <w:color w:val="000000" w:themeColor="text1"/>
+        </w:rPr>
+        <w:t>:</w:t>
+      </w:r>
+    </w:p>
+    <w:p>
+      <w:pPr>
+        <w:jc w:val="center"/>
+        <w:rPr>
+          <w:b/>
+          <w:color w:val="000000" w:themeColor="text1"/>
+        </w:rPr>
+      </w:pPr>
+      <w:r>
+        <w:rPr>
+          <w:b/>
+          <w:color w:val="000000" w:themeColor="text1"/>
+        </w:rPr>
+        <w:pict>
+          <v:shape id="_x0000_i1031" type="#_x0000_t75" style="width:377pt;height:211.25pt">
+            <v:imagedata r:id="rId12" o:title="highlight"/>
+          </v:shape>
+        </w:pict>
+      </w:r>
+    </w:p>
+    <w:p>
+      <w:pPr>
+        <w:jc w:val="center"/>
+        <w:rPr>
+          <w:color w:val="000000" w:themeColor="text1"/>
+        </w:rPr>
+      </w:pPr>
+      <w:r>
+        <w:rPr>
+          <w:b/>
+          <w:color w:val="00B050"/>
+        </w:rPr>
+        <w:t>FARGATE</w:t>
+      </w:r>
+      <w:r>
+        <w:rPr>
+          <w:b/>
+          <w:color w:val="000000" w:themeColor="text1"/>
+        </w:rPr>
+        <w:t xml:space="preserve">: </w:t>
+      </w:r>
+      <w:r>
+        <w:rPr>
+          <w:color w:val="000000" w:themeColor="text1"/>
+        </w:rPr>
+        <w:t>Define uma aplicação Serverless</w:t>
+      </w:r>
+      <w:r>
+        <w:rPr>
+          <w:color w:val="000000" w:themeColor="text1"/>
+        </w:rPr>
+        <w:t>, ou seja, o contêiner da aplicação não fica 100% ativo. Quando há uma requisição para lá, o contêiner é upado, lida com a requisição, e depois é stoppado.</w:t>
+      </w:r>
+    </w:p>
+    <w:p>
+      <w:pPr>
+        <w:jc w:val="center"/>
+        <w:rPr>
+          <w:color w:val="000000" w:themeColor="text1"/>
+        </w:rPr>
+      </w:pPr>
+      <w:r>
+        <w:rPr>
+          <w:b/>
+          <w:color w:val="00B050"/>
+        </w:rPr>
+        <w:t>EC2</w:t>
+      </w:r>
+      <w:r>
+        <w:rPr>
+          <w:color w:val="000000" w:themeColor="text1"/>
+        </w:rPr>
+        <w:t>: Requisita que a AWS crie instâncias EC2 para os contêineres.</w:t>
+      </w:r>
+    </w:p>
+    <w:p>
+      <w:pPr>
+        <w:rPr>
+          <w:color w:val="000000" w:themeColor="text1"/>
+        </w:rPr>
+      </w:pPr>
+    </w:p>
+    <w:p>
+      <w:pPr>
+        <w:rPr>
+          <w:b/>
+          <w:color w:val="000000" w:themeColor="text1"/>
+        </w:rPr>
+      </w:pPr>
+      <w:r>
+        <w:rPr>
+          <w:b/>
+          <w:color w:val="000000" w:themeColor="text1"/>
+        </w:rPr>
+        <w:t xml:space="preserve">Após essas configurações, devemos definir o </w:t>
+      </w:r>
+      <w:r>
+        <w:rPr>
+          <w:b/>
+          <w:color w:val="000000" w:themeColor="text1"/>
+          <w:u w:val="single"/>
+        </w:rPr>
+        <w:t>Service</w:t>
+      </w:r>
+      <w:r>
+        <w:rPr>
+          <w:b/>
+          <w:color w:val="000000" w:themeColor="text1"/>
+        </w:rPr>
+        <w:t>:</w:t>
+      </w:r>
+    </w:p>
+    <w:p>
+      <w:pPr>
+        <w:rPr>
+          <w:b/>
+          <w:color w:val="000000" w:themeColor="text1"/>
+        </w:rPr>
+      </w:pPr>
+      <w:r>
+        <w:rPr>
+          <w:b/>
+          <w:color w:val="000000" w:themeColor="text1"/>
+        </w:rPr>
+        <w:pict>
+          <v:shape id="_x0000_i1032" type="#_x0000_t75" style="width:467.3pt;height:200.4pt">
+            <v:imagedata r:id="rId13" o:title="highlight"/>
+          </v:shape>
+        </w:pict>
+      </w:r>
+    </w:p>
+    <w:p>
+      <w:pPr>
+        <w:rPr>
+          <w:rFonts w:ascii="Arial" w:hAnsi="Arial" w:cs="Arial"/>
+          <w:color w:val="000000" w:themeColor="text1"/>
+          <w:sz w:val="18"/>
+          <w:szCs w:val="18"/>
+        </w:rPr>
+      </w:pPr>
+      <w:r>
+        <w:rPr>
+          <w:rFonts w:ascii="Arial" w:hAnsi="Arial" w:cs="Arial"/>
+          <w:color w:val="000000" w:themeColor="text1"/>
+          <w:sz w:val="18"/>
+          <w:szCs w:val="18"/>
+        </w:rPr>
+        <w:t xml:space="preserve">É aqui que definimos </w:t>
+      </w:r>
+      <w:r>
+        <w:rPr>
+          <w:rFonts w:ascii="Arial" w:hAnsi="Arial" w:cs="Arial"/>
+          <w:b/>
+          <w:color w:val="000000" w:themeColor="text1"/>
+          <w:sz w:val="18"/>
+          <w:szCs w:val="18"/>
+        </w:rPr>
+        <w:t>load balance</w:t>
+      </w:r>
+      <w:r>
+        <w:rPr>
+          <w:rFonts w:ascii="Arial" w:hAnsi="Arial" w:cs="Arial"/>
+          <w:b/>
+          <w:color w:val="000000" w:themeColor="text1"/>
+          <w:sz w:val="18"/>
+          <w:szCs w:val="18"/>
+        </w:rPr>
+        <w:t>r</w:t>
+      </w:r>
+      <w:r>
+        <w:rPr>
+          <w:rFonts w:ascii="Arial" w:hAnsi="Arial" w:cs="Arial"/>
+          <w:b/>
+          <w:color w:val="000000" w:themeColor="text1"/>
+          <w:sz w:val="18"/>
+          <w:szCs w:val="18"/>
+        </w:rPr>
+        <w:t>s</w:t>
+      </w:r>
+      <w:r>
+        <w:rPr>
+          <w:rFonts w:ascii="Arial" w:hAnsi="Arial" w:cs="Arial"/>
+          <w:color w:val="000000" w:themeColor="text1"/>
+          <w:sz w:val="18"/>
+          <w:szCs w:val="18"/>
+        </w:rPr>
+        <w:t>,</w:t>
+      </w:r>
+      <w:r>
+        <w:rPr>
+          <w:rFonts w:ascii="Arial" w:hAnsi="Arial" w:cs="Arial"/>
+          <w:b/>
+          <w:color w:val="000000" w:themeColor="text1"/>
+          <w:sz w:val="18"/>
+          <w:szCs w:val="18"/>
+        </w:rPr>
+        <w:t xml:space="preserve"> </w:t>
+      </w:r>
+      <w:r>
+        <w:rPr>
+          <w:rFonts w:ascii="Arial" w:hAnsi="Arial" w:cs="Arial"/>
+          <w:color w:val="000000" w:themeColor="text1"/>
+          <w:sz w:val="18"/>
+          <w:szCs w:val="18"/>
+        </w:rPr>
+        <w:t>por exemplo.</w:t>
+      </w:r>
+      <w:r>
+        <w:rPr>
+          <w:rFonts w:ascii="Arial" w:hAnsi="Arial" w:cs="Arial"/>
+          <w:color w:val="000000" w:themeColor="text1"/>
+          <w:sz w:val="18"/>
+          <w:szCs w:val="18"/>
+        </w:rPr>
+        <w:t xml:space="preserve"> Para um exemplo simples, deixamos </w:t>
+      </w:r>
+      <w:r>
+        <w:rPr>
+          <w:rFonts w:ascii="Arial" w:hAnsi="Arial" w:cs="Arial"/>
+          <w:b/>
+          <w:color w:val="000000" w:themeColor="text1"/>
+          <w:sz w:val="18"/>
+          <w:szCs w:val="18"/>
+        </w:rPr>
+        <w:t>None</w:t>
+      </w:r>
+      <w:r>
+        <w:rPr>
+          <w:rFonts w:ascii="Arial" w:hAnsi="Arial" w:cs="Arial"/>
+          <w:color w:val="000000" w:themeColor="text1"/>
+          <w:sz w:val="18"/>
+          <w:szCs w:val="18"/>
+        </w:rPr>
+        <w:t xml:space="preserve"> marcado e damos next.</w:t>
+      </w:r>
+    </w:p>
+    <w:p>
+      <w:pPr>
+        <w:rPr>
+          <w:rFonts w:ascii="Arial" w:hAnsi="Arial" w:cs="Arial"/>
+          <w:color w:val="000000" w:themeColor="text1"/>
+          <w:sz w:val="18"/>
+          <w:szCs w:val="18"/>
+        </w:rPr>
+      </w:pPr>
+    </w:p>
+    <w:p>
+      <w:pPr>
+        <w:rPr>
+          <w:rFonts w:ascii="Arial" w:hAnsi="Arial" w:cs="Arial"/>
+          <w:color w:val="000000" w:themeColor="text1"/>
+          <w:sz w:val="18"/>
+          <w:szCs w:val="18"/>
+        </w:rPr>
+      </w:pPr>
+    </w:p>
+    <w:p>
+      <w:pPr>
+        <w:rPr>
+          <w:b/>
+          <w:color w:val="000000" w:themeColor="text1"/>
+        </w:rPr>
+      </w:pPr>
+      <w:r>
+        <w:rPr>
+          <w:b/>
+          <w:color w:val="000000" w:themeColor="text1"/>
+        </w:rPr>
+        <w:lastRenderedPageBreak/>
+        <w:t xml:space="preserve">Após essas configurações, devemos definir </w:t>
+      </w:r>
+      <w:r>
+        <w:rPr>
+          <w:b/>
+          <w:color w:val="000000" w:themeColor="text1"/>
+        </w:rPr>
+        <w:t xml:space="preserve">o </w:t>
+      </w:r>
+      <w:r>
+        <w:rPr>
+          <w:b/>
+          <w:color w:val="000000" w:themeColor="text1"/>
+          <w:u w:val="single"/>
+        </w:rPr>
+        <w:t>Cluster</w:t>
+      </w:r>
+      <w:r>
+        <w:rPr>
+          <w:b/>
+          <w:color w:val="000000" w:themeColor="text1"/>
+        </w:rPr>
+        <w:t>:</w:t>
+      </w:r>
+    </w:p>
+    <w:p>
+      <w:pPr>
+        <w:rPr>
+          <w:b/>
+          <w:color w:val="000000" w:themeColor="text1"/>
+        </w:rPr>
+      </w:pPr>
+      <w:r>
+        <w:rPr>
+          <w:b/>
+          <w:color w:val="000000" w:themeColor="text1"/>
+        </w:rPr>
+        <w:pict>
+          <v:shape id="_x0000_i1033" type="#_x0000_t75" style="width:468pt;height:215.3pt">
+            <v:imagedata r:id="rId14" o:title="highlight"/>
+          </v:shape>
+        </w:pict>
+      </w:r>
+    </w:p>
+    <w:p>
+      <w:pPr>
+        <w:rPr>
+          <w:rFonts w:ascii="Arial" w:hAnsi="Arial" w:cs="Arial"/>
+          <w:color w:val="000000" w:themeColor="text1"/>
+          <w:sz w:val="18"/>
+          <w:szCs w:val="18"/>
+        </w:rPr>
+      </w:pPr>
+    </w:p>
+    <w:p>
+      <w:r>
+        <w:t>Após isso, a AWS configurará tudo que é necessár</w:t>
+      </w:r>
+      <w:r>
+        <w:t>io para rodar o nosso contêiner, e o subirá.</w:t>
+      </w:r>
+      <w:r>
+        <w:t xml:space="preserve"> Tal serviço poderá ser posteriormente visualizado e acessado pela aba </w:t>
+      </w:r>
+      <w:r>
+        <w:rPr>
+          <w:b/>
+        </w:rPr>
+        <w:t>Tasks</w:t>
+      </w:r>
+      <w:r>
+        <w:t>, que conterá mais informações.</w:t>
+      </w:r>
     </w:p>
     <w:sectPr>
       <w:pgSz w:w="12240" w:h="15840"/>
@@ -8036,7 +8663,26 @@
   <w:style w:type="paragraph" w:default="1" w:styleId="Normal">
     <w:name w:val="Normal"/>
     <w:qFormat/>
-    <w:rsid w:val="00A12E7C"/>
+    <w:rsid w:val="002528DD"/>
+  </w:style>
+  <w:style w:type="paragraph" w:styleId="Ttulo3">
+    <w:name w:val="heading 3"/>
+    <w:basedOn w:val="Normal"/>
+    <w:link w:val="Ttulo3Char"/>
+    <w:uiPriority w:val="9"/>
+    <w:qFormat/>
+    <w:rsid w:val="000501B0"/>
+    <w:pPr>
+      <w:spacing w:before="100" w:beforeAutospacing="1" w:after="100" w:afterAutospacing="1" w:line="240" w:lineRule="auto"/>
+      <w:outlineLvl w:val="2"/>
+    </w:pPr>
+    <w:rPr>
+      <w:rFonts w:ascii="Times New Roman" w:eastAsia="Times New Roman" w:hAnsi="Times New Roman" w:cs="Times New Roman"/>
+      <w:b/>
+      <w:bCs/>
+      <w:sz w:val="27"/>
+      <w:szCs w:val="27"/>
+    </w:rPr>
   </w:style>
   <w:style w:type="character" w:default="1" w:styleId="Fontepargpadro">
     <w:name w:val="Default Paragraph Font"/>
@@ -8081,12 +8727,25 @@
     <w:name w:val="Hyperlink"/>
     <w:basedOn w:val="Fontepargpadro"/>
     <w:uiPriority w:val="99"/>
-    <w:semiHidden/>
     <w:unhideWhenUsed/>
     <w:rsid w:val="00A12E7C"/>
     <w:rPr>
       <w:color w:val="0000FF"/>
       <w:u w:val="single"/>
+    </w:rPr>
+  </w:style>
+  <w:style w:type="character" w:customStyle="1" w:styleId="Ttulo3Char">
+    <w:name w:val="Título 3 Char"/>
+    <w:basedOn w:val="Fontepargpadro"/>
+    <w:link w:val="Ttulo3"/>
+    <w:uiPriority w:val="9"/>
+    <w:rsid w:val="000501B0"/>
+    <w:rPr>
+      <w:rFonts w:ascii="Times New Roman" w:eastAsia="Times New Roman" w:hAnsi="Times New Roman" w:cs="Times New Roman"/>
+      <w:b/>
+      <w:bCs/>
+      <w:sz w:val="27"/>
+      <w:szCs w:val="27"/>
     </w:rPr>
   </w:style>
 </w:styles>

</xml_diff>

<commit_message>
169 - Taking final notes on ECS and deploy
</commit_message>
<xml_diff>
--- a/Anotações - Docker.docx
+++ b/Anotações - Docker.docx
@@ -2197,7 +2197,7 @@
             <o:lock v:ext="edit" aspectratio="t"/>
           </v:shapetype>
           <v:shape id="_x0000_i1025" type="#_x0000_t75" style="width:174.75pt;height:33.75pt">
-            <v:imagedata r:id="rId5" o:title="dockerhub"/>
+            <v:imagedata r:id="rId6" o:title="dockerhub"/>
           </v:shape>
         </w:pict>
       </w:r>
@@ -5670,7 +5670,7 @@
         </w:rPr>
         <w:pict w14:anchorId="4068EC68">
           <v:shape id="_x0000_i1026" type="#_x0000_t75" style="width:218.25pt;height:78.75pt">
-            <v:imagedata r:id="rId6" o:title="imggerad"/>
+            <v:imagedata r:id="rId7" o:title="imggerad"/>
           </v:shape>
         </w:pict>
       </w:r>
@@ -6713,7 +6713,7 @@
         </w:rPr>
         <w:t xml:space="preserve"> </w:t>
       </w:r>
-      <w:hyperlink r:id="rId7" w:history="1">
+      <w:hyperlink r:id="rId8" w:history="1">
         <w:r>
           <w:rPr>
             <w:rStyle w:val="Hyperlink"/>
@@ -6798,7 +6798,7 @@
         </w:rPr>
         <w:pict w14:anchorId="14422002">
           <v:shape id="_x0000_i1027" type="#_x0000_t75" style="width:448.5pt;height:101.25pt">
-            <v:imagedata r:id="rId8" o:title="docker start"/>
+            <v:imagedata r:id="rId9" o:title="docker start"/>
           </v:shape>
         </w:pict>
       </w:r>
@@ -6972,7 +6972,17 @@
           <w:sz w:val="18"/>
           <w:szCs w:val="18"/>
         </w:rPr>
-        <w:t>Criar um cluster</w:t>
+        <w:t xml:space="preserve">Criar um </w:t>
+      </w:r>
+      <w:r>
+        <w:rPr>
+          <w:rFonts w:ascii="Arial" w:hAnsi="Arial" w:cs="Arial"/>
+          <w:b/>
+          <w:color w:val="984806" w:themeColor="accent6" w:themeShade="80"/>
+          <w:sz w:val="18"/>
+          <w:szCs w:val="18"/>
+        </w:rPr>
+        <w:t>cluster</w:t>
       </w:r>
     </w:p>
     <w:p>
@@ -6998,7 +7008,17 @@
           <w:sz w:val="18"/>
           <w:szCs w:val="18"/>
         </w:rPr>
-        <w:t>Criar uma task-definition</w:t>
+        <w:t xml:space="preserve">Criar uma </w:t>
+      </w:r>
+      <w:r>
+        <w:rPr>
+          <w:rFonts w:ascii="Arial" w:hAnsi="Arial" w:cs="Arial"/>
+          <w:b/>
+          <w:color w:val="215868" w:themeColor="accent5" w:themeShade="80"/>
+          <w:sz w:val="18"/>
+          <w:szCs w:val="18"/>
+        </w:rPr>
+        <w:t>task-definition</w:t>
       </w:r>
     </w:p>
     <w:p>
@@ -7026,7 +7046,40 @@
           <w:szCs w:val="18"/>
           <w:lang w:val="pt-BR"/>
         </w:rPr>
-        <w:t>Criar um serviço baseado n</w:t>
+        <w:t xml:space="preserve">Criar um </w:t>
+      </w:r>
+      <w:r>
+        <w:rPr>
+          <w:rFonts w:ascii="Arial" w:hAnsi="Arial" w:cs="Arial"/>
+          <w:b/>
+          <w:color w:val="76923C" w:themeColor="accent3" w:themeShade="BF"/>
+          <w:sz w:val="18"/>
+          <w:szCs w:val="18"/>
+          <w:lang w:val="pt-BR"/>
+        </w:rPr>
+        <w:t>serviço</w:t>
+      </w:r>
+      <w:r>
+        <w:rPr>
+          <w:rFonts w:ascii="Arial" w:hAnsi="Arial" w:cs="Arial"/>
+          <w:b/>
+          <w:color w:val="403152" w:themeColor="accent4" w:themeShade="80"/>
+          <w:sz w:val="18"/>
+          <w:szCs w:val="18"/>
+          <w:lang w:val="pt-BR"/>
+        </w:rPr>
+        <w:t xml:space="preserve"> </w:t>
+      </w:r>
+      <w:r>
+        <w:rPr>
+          <w:rFonts w:ascii="Arial" w:hAnsi="Arial" w:cs="Arial"/>
+          <w:bCs/>
+          <w:color w:val="000000" w:themeColor="text1"/>
+          <w:sz w:val="18"/>
+          <w:szCs w:val="18"/>
+          <w:lang w:val="pt-BR"/>
+        </w:rPr>
+        <w:t>baseado n</w:t>
       </w:r>
       <w:r>
         <w:rPr>
@@ -7065,7 +7118,18 @@
           <w:szCs w:val="18"/>
           <w:lang w:val="pt-BR"/>
         </w:rPr>
-        <w:t>No caso da adição de um load-balancer ao serviço</w:t>
+        <w:t xml:space="preserve">No caso da adição de um load-balancer ao </w:t>
+      </w:r>
+      <w:r>
+        <w:rPr>
+          <w:rFonts w:ascii="Arial" w:hAnsi="Arial" w:cs="Arial"/>
+          <w:b/>
+          <w:color w:val="76923C" w:themeColor="accent3" w:themeShade="BF"/>
+          <w:sz w:val="18"/>
+          <w:szCs w:val="18"/>
+          <w:lang w:val="pt-BR"/>
+        </w:rPr>
+        <w:t>serviço</w:t>
       </w:r>
       <w:r>
         <w:rPr>
@@ -7184,8 +7248,1116 @@
     </w:p>
     <w:p>
       <w:pPr>
-        <w:rPr>
-          <w:rFonts w:ascii="Arial" w:hAnsi="Arial" w:cs="Arial"/>
+        <w:pStyle w:val="PargrafodaLista"/>
+        <w:numPr>
+          <w:ilvl w:val="0"/>
+          <w:numId w:val="3"/>
+        </w:numPr>
+        <w:rPr>
+          <w:rFonts w:ascii="Arial" w:hAnsi="Arial" w:cs="Arial"/>
+          <w:bCs/>
+          <w:color w:val="000000" w:themeColor="text1"/>
+          <w:sz w:val="18"/>
+          <w:szCs w:val="18"/>
+          <w:lang w:val="pt-BR"/>
+        </w:rPr>
+      </w:pPr>
+      <w:r>
+        <w:rPr>
+          <w:rFonts w:ascii="Arial" w:hAnsi="Arial" w:cs="Arial"/>
+          <w:b/>
+          <w:color w:val="FF0000"/>
+          <w:sz w:val="18"/>
+          <w:szCs w:val="18"/>
+          <w:lang w:val="pt-BR"/>
+        </w:rPr>
+        <w:t xml:space="preserve">No caso da adição de um volume ao </w:t>
+      </w:r>
+      <w:r>
+        <w:rPr>
+          <w:rFonts w:ascii="Arial" w:hAnsi="Arial" w:cs="Arial"/>
+          <w:b/>
+          <w:color w:val="76923C" w:themeColor="accent3" w:themeShade="BF"/>
+          <w:sz w:val="18"/>
+          <w:szCs w:val="18"/>
+          <w:lang w:val="pt-BR"/>
+        </w:rPr>
+        <w:t>serviço</w:t>
+      </w:r>
+      <w:r>
+        <w:rPr>
+          <w:rFonts w:ascii="Arial" w:hAnsi="Arial" w:cs="Arial"/>
+          <w:bCs/>
+          <w:color w:val="000000" w:themeColor="text1"/>
+          <w:sz w:val="18"/>
+          <w:szCs w:val="18"/>
+          <w:lang w:val="pt-BR"/>
+        </w:rPr>
+        <w:t xml:space="preserve">, devemos configurar um </w:t>
+      </w:r>
+      <w:r>
+        <w:rPr>
+          <w:rFonts w:ascii="Arial" w:hAnsi="Arial" w:cs="Arial"/>
+          <w:b/>
+          <w:color w:val="000000" w:themeColor="text1"/>
+          <w:sz w:val="18"/>
+          <w:szCs w:val="18"/>
+          <w:u w:val="single"/>
+          <w:lang w:val="pt-BR"/>
+        </w:rPr>
+        <w:t>EFS</w:t>
+      </w:r>
+      <w:r>
+        <w:rPr>
+          <w:rFonts w:ascii="Arial" w:hAnsi="Arial" w:cs="Arial"/>
+          <w:bCs/>
+          <w:color w:val="000000" w:themeColor="text1"/>
+          <w:sz w:val="18"/>
+          <w:szCs w:val="18"/>
+          <w:lang w:val="pt-BR"/>
+        </w:rPr>
+        <w:t xml:space="preserve"> na task-definition e atribuí-lo ao contêiner que possui o volume.</w:t>
+      </w:r>
+      <w:r>
+        <w:rPr>
+          <w:rFonts w:ascii="Arial" w:hAnsi="Arial" w:cs="Arial"/>
+          <w:b/>
+          <w:color w:val="FF0000"/>
+          <w:sz w:val="18"/>
+          <w:szCs w:val="18"/>
+          <w:lang w:val="pt-BR"/>
+        </w:rPr>
+        <w:t xml:space="preserve"> </w:t>
+      </w:r>
+    </w:p>
+    <w:p>
+      <w:pPr>
+        <w:rPr>
+          <w:rFonts w:ascii="Arial" w:hAnsi="Arial" w:cs="Arial"/>
+          <w:bCs/>
+          <w:color w:val="000000" w:themeColor="text1"/>
+          <w:sz w:val="18"/>
+          <w:szCs w:val="18"/>
+          <w:lang w:val="pt-BR"/>
+        </w:rPr>
+      </w:pPr>
+    </w:p>
+    <w:p>
+      <w:pPr>
+        <w:rPr>
+          <w:rFonts w:ascii="Arial" w:hAnsi="Arial" w:cs="Arial"/>
+          <w:bCs/>
+          <w:color w:val="000000" w:themeColor="text1"/>
+          <w:sz w:val="18"/>
+          <w:szCs w:val="18"/>
+          <w:lang w:val="pt-BR"/>
+        </w:rPr>
+      </w:pPr>
+      <w:r>
+        <w:rPr>
+          <w:rFonts w:ascii="Arial" w:hAnsi="Arial" w:cs="Arial"/>
+          <w:bCs/>
+          <w:color w:val="000000" w:themeColor="text1"/>
+          <w:sz w:val="18"/>
+          <w:szCs w:val="18"/>
+          <w:lang w:val="pt-BR"/>
+        </w:rPr>
+        <w:t xml:space="preserve">Abaixo, irei incluir um tutorial para subir dois contêineres no ECS </w:t>
+      </w:r>
+      <w:r>
+        <w:rPr>
+          <w:rFonts w:ascii="Arial" w:hAnsi="Arial" w:cs="Arial"/>
+          <w:b/>
+          <w:color w:val="000000" w:themeColor="text1"/>
+          <w:sz w:val="18"/>
+          <w:szCs w:val="18"/>
+          <w:u w:val="single"/>
+          <w:lang w:val="pt-BR"/>
+        </w:rPr>
+        <w:t>somente com as configurações essenciais</w:t>
+      </w:r>
+      <w:r>
+        <w:rPr>
+          <w:rFonts w:ascii="Arial" w:hAnsi="Arial" w:cs="Arial"/>
+          <w:bCs/>
+          <w:color w:val="000000" w:themeColor="text1"/>
+          <w:sz w:val="18"/>
+          <w:szCs w:val="18"/>
+          <w:lang w:val="pt-BR"/>
+        </w:rPr>
+        <w:t>, com um backend em MongoDb e uma aplicação Nodejs</w:t>
+      </w:r>
+      <w:r>
+        <w:rPr>
+          <w:rFonts w:ascii="Arial" w:hAnsi="Arial" w:cs="Arial"/>
+          <w:bCs/>
+          <w:color w:val="000000" w:themeColor="text1"/>
+          <w:sz w:val="18"/>
+          <w:szCs w:val="18"/>
+          <w:lang w:val="pt-BR"/>
+        </w:rPr>
+        <w:t>.</w:t>
+      </w:r>
+    </w:p>
+    <w:p>
+      <w:pPr>
+        <w:rPr>
+          <w:rFonts w:ascii="Arial" w:hAnsi="Arial" w:cs="Arial"/>
+          <w:b/>
+          <w:color w:val="0070C0"/>
+          <w:sz w:val="24"/>
+          <w:szCs w:val="24"/>
+          <w:u w:val="single"/>
+          <w:lang w:val="pt-BR"/>
+        </w:rPr>
+      </w:pPr>
+      <w:r>
+        <w:rPr>
+          <w:rFonts w:ascii="Arial" w:hAnsi="Arial" w:cs="Arial"/>
+          <w:b/>
+          <w:color w:val="0070C0"/>
+          <w:sz w:val="24"/>
+          <w:szCs w:val="24"/>
+          <w:u w:val="single"/>
+          <w:lang w:val="pt-BR"/>
+        </w:rPr>
+        <w:t>Criando um cluster</w:t>
+      </w:r>
+    </w:p>
+    <w:p>
+      <w:pPr>
+        <w:rPr>
+          <w:rFonts w:ascii="Arial" w:hAnsi="Arial" w:cs="Arial"/>
+          <w:b/>
+          <w:color w:val="0070C0"/>
+          <w:sz w:val="24"/>
+          <w:szCs w:val="24"/>
+          <w:u w:val="single"/>
+          <w:lang w:val="pt-BR"/>
+        </w:rPr>
+      </w:pPr>
+      <w:r>
+        <w:rPr>
+          <w:rFonts w:ascii="Arial" w:hAnsi="Arial" w:cs="Arial"/>
+          <w:b/>
+          <w:noProof/>
+          <w:color w:val="0070C0"/>
+          <w:sz w:val="24"/>
+          <w:szCs w:val="24"/>
+          <w:u w:val="single"/>
+          <w:lang w:val="pt-BR"/>
+        </w:rPr>
+        <w:drawing>
+          <wp:inline distT="0" distB="0" distL="0" distR="0" wp14:anchorId="7CF59C9D" wp14:editId="3FC3C6DC">
+            <wp:extent cx="9853977" cy="2945219"/>
+            <wp:effectExtent l="0" t="0" r="0" b="0"/>
+            <wp:docPr id="1" name="Imagem 1"/>
+            <wp:cNvGraphicFramePr>
+              <a:graphicFrameLocks xmlns:a="http://schemas.openxmlformats.org/drawingml/2006/main" noChangeAspect="1"/>
+            </wp:cNvGraphicFramePr>
+            <a:graphic xmlns:a="http://schemas.openxmlformats.org/drawingml/2006/main">
+              <a:graphicData uri="http://schemas.openxmlformats.org/drawingml/2006/picture">
+                <pic:pic xmlns:pic="http://schemas.openxmlformats.org/drawingml/2006/picture">
+                  <pic:nvPicPr>
+                    <pic:cNvPr id="0" name="Picture 4"/>
+                    <pic:cNvPicPr>
+                      <a:picLocks noChangeAspect="1" noChangeArrowheads="1"/>
+                    </pic:cNvPicPr>
+                  </pic:nvPicPr>
+                  <pic:blipFill>
+                    <a:blip r:embed="rId10">
+                      <a:extLst>
+                        <a:ext uri="{28A0092B-C50C-407E-A947-70E740481C1C}">
+                          <a14:useLocalDpi xmlns:a14="http://schemas.microsoft.com/office/drawing/2010/main" val="0"/>
+                        </a:ext>
+                      </a:extLst>
+                    </a:blip>
+                    <a:srcRect/>
+                    <a:stretch>
+                      <a:fillRect/>
+                    </a:stretch>
+                  </pic:blipFill>
+                  <pic:spPr bwMode="auto">
+                    <a:xfrm>
+                      <a:off x="0" y="0"/>
+                      <a:ext cx="9903268" cy="2959951"/>
+                    </a:xfrm>
+                    <a:prstGeom prst="rect">
+                      <a:avLst/>
+                    </a:prstGeom>
+                    <a:noFill/>
+                    <a:ln>
+                      <a:noFill/>
+                    </a:ln>
+                  </pic:spPr>
+                </pic:pic>
+              </a:graphicData>
+            </a:graphic>
+          </wp:inline>
+        </w:drawing>
+      </w:r>
+    </w:p>
+    <w:p>
+      <w:pPr>
+        <w:rPr>
+          <w:rFonts w:ascii="Arial" w:hAnsi="Arial" w:cs="Arial"/>
+          <w:b/>
+          <w:color w:val="0070C0"/>
+          <w:sz w:val="24"/>
+          <w:szCs w:val="24"/>
+          <w:u w:val="single"/>
+          <w:lang w:val="pt-BR"/>
+        </w:rPr>
+      </w:pPr>
+      <w:r>
+        <w:rPr>
+          <w:rFonts w:ascii="Arial" w:hAnsi="Arial" w:cs="Arial"/>
+          <w:b/>
+          <w:noProof/>
+          <w:color w:val="0070C0"/>
+          <w:sz w:val="24"/>
+          <w:szCs w:val="24"/>
+          <w:u w:val="single"/>
+          <w:lang w:val="pt-BR"/>
+        </w:rPr>
+        <w:drawing>
+          <wp:inline distT="0" distB="0" distL="0" distR="0" wp14:anchorId="28D7CF2C" wp14:editId="0043A77C">
+            <wp:extent cx="12153265" cy="5582285"/>
+            <wp:effectExtent l="0" t="0" r="0" b="0"/>
+            <wp:docPr id="2" name="Imagem 2"/>
+            <wp:cNvGraphicFramePr>
+              <a:graphicFrameLocks xmlns:a="http://schemas.openxmlformats.org/drawingml/2006/main" noChangeAspect="1"/>
+            </wp:cNvGraphicFramePr>
+            <a:graphic xmlns:a="http://schemas.openxmlformats.org/drawingml/2006/main">
+              <a:graphicData uri="http://schemas.openxmlformats.org/drawingml/2006/picture">
+                <pic:pic xmlns:pic="http://schemas.openxmlformats.org/drawingml/2006/picture">
+                  <pic:nvPicPr>
+                    <pic:cNvPr id="0" name="Picture 5"/>
+                    <pic:cNvPicPr>
+                      <a:picLocks noChangeAspect="1" noChangeArrowheads="1"/>
+                    </pic:cNvPicPr>
+                  </pic:nvPicPr>
+                  <pic:blipFill>
+                    <a:blip r:embed="rId11">
+                      <a:extLst>
+                        <a:ext uri="{28A0092B-C50C-407E-A947-70E740481C1C}">
+                          <a14:useLocalDpi xmlns:a14="http://schemas.microsoft.com/office/drawing/2010/main" val="0"/>
+                        </a:ext>
+                      </a:extLst>
+                    </a:blip>
+                    <a:srcRect/>
+                    <a:stretch>
+                      <a:fillRect/>
+                    </a:stretch>
+                  </pic:blipFill>
+                  <pic:spPr bwMode="auto">
+                    <a:xfrm>
+                      <a:off x="0" y="0"/>
+                      <a:ext cx="12153265" cy="5582285"/>
+                    </a:xfrm>
+                    <a:prstGeom prst="rect">
+                      <a:avLst/>
+                    </a:prstGeom>
+                    <a:noFill/>
+                    <a:ln>
+                      <a:noFill/>
+                    </a:ln>
+                  </pic:spPr>
+                </pic:pic>
+              </a:graphicData>
+            </a:graphic>
+          </wp:inline>
+        </w:drawing>
+      </w:r>
+    </w:p>
+    <w:p>
+      <w:pPr>
+        <w:rPr>
+          <w:rFonts w:ascii="Arial" w:hAnsi="Arial" w:cs="Arial"/>
+          <w:b/>
+          <w:color w:val="0070C0"/>
+          <w:sz w:val="24"/>
+          <w:szCs w:val="24"/>
+          <w:u w:val="single"/>
+          <w:lang w:val="pt-BR"/>
+        </w:rPr>
+      </w:pPr>
+    </w:p>
+    <w:p>
+      <w:pPr>
+        <w:rPr>
+          <w:rFonts w:ascii="Arial" w:hAnsi="Arial" w:cs="Arial"/>
+          <w:b/>
+          <w:color w:val="0070C0"/>
+          <w:sz w:val="24"/>
+          <w:szCs w:val="24"/>
+          <w:u w:val="single"/>
+          <w:lang w:val="pt-BR"/>
+        </w:rPr>
+      </w:pPr>
+      <w:r>
+        <w:rPr>
+          <w:rFonts w:ascii="Arial" w:hAnsi="Arial" w:cs="Arial"/>
+          <w:b/>
+          <w:color w:val="0070C0"/>
+          <w:sz w:val="24"/>
+          <w:szCs w:val="24"/>
+          <w:u w:val="single"/>
+          <w:lang w:val="pt-BR"/>
+        </w:rPr>
+        <w:t>Criando um</w:t>
+      </w:r>
+      <w:r>
+        <w:rPr>
+          <w:rFonts w:ascii="Arial" w:hAnsi="Arial" w:cs="Arial"/>
+          <w:b/>
+          <w:color w:val="0070C0"/>
+          <w:sz w:val="24"/>
+          <w:szCs w:val="24"/>
+          <w:u w:val="single"/>
+          <w:lang w:val="pt-BR"/>
+        </w:rPr>
+        <w:t>a task-definition com os 2 contêineres</w:t>
+      </w:r>
+    </w:p>
+    <w:p>
+      <w:pPr>
+        <w:rPr>
+          <w:rFonts w:ascii="Arial" w:hAnsi="Arial" w:cs="Arial"/>
+          <w:b/>
+          <w:color w:val="0070C0"/>
+          <w:sz w:val="24"/>
+          <w:szCs w:val="24"/>
+          <w:u w:val="single"/>
+          <w:lang w:val="pt-BR"/>
+        </w:rPr>
+      </w:pPr>
+      <w:r>
+        <w:rPr>
+          <w:rFonts w:ascii="Arial" w:hAnsi="Arial" w:cs="Arial"/>
+          <w:b/>
+          <w:noProof/>
+          <w:color w:val="0070C0"/>
+          <w:sz w:val="24"/>
+          <w:szCs w:val="24"/>
+          <w:u w:val="single"/>
+          <w:lang w:val="pt-BR"/>
+        </w:rPr>
+        <w:drawing>
+          <wp:inline distT="0" distB="0" distL="0" distR="0" wp14:anchorId="4265C228" wp14:editId="1C23FCD2">
+            <wp:extent cx="5880100" cy="2137410"/>
+            <wp:effectExtent l="0" t="0" r="0" b="0"/>
+            <wp:docPr id="3" name="Imagem 3"/>
+            <wp:cNvGraphicFramePr>
+              <a:graphicFrameLocks xmlns:a="http://schemas.openxmlformats.org/drawingml/2006/main" noChangeAspect="1"/>
+            </wp:cNvGraphicFramePr>
+            <a:graphic xmlns:a="http://schemas.openxmlformats.org/drawingml/2006/main">
+              <a:graphicData uri="http://schemas.openxmlformats.org/drawingml/2006/picture">
+                <pic:pic xmlns:pic="http://schemas.openxmlformats.org/drawingml/2006/picture">
+                  <pic:nvPicPr>
+                    <pic:cNvPr id="0" name="Picture 6"/>
+                    <pic:cNvPicPr>
+                      <a:picLocks noChangeAspect="1" noChangeArrowheads="1"/>
+                    </pic:cNvPicPr>
+                  </pic:nvPicPr>
+                  <pic:blipFill>
+                    <a:blip r:embed="rId12">
+                      <a:extLst>
+                        <a:ext uri="{28A0092B-C50C-407E-A947-70E740481C1C}">
+                          <a14:useLocalDpi xmlns:a14="http://schemas.microsoft.com/office/drawing/2010/main" val="0"/>
+                        </a:ext>
+                      </a:extLst>
+                    </a:blip>
+                    <a:srcRect/>
+                    <a:stretch>
+                      <a:fillRect/>
+                    </a:stretch>
+                  </pic:blipFill>
+                  <pic:spPr bwMode="auto">
+                    <a:xfrm>
+                      <a:off x="0" y="0"/>
+                      <a:ext cx="5880100" cy="2137410"/>
+                    </a:xfrm>
+                    <a:prstGeom prst="rect">
+                      <a:avLst/>
+                    </a:prstGeom>
+                    <a:noFill/>
+                    <a:ln>
+                      <a:noFill/>
+                    </a:ln>
+                  </pic:spPr>
+                </pic:pic>
+              </a:graphicData>
+            </a:graphic>
+          </wp:inline>
+        </w:drawing>
+      </w:r>
+    </w:p>
+    <w:p>
+      <w:pPr>
+        <w:rPr>
+          <w:rFonts w:ascii="Arial" w:hAnsi="Arial" w:cs="Arial"/>
+          <w:b/>
+          <w:color w:val="0070C0"/>
+          <w:sz w:val="24"/>
+          <w:szCs w:val="24"/>
+          <w:u w:val="single"/>
+          <w:lang w:val="pt-BR"/>
+        </w:rPr>
+      </w:pPr>
+      <w:r>
+        <w:rPr>
+          <w:rFonts w:ascii="Arial" w:hAnsi="Arial" w:cs="Arial"/>
+          <w:b/>
+          <w:noProof/>
+          <w:color w:val="0070C0"/>
+          <w:sz w:val="24"/>
+          <w:szCs w:val="24"/>
+          <w:u w:val="single"/>
+          <w:lang w:val="pt-BR"/>
+        </w:rPr>
+        <w:drawing>
+          <wp:inline distT="0" distB="0" distL="0" distR="0" wp14:anchorId="1BAFC4C7" wp14:editId="33F9A0D6">
+            <wp:extent cx="8324850" cy="1990725"/>
+            <wp:effectExtent l="0" t="0" r="0" b="0"/>
+            <wp:docPr id="4" name="Imagem 4"/>
+            <wp:cNvGraphicFramePr>
+              <a:graphicFrameLocks xmlns:a="http://schemas.openxmlformats.org/drawingml/2006/main" noChangeAspect="1"/>
+            </wp:cNvGraphicFramePr>
+            <a:graphic xmlns:a="http://schemas.openxmlformats.org/drawingml/2006/main">
+              <a:graphicData uri="http://schemas.openxmlformats.org/drawingml/2006/picture">
+                <pic:pic xmlns:pic="http://schemas.openxmlformats.org/drawingml/2006/picture">
+                  <pic:nvPicPr>
+                    <pic:cNvPr id="0" name="Picture 7"/>
+                    <pic:cNvPicPr>
+                      <a:picLocks noChangeAspect="1" noChangeArrowheads="1"/>
+                    </pic:cNvPicPr>
+                  </pic:nvPicPr>
+                  <pic:blipFill>
+                    <a:blip r:embed="rId13">
+                      <a:extLst>
+                        <a:ext uri="{28A0092B-C50C-407E-A947-70E740481C1C}">
+                          <a14:useLocalDpi xmlns:a14="http://schemas.microsoft.com/office/drawing/2010/main" val="0"/>
+                        </a:ext>
+                      </a:extLst>
+                    </a:blip>
+                    <a:srcRect/>
+                    <a:stretch>
+                      <a:fillRect/>
+                    </a:stretch>
+                  </pic:blipFill>
+                  <pic:spPr bwMode="auto">
+                    <a:xfrm>
+                      <a:off x="0" y="0"/>
+                      <a:ext cx="8324850" cy="1990725"/>
+                    </a:xfrm>
+                    <a:prstGeom prst="rect">
+                      <a:avLst/>
+                    </a:prstGeom>
+                    <a:noFill/>
+                    <a:ln>
+                      <a:noFill/>
+                    </a:ln>
+                  </pic:spPr>
+                </pic:pic>
+              </a:graphicData>
+            </a:graphic>
+          </wp:inline>
+        </w:drawing>
+      </w:r>
+    </w:p>
+    <w:p>
+      <w:pPr>
+        <w:rPr>
+          <w:rFonts w:ascii="Arial" w:hAnsi="Arial" w:cs="Arial"/>
+          <w:b/>
+          <w:color w:val="0070C0"/>
+          <w:sz w:val="24"/>
+          <w:szCs w:val="24"/>
+          <w:u w:val="single"/>
+          <w:lang w:val="pt-BR"/>
+        </w:rPr>
+      </w:pPr>
+      <w:r>
+        <w:rPr>
+          <w:rFonts w:ascii="Arial" w:hAnsi="Arial" w:cs="Arial"/>
+          <w:b/>
+          <w:noProof/>
+          <w:color w:val="0070C0"/>
+          <w:sz w:val="24"/>
+          <w:szCs w:val="24"/>
+          <w:u w:val="single"/>
+          <w:lang w:val="pt-BR"/>
+        </w:rPr>
+        <w:drawing>
+          <wp:inline distT="0" distB="0" distL="0" distR="0" wp14:anchorId="6E1B77A1" wp14:editId="74CDC4CE">
+            <wp:extent cx="7515225" cy="5534025"/>
+            <wp:effectExtent l="0" t="0" r="0" b="0"/>
+            <wp:docPr id="5" name="Imagem 5"/>
+            <wp:cNvGraphicFramePr>
+              <a:graphicFrameLocks xmlns:a="http://schemas.openxmlformats.org/drawingml/2006/main" noChangeAspect="1"/>
+            </wp:cNvGraphicFramePr>
+            <a:graphic xmlns:a="http://schemas.openxmlformats.org/drawingml/2006/main">
+              <a:graphicData uri="http://schemas.openxmlformats.org/drawingml/2006/picture">
+                <pic:pic xmlns:pic="http://schemas.openxmlformats.org/drawingml/2006/picture">
+                  <pic:nvPicPr>
+                    <pic:cNvPr id="0" name="Picture 8"/>
+                    <pic:cNvPicPr>
+                      <a:picLocks noChangeAspect="1" noChangeArrowheads="1"/>
+                    </pic:cNvPicPr>
+                  </pic:nvPicPr>
+                  <pic:blipFill>
+                    <a:blip r:embed="rId14">
+                      <a:extLst>
+                        <a:ext uri="{28A0092B-C50C-407E-A947-70E740481C1C}">
+                          <a14:useLocalDpi xmlns:a14="http://schemas.microsoft.com/office/drawing/2010/main" val="0"/>
+                        </a:ext>
+                      </a:extLst>
+                    </a:blip>
+                    <a:srcRect/>
+                    <a:stretch>
+                      <a:fillRect/>
+                    </a:stretch>
+                  </pic:blipFill>
+                  <pic:spPr bwMode="auto">
+                    <a:xfrm>
+                      <a:off x="0" y="0"/>
+                      <a:ext cx="7515225" cy="5534025"/>
+                    </a:xfrm>
+                    <a:prstGeom prst="rect">
+                      <a:avLst/>
+                    </a:prstGeom>
+                    <a:noFill/>
+                    <a:ln>
+                      <a:noFill/>
+                    </a:ln>
+                  </pic:spPr>
+                </pic:pic>
+              </a:graphicData>
+            </a:graphic>
+          </wp:inline>
+        </w:drawing>
+      </w:r>
+    </w:p>
+    <w:p>
+      <w:pPr>
+        <w:rPr>
+          <w:rFonts w:ascii="Arial" w:hAnsi="Arial" w:cs="Arial"/>
+          <w:b/>
+          <w:color w:val="0070C0"/>
+          <w:sz w:val="24"/>
+          <w:szCs w:val="24"/>
+          <w:u w:val="single"/>
+          <w:lang w:val="pt-BR"/>
+        </w:rPr>
+      </w:pPr>
+      <w:r>
+        <w:rPr>
+          <w:rFonts w:ascii="Arial" w:hAnsi="Arial" w:cs="Arial"/>
+          <w:b/>
+          <w:noProof/>
+          <w:color w:val="0070C0"/>
+          <w:sz w:val="24"/>
+          <w:szCs w:val="24"/>
+          <w:u w:val="single"/>
+          <w:lang w:val="pt-BR"/>
+        </w:rPr>
+        <w:drawing>
+          <wp:inline distT="0" distB="0" distL="0" distR="0" wp14:anchorId="58DB47F4" wp14:editId="31DF47DA">
+            <wp:extent cx="6886575" cy="5667375"/>
+            <wp:effectExtent l="0" t="0" r="0" b="0"/>
+            <wp:docPr id="6" name="Imagem 6"/>
+            <wp:cNvGraphicFramePr>
+              <a:graphicFrameLocks xmlns:a="http://schemas.openxmlformats.org/drawingml/2006/main" noChangeAspect="1"/>
+            </wp:cNvGraphicFramePr>
+            <a:graphic xmlns:a="http://schemas.openxmlformats.org/drawingml/2006/main">
+              <a:graphicData uri="http://schemas.openxmlformats.org/drawingml/2006/picture">
+                <pic:pic xmlns:pic="http://schemas.openxmlformats.org/drawingml/2006/picture">
+                  <pic:nvPicPr>
+                    <pic:cNvPr id="0" name="Picture 9"/>
+                    <pic:cNvPicPr>
+                      <a:picLocks noChangeAspect="1" noChangeArrowheads="1"/>
+                    </pic:cNvPicPr>
+                  </pic:nvPicPr>
+                  <pic:blipFill>
+                    <a:blip r:embed="rId15">
+                      <a:extLst>
+                        <a:ext uri="{28A0092B-C50C-407E-A947-70E740481C1C}">
+                          <a14:useLocalDpi xmlns:a14="http://schemas.microsoft.com/office/drawing/2010/main" val="0"/>
+                        </a:ext>
+                      </a:extLst>
+                    </a:blip>
+                    <a:srcRect/>
+                    <a:stretch>
+                      <a:fillRect/>
+                    </a:stretch>
+                  </pic:blipFill>
+                  <pic:spPr bwMode="auto">
+                    <a:xfrm>
+                      <a:off x="0" y="0"/>
+                      <a:ext cx="6886575" cy="5667375"/>
+                    </a:xfrm>
+                    <a:prstGeom prst="rect">
+                      <a:avLst/>
+                    </a:prstGeom>
+                    <a:noFill/>
+                    <a:ln>
+                      <a:noFill/>
+                    </a:ln>
+                  </pic:spPr>
+                </pic:pic>
+              </a:graphicData>
+            </a:graphic>
+          </wp:inline>
+        </w:drawing>
+      </w:r>
+    </w:p>
+    <w:p>
+      <w:pPr>
+        <w:rPr>
+          <w:rFonts w:ascii="Arial" w:hAnsi="Arial" w:cs="Arial"/>
+          <w:b/>
+          <w:color w:val="0070C0"/>
+          <w:sz w:val="24"/>
+          <w:szCs w:val="24"/>
+          <w:u w:val="single"/>
+          <w:lang w:val="pt-BR"/>
+        </w:rPr>
+      </w:pPr>
+      <w:r>
+        <w:rPr>
+          <w:rFonts w:ascii="Arial" w:hAnsi="Arial" w:cs="Arial"/>
+          <w:b/>
+          <w:noProof/>
+          <w:color w:val="0070C0"/>
+          <w:sz w:val="24"/>
+          <w:szCs w:val="24"/>
+          <w:u w:val="single"/>
+          <w:lang w:val="pt-BR"/>
+        </w:rPr>
+        <w:drawing>
+          <wp:inline distT="0" distB="0" distL="0" distR="0" wp14:anchorId="00264ECF" wp14:editId="3C376E0C">
+            <wp:extent cx="9286875" cy="5105400"/>
+            <wp:effectExtent l="0" t="0" r="0" b="0"/>
+            <wp:docPr id="7" name="Imagem 7"/>
+            <wp:cNvGraphicFramePr>
+              <a:graphicFrameLocks xmlns:a="http://schemas.openxmlformats.org/drawingml/2006/main" noChangeAspect="1"/>
+            </wp:cNvGraphicFramePr>
+            <a:graphic xmlns:a="http://schemas.openxmlformats.org/drawingml/2006/main">
+              <a:graphicData uri="http://schemas.openxmlformats.org/drawingml/2006/picture">
+                <pic:pic xmlns:pic="http://schemas.openxmlformats.org/drawingml/2006/picture">
+                  <pic:nvPicPr>
+                    <pic:cNvPr id="0" name="Picture 10"/>
+                    <pic:cNvPicPr>
+                      <a:picLocks noChangeAspect="1" noChangeArrowheads="1"/>
+                    </pic:cNvPicPr>
+                  </pic:nvPicPr>
+                  <pic:blipFill>
+                    <a:blip r:embed="rId16">
+                      <a:extLst>
+                        <a:ext uri="{28A0092B-C50C-407E-A947-70E740481C1C}">
+                          <a14:useLocalDpi xmlns:a14="http://schemas.microsoft.com/office/drawing/2010/main" val="0"/>
+                        </a:ext>
+                      </a:extLst>
+                    </a:blip>
+                    <a:srcRect/>
+                    <a:stretch>
+                      <a:fillRect/>
+                    </a:stretch>
+                  </pic:blipFill>
+                  <pic:spPr bwMode="auto">
+                    <a:xfrm>
+                      <a:off x="0" y="0"/>
+                      <a:ext cx="9286875" cy="5105400"/>
+                    </a:xfrm>
+                    <a:prstGeom prst="rect">
+                      <a:avLst/>
+                    </a:prstGeom>
+                    <a:noFill/>
+                    <a:ln>
+                      <a:noFill/>
+                    </a:ln>
+                  </pic:spPr>
+                </pic:pic>
+              </a:graphicData>
+            </a:graphic>
+          </wp:inline>
+        </w:drawing>
+      </w:r>
+    </w:p>
+    <w:p>
+      <w:pPr>
+        <w:rPr>
+          <w:rFonts w:ascii="Arial" w:hAnsi="Arial" w:cs="Arial"/>
+          <w:b/>
+          <w:color w:val="0070C0"/>
+          <w:sz w:val="24"/>
+          <w:szCs w:val="24"/>
+          <w:u w:val="single"/>
+          <w:lang w:val="pt-BR"/>
+        </w:rPr>
+      </w:pPr>
+    </w:p>
+    <w:p>
+      <w:pPr>
+        <w:rPr>
+          <w:rFonts w:ascii="Arial" w:hAnsi="Arial" w:cs="Arial"/>
+          <w:b/>
+          <w:color w:val="0070C0"/>
+          <w:sz w:val="24"/>
+          <w:szCs w:val="24"/>
+          <w:u w:val="single"/>
+          <w:lang w:val="pt-BR"/>
+        </w:rPr>
+      </w:pPr>
+      <w:r>
+        <w:rPr>
+          <w:rFonts w:ascii="Arial" w:hAnsi="Arial" w:cs="Arial"/>
+          <w:b/>
+          <w:color w:val="0070C0"/>
+          <w:sz w:val="24"/>
+          <w:szCs w:val="24"/>
+          <w:u w:val="single"/>
+          <w:lang w:val="pt-BR"/>
+        </w:rPr>
+        <w:t xml:space="preserve">Criando </w:t>
+      </w:r>
+      <w:r>
+        <w:rPr>
+          <w:rFonts w:ascii="Arial" w:hAnsi="Arial" w:cs="Arial"/>
+          <w:b/>
+          <w:color w:val="0070C0"/>
+          <w:sz w:val="24"/>
+          <w:szCs w:val="24"/>
+          <w:u w:val="single"/>
+          <w:lang w:val="pt-BR"/>
+        </w:rPr>
+        <w:t>um serviço da task-definition</w:t>
+      </w:r>
+    </w:p>
+    <w:p>
+      <w:pPr>
+        <w:rPr>
+          <w:rFonts w:ascii="Arial" w:hAnsi="Arial" w:cs="Arial"/>
+          <w:b/>
+          <w:color w:val="0070C0"/>
+          <w:sz w:val="24"/>
+          <w:szCs w:val="24"/>
+          <w:u w:val="single"/>
+          <w:lang w:val="pt-BR"/>
+        </w:rPr>
+      </w:pPr>
+      <w:r>
+        <w:rPr>
+          <w:rFonts w:ascii="Arial" w:hAnsi="Arial" w:cs="Arial"/>
+          <w:b/>
+          <w:noProof/>
+          <w:color w:val="0070C0"/>
+          <w:sz w:val="24"/>
+          <w:szCs w:val="24"/>
+          <w:u w:val="single"/>
+          <w:lang w:val="pt-BR"/>
+        </w:rPr>
+        <w:drawing>
+          <wp:inline distT="0" distB="0" distL="0" distR="0" wp14:anchorId="4A71A33D" wp14:editId="20F399B5">
+            <wp:extent cx="9591675" cy="2743200"/>
+            <wp:effectExtent l="0" t="0" r="0" b="0"/>
+            <wp:docPr id="8" name="Imagem 8"/>
+            <wp:cNvGraphicFramePr>
+              <a:graphicFrameLocks xmlns:a="http://schemas.openxmlformats.org/drawingml/2006/main" noChangeAspect="1"/>
+            </wp:cNvGraphicFramePr>
+            <a:graphic xmlns:a="http://schemas.openxmlformats.org/drawingml/2006/main">
+              <a:graphicData uri="http://schemas.openxmlformats.org/drawingml/2006/picture">
+                <pic:pic xmlns:pic="http://schemas.openxmlformats.org/drawingml/2006/picture">
+                  <pic:nvPicPr>
+                    <pic:cNvPr id="0" name="Picture 11"/>
+                    <pic:cNvPicPr>
+                      <a:picLocks noChangeAspect="1" noChangeArrowheads="1"/>
+                    </pic:cNvPicPr>
+                  </pic:nvPicPr>
+                  <pic:blipFill>
+                    <a:blip r:embed="rId17">
+                      <a:extLst>
+                        <a:ext uri="{28A0092B-C50C-407E-A947-70E740481C1C}">
+                          <a14:useLocalDpi xmlns:a14="http://schemas.microsoft.com/office/drawing/2010/main" val="0"/>
+                        </a:ext>
+                      </a:extLst>
+                    </a:blip>
+                    <a:srcRect/>
+                    <a:stretch>
+                      <a:fillRect/>
+                    </a:stretch>
+                  </pic:blipFill>
+                  <pic:spPr bwMode="auto">
+                    <a:xfrm>
+                      <a:off x="0" y="0"/>
+                      <a:ext cx="9591675" cy="2743200"/>
+                    </a:xfrm>
+                    <a:prstGeom prst="rect">
+                      <a:avLst/>
+                    </a:prstGeom>
+                    <a:noFill/>
+                    <a:ln>
+                      <a:noFill/>
+                    </a:ln>
+                  </pic:spPr>
+                </pic:pic>
+              </a:graphicData>
+            </a:graphic>
+          </wp:inline>
+        </w:drawing>
+      </w:r>
+    </w:p>
+    <w:p>
+      <w:pPr>
+        <w:rPr>
+          <w:rFonts w:ascii="Arial" w:hAnsi="Arial" w:cs="Arial"/>
+          <w:b/>
+          <w:color w:val="0070C0"/>
+          <w:sz w:val="24"/>
+          <w:szCs w:val="24"/>
+          <w:u w:val="single"/>
+          <w:lang w:val="pt-BR"/>
+        </w:rPr>
+      </w:pPr>
+      <w:r>
+        <w:rPr>
+          <w:rFonts w:ascii="Arial" w:hAnsi="Arial" w:cs="Arial"/>
+          <w:b/>
+          <w:noProof/>
+          <w:color w:val="0070C0"/>
+          <w:sz w:val="24"/>
+          <w:szCs w:val="24"/>
+          <w:u w:val="single"/>
+          <w:lang w:val="pt-BR"/>
+        </w:rPr>
+        <w:drawing>
+          <wp:inline distT="0" distB="0" distL="0" distR="0" wp14:anchorId="2EA5F75A" wp14:editId="032CCCB3">
+            <wp:extent cx="7305675" cy="5667375"/>
+            <wp:effectExtent l="0" t="0" r="0" b="0"/>
+            <wp:docPr id="9" name="Imagem 9"/>
+            <wp:cNvGraphicFramePr>
+              <a:graphicFrameLocks xmlns:a="http://schemas.openxmlformats.org/drawingml/2006/main" noChangeAspect="1"/>
+            </wp:cNvGraphicFramePr>
+            <a:graphic xmlns:a="http://schemas.openxmlformats.org/drawingml/2006/main">
+              <a:graphicData uri="http://schemas.openxmlformats.org/drawingml/2006/picture">
+                <pic:pic xmlns:pic="http://schemas.openxmlformats.org/drawingml/2006/picture">
+                  <pic:nvPicPr>
+                    <pic:cNvPr id="0" name="Picture 12"/>
+                    <pic:cNvPicPr>
+                      <a:picLocks noChangeAspect="1" noChangeArrowheads="1"/>
+                    </pic:cNvPicPr>
+                  </pic:nvPicPr>
+                  <pic:blipFill>
+                    <a:blip r:embed="rId18">
+                      <a:extLst>
+                        <a:ext uri="{28A0092B-C50C-407E-A947-70E740481C1C}">
+                          <a14:useLocalDpi xmlns:a14="http://schemas.microsoft.com/office/drawing/2010/main" val="0"/>
+                        </a:ext>
+                      </a:extLst>
+                    </a:blip>
+                    <a:srcRect/>
+                    <a:stretch>
+                      <a:fillRect/>
+                    </a:stretch>
+                  </pic:blipFill>
+                  <pic:spPr bwMode="auto">
+                    <a:xfrm>
+                      <a:off x="0" y="0"/>
+                      <a:ext cx="7305675" cy="5667375"/>
+                    </a:xfrm>
+                    <a:prstGeom prst="rect">
+                      <a:avLst/>
+                    </a:prstGeom>
+                    <a:noFill/>
+                    <a:ln>
+                      <a:noFill/>
+                    </a:ln>
+                  </pic:spPr>
+                </pic:pic>
+              </a:graphicData>
+            </a:graphic>
+          </wp:inline>
+        </w:drawing>
+      </w:r>
+    </w:p>
+    <w:p>
+      <w:pPr>
+        <w:rPr>
+          <w:rFonts w:ascii="Arial" w:hAnsi="Arial" w:cs="Arial"/>
+          <w:b/>
+          <w:color w:val="0070C0"/>
+          <w:sz w:val="24"/>
+          <w:szCs w:val="24"/>
+          <w:u w:val="single"/>
+          <w:lang w:val="pt-BR"/>
+        </w:rPr>
+      </w:pPr>
+      <w:r>
+        <w:rPr>
+          <w:rFonts w:ascii="Arial" w:hAnsi="Arial" w:cs="Arial"/>
+          <w:b/>
+          <w:noProof/>
+          <w:color w:val="0070C0"/>
+          <w:sz w:val="24"/>
+          <w:szCs w:val="24"/>
+          <w:u w:val="single"/>
+          <w:lang w:val="pt-BR"/>
+        </w:rPr>
+        <w:drawing>
+          <wp:inline distT="0" distB="0" distL="0" distR="0" wp14:anchorId="343FC35C" wp14:editId="1E577076">
+            <wp:extent cx="6877050" cy="5553075"/>
+            <wp:effectExtent l="0" t="0" r="0" b="0"/>
+            <wp:docPr id="10" name="Imagem 10"/>
+            <wp:cNvGraphicFramePr>
+              <a:graphicFrameLocks xmlns:a="http://schemas.openxmlformats.org/drawingml/2006/main" noChangeAspect="1"/>
+            </wp:cNvGraphicFramePr>
+            <a:graphic xmlns:a="http://schemas.openxmlformats.org/drawingml/2006/main">
+              <a:graphicData uri="http://schemas.openxmlformats.org/drawingml/2006/picture">
+                <pic:pic xmlns:pic="http://schemas.openxmlformats.org/drawingml/2006/picture">
+                  <pic:nvPicPr>
+                    <pic:cNvPr id="0" name="Picture 13"/>
+                    <pic:cNvPicPr>
+                      <a:picLocks noChangeAspect="1" noChangeArrowheads="1"/>
+                    </pic:cNvPicPr>
+                  </pic:nvPicPr>
+                  <pic:blipFill>
+                    <a:blip r:embed="rId19">
+                      <a:extLst>
+                        <a:ext uri="{28A0092B-C50C-407E-A947-70E740481C1C}">
+                          <a14:useLocalDpi xmlns:a14="http://schemas.microsoft.com/office/drawing/2010/main" val="0"/>
+                        </a:ext>
+                      </a:extLst>
+                    </a:blip>
+                    <a:srcRect/>
+                    <a:stretch>
+                      <a:fillRect/>
+                    </a:stretch>
+                  </pic:blipFill>
+                  <pic:spPr bwMode="auto">
+                    <a:xfrm>
+                      <a:off x="0" y="0"/>
+                      <a:ext cx="6877050" cy="5553075"/>
+                    </a:xfrm>
+                    <a:prstGeom prst="rect">
+                      <a:avLst/>
+                    </a:prstGeom>
+                    <a:noFill/>
+                    <a:ln>
+                      <a:noFill/>
+                    </a:ln>
+                  </pic:spPr>
+                </pic:pic>
+              </a:graphicData>
+            </a:graphic>
+          </wp:inline>
+        </w:drawing>
+      </w:r>
+    </w:p>
+    <w:p>
+      <w:pPr>
+        <w:rPr>
+          <w:rFonts w:ascii="Arial" w:hAnsi="Arial" w:cs="Arial"/>
+          <w:b/>
+          <w:color w:val="0070C0"/>
+          <w:sz w:val="24"/>
+          <w:szCs w:val="24"/>
+          <w:u w:val="single"/>
+          <w:lang w:val="pt-BR"/>
+        </w:rPr>
+      </w:pPr>
+      <w:r>
+        <w:rPr>
+          <w:rFonts w:ascii="Arial" w:hAnsi="Arial" w:cs="Arial"/>
+          <w:b/>
+          <w:noProof/>
+          <w:color w:val="0070C0"/>
+          <w:sz w:val="24"/>
+          <w:szCs w:val="24"/>
+          <w:u w:val="single"/>
+          <w:lang w:val="pt-BR"/>
+        </w:rPr>
+        <w:drawing>
+          <wp:inline distT="0" distB="0" distL="0" distR="0" wp14:anchorId="6208DAA9" wp14:editId="7CBF8FA8">
+            <wp:extent cx="10010775" cy="5619750"/>
+            <wp:effectExtent l="0" t="0" r="0" b="0"/>
+            <wp:docPr id="11" name="Imagem 11"/>
+            <wp:cNvGraphicFramePr>
+              <a:graphicFrameLocks xmlns:a="http://schemas.openxmlformats.org/drawingml/2006/main" noChangeAspect="1"/>
+            </wp:cNvGraphicFramePr>
+            <a:graphic xmlns:a="http://schemas.openxmlformats.org/drawingml/2006/main">
+              <a:graphicData uri="http://schemas.openxmlformats.org/drawingml/2006/picture">
+                <pic:pic xmlns:pic="http://schemas.openxmlformats.org/drawingml/2006/picture">
+                  <pic:nvPicPr>
+                    <pic:cNvPr id="0" name="Picture 14"/>
+                    <pic:cNvPicPr>
+                      <a:picLocks noChangeAspect="1" noChangeArrowheads="1"/>
+                    </pic:cNvPicPr>
+                  </pic:nvPicPr>
+                  <pic:blipFill>
+                    <a:blip r:embed="rId20">
+                      <a:extLst>
+                        <a:ext uri="{28A0092B-C50C-407E-A947-70E740481C1C}">
+                          <a14:useLocalDpi xmlns:a14="http://schemas.microsoft.com/office/drawing/2010/main" val="0"/>
+                        </a:ext>
+                      </a:extLst>
+                    </a:blip>
+                    <a:srcRect/>
+                    <a:stretch>
+                      <a:fillRect/>
+                    </a:stretch>
+                  </pic:blipFill>
+                  <pic:spPr bwMode="auto">
+                    <a:xfrm>
+                      <a:off x="0" y="0"/>
+                      <a:ext cx="10010775" cy="5619750"/>
+                    </a:xfrm>
+                    <a:prstGeom prst="rect">
+                      <a:avLst/>
+                    </a:prstGeom>
+                    <a:noFill/>
+                    <a:ln>
+                      <a:noFill/>
+                    </a:ln>
+                  </pic:spPr>
+                </pic:pic>
+              </a:graphicData>
+            </a:graphic>
+          </wp:inline>
+        </w:drawing>
+      </w:r>
+    </w:p>
+    <w:p>
+      <w:pPr>
+        <w:rPr>
+          <w:rFonts w:ascii="Arial" w:hAnsi="Arial" w:cs="Arial"/>
+          <w:b/>
+          <w:color w:val="0070C0"/>
+          <w:sz w:val="24"/>
+          <w:szCs w:val="24"/>
+          <w:u w:val="single"/>
+          <w:lang w:val="pt-BR"/>
+        </w:rPr>
+      </w:pPr>
+    </w:p>
+    <w:p>
+      <w:pPr>
+        <w:rPr>
+          <w:rFonts w:ascii="Arial" w:hAnsi="Arial" w:cs="Arial"/>
+          <w:b/>
+          <w:color w:val="0070C0"/>
+          <w:sz w:val="24"/>
+          <w:szCs w:val="24"/>
+          <w:u w:val="single"/>
+          <w:lang w:val="pt-BR"/>
+        </w:rPr>
+      </w:pPr>
+    </w:p>
+    <w:p>
+      <w:pPr>
+        <w:rPr>
+          <w:rFonts w:ascii="Arial" w:hAnsi="Arial" w:cs="Arial"/>
+          <w:b/>
           <w:color w:val="000000" w:themeColor="text1"/>
           <w:sz w:val="18"/>
           <w:szCs w:val="18"/>
@@ -8138,6 +9310,92 @@
     </w:lvl>
   </w:abstractNum>
   <w:abstractNum w:abstractNumId="8" w15:restartNumberingAfterBreak="0">
+    <w:nsid w:val="53F94E84"/>
+    <w:multiLevelType w:val="hybridMultilevel"/>
+    <w:tmpl w:val="AB901F5A"/>
+    <w:lvl w:ilvl="0" w:tplc="0409000F">
+      <w:start w:val="1"/>
+      <w:numFmt w:val="decimal"/>
+      <w:lvlText w:val="%1."/>
+      <w:lvlJc w:val="left"/>
+      <w:pPr>
+        <w:ind w:left="720" w:hanging="360"/>
+      </w:pPr>
+    </w:lvl>
+    <w:lvl w:ilvl="1" w:tplc="04090019" w:tentative="1">
+      <w:start w:val="1"/>
+      <w:numFmt w:val="lowerLetter"/>
+      <w:lvlText w:val="%2."/>
+      <w:lvlJc w:val="left"/>
+      <w:pPr>
+        <w:ind w:left="1440" w:hanging="360"/>
+      </w:pPr>
+    </w:lvl>
+    <w:lvl w:ilvl="2" w:tplc="0409001B" w:tentative="1">
+      <w:start w:val="1"/>
+      <w:numFmt w:val="lowerRoman"/>
+      <w:lvlText w:val="%3."/>
+      <w:lvlJc w:val="right"/>
+      <w:pPr>
+        <w:ind w:left="2160" w:hanging="180"/>
+      </w:pPr>
+    </w:lvl>
+    <w:lvl w:ilvl="3" w:tplc="0409000F" w:tentative="1">
+      <w:start w:val="1"/>
+      <w:numFmt w:val="decimal"/>
+      <w:lvlText w:val="%4."/>
+      <w:lvlJc w:val="left"/>
+      <w:pPr>
+        <w:ind w:left="2880" w:hanging="360"/>
+      </w:pPr>
+    </w:lvl>
+    <w:lvl w:ilvl="4" w:tplc="04090019" w:tentative="1">
+      <w:start w:val="1"/>
+      <w:numFmt w:val="lowerLetter"/>
+      <w:lvlText w:val="%5."/>
+      <w:lvlJc w:val="left"/>
+      <w:pPr>
+        <w:ind w:left="3600" w:hanging="360"/>
+      </w:pPr>
+    </w:lvl>
+    <w:lvl w:ilvl="5" w:tplc="0409001B" w:tentative="1">
+      <w:start w:val="1"/>
+      <w:numFmt w:val="lowerRoman"/>
+      <w:lvlText w:val="%6."/>
+      <w:lvlJc w:val="right"/>
+      <w:pPr>
+        <w:ind w:left="4320" w:hanging="180"/>
+      </w:pPr>
+    </w:lvl>
+    <w:lvl w:ilvl="6" w:tplc="0409000F" w:tentative="1">
+      <w:start w:val="1"/>
+      <w:numFmt w:val="decimal"/>
+      <w:lvlText w:val="%7."/>
+      <w:lvlJc w:val="left"/>
+      <w:pPr>
+        <w:ind w:left="5040" w:hanging="360"/>
+      </w:pPr>
+    </w:lvl>
+    <w:lvl w:ilvl="7" w:tplc="04090019" w:tentative="1">
+      <w:start w:val="1"/>
+      <w:numFmt w:val="lowerLetter"/>
+      <w:lvlText w:val="%8."/>
+      <w:lvlJc w:val="left"/>
+      <w:pPr>
+        <w:ind w:left="5760" w:hanging="360"/>
+      </w:pPr>
+    </w:lvl>
+    <w:lvl w:ilvl="8" w:tplc="0409001B" w:tentative="1">
+      <w:start w:val="1"/>
+      <w:numFmt w:val="lowerRoman"/>
+      <w:lvlText w:val="%9."/>
+      <w:lvlJc w:val="right"/>
+      <w:pPr>
+        <w:ind w:left="6480" w:hanging="180"/>
+      </w:pPr>
+    </w:lvl>
+  </w:abstractNum>
+  <w:abstractNum w:abstractNumId="9" w15:restartNumberingAfterBreak="0">
     <w:nsid w:val="54A45793"/>
     <w:multiLevelType w:val="hybridMultilevel"/>
     <w:tmpl w:val="A5C4BE14"/>
@@ -8251,7 +9509,7 @@
       </w:rPr>
     </w:lvl>
   </w:abstractNum>
-  <w:abstractNum w:abstractNumId="9" w15:restartNumberingAfterBreak="0">
+  <w:abstractNum w:abstractNumId="10" w15:restartNumberingAfterBreak="0">
     <w:nsid w:val="56D336B5"/>
     <w:multiLevelType w:val="hybridMultilevel"/>
     <w:tmpl w:val="00B2E32A"/>
@@ -8364,7 +9622,7 @@
       </w:rPr>
     </w:lvl>
   </w:abstractNum>
-  <w:abstractNum w:abstractNumId="10" w15:restartNumberingAfterBreak="0">
+  <w:abstractNum w:abstractNumId="11" w15:restartNumberingAfterBreak="0">
     <w:nsid w:val="715056E8"/>
     <w:multiLevelType w:val="hybridMultilevel"/>
     <w:tmpl w:val="8434472C"/>
@@ -8477,7 +9735,7 @@
       </w:rPr>
     </w:lvl>
   </w:abstractNum>
-  <w:abstractNum w:abstractNumId="11" w15:restartNumberingAfterBreak="0">
+  <w:abstractNum w:abstractNumId="12" w15:restartNumberingAfterBreak="0">
     <w:nsid w:val="7A1F5146"/>
     <w:multiLevelType w:val="hybridMultilevel"/>
     <w:tmpl w:val="F6C80962"/>
@@ -8594,7 +9852,7 @@
     <w:abstractNumId w:val="5"/>
   </w:num>
   <w:num w:numId="2">
-    <w:abstractNumId w:val="8"/>
+    <w:abstractNumId w:val="9"/>
   </w:num>
   <w:num w:numId="3">
     <w:abstractNumId w:val="1"/>
@@ -8615,16 +9873,19 @@
     <w:abstractNumId w:val="4"/>
   </w:num>
   <w:num w:numId="9">
+    <w:abstractNumId w:val="12"/>
+  </w:num>
+  <w:num w:numId="10">
     <w:abstractNumId w:val="11"/>
   </w:num>
-  <w:num w:numId="10">
+  <w:num w:numId="11">
     <w:abstractNumId w:val="10"/>
-  </w:num>
-  <w:num w:numId="11">
-    <w:abstractNumId w:val="9"/>
   </w:num>
   <w:num w:numId="12">
     <w:abstractNumId w:val="2"/>
+  </w:num>
+  <w:num w:numId="13">
+    <w:abstractNumId w:val="8"/>
   </w:num>
 </w:numbering>
 </file>
@@ -8801,7 +10062,7 @@
     <w:lsdException w:name="Table Web 2" w:semiHidden="1" w:unhideWhenUsed="1"/>
     <w:lsdException w:name="Table Web 3" w:semiHidden="1" w:unhideWhenUsed="1"/>
     <w:lsdException w:name="Balloon Text" w:semiHidden="1" w:unhideWhenUsed="1"/>
-    <w:lsdException w:name="Table Grid" w:semiHidden="1" w:uiPriority="59" w:unhideWhenUsed="1"/>
+    <w:lsdException w:name="Table Grid" w:uiPriority="59"/>
     <w:lsdException w:name="Table Theme" w:semiHidden="1" w:unhideWhenUsed="1"/>
     <w:lsdException w:name="Placeholder Text" w:semiHidden="1"/>
     <w:lsdException w:name="No Spacing" w:uiPriority="1" w:qFormat="1"/>
@@ -9395,4 +10656,16 @@
   <a:objectDefaults/>
   <a:extraClrSchemeLst/>
 </a:theme>
+</file>
+
+<file path=customXml/item1.xml><?xml version="1.0" encoding="utf-8"?>
+<b:Sources xmlns:b="http://schemas.openxmlformats.org/officeDocument/2006/bibliography" xmlns="http://schemas.openxmlformats.org/officeDocument/2006/bibliography" SelectedStyle="\APASixthEditionOfficeOnline.xsl" StyleName="APA" Version="6"/>
+</file>
+
+<file path=customXml/itemProps1.xml><?xml version="1.0" encoding="utf-8"?>
+<ds:datastoreItem xmlns:ds="http://schemas.openxmlformats.org/officeDocument/2006/customXml" ds:itemID="{76B70E15-8434-4F54-AA96-6DFC2436C796}">
+  <ds:schemaRefs>
+    <ds:schemaRef ds:uri="http://schemas.openxmlformats.org/officeDocument/2006/bibliography"/>
+  </ds:schemaRefs>
+</ds:datastoreItem>
 </file>
</xml_diff>